<commit_message>
view kckrs manual, fixed view kckr function (minus interface) fixed pageTitle and add gridview column condition
</commit_message>
<xml_diff>
--- a/modules/kckr/assets/manual/mod-kckr_CP.docx
+++ b/modules/kckr/assets/manual/mod-kckr_CP.docx
@@ -4969,7 +4969,13 @@
       </w:r>
       <w:proofErr w:type="gramEnd"/>
       <w:r>
-        <w:t xml:space="preserve"> ucapan yang akan dikirimkan kepada penerbit dan perekam yang telah melakukan program KCKR</w:t>
+        <w:t xml:space="preserve"> ucapan yang akan dikirimkan</w:t>
+      </w:r>
+      <w:r>
+        <w:t xml:space="preserve"> atau serahkan</w:t>
+      </w:r>
+      <w:r>
+        <w:t xml:space="preserve"> kepada penerbit dan perekam yang telah melakukan program KCKR</w:t>
       </w:r>
       <w:r>
         <w:t>. Input yeng terdapat pada formulir fungsi ini, yaitu:</w:t>
@@ -5078,7 +5084,7 @@
               <w:spacing w:line="240" w:lineRule="auto"/>
             </w:pPr>
             <w:r>
-              <w:t>Input ini berisi informasi perusahaan penerbit dan perekam yang menyerahkan karya cetak dan karya rekam.</w:t>
+              <w:t>Input ini berisi file dokumen surat yang akan diserahkan kepada penerbit dan perekam yang telah mengikuti program KCKR.</w:t>
             </w:r>
           </w:p>
           <w:p>
@@ -5094,6 +5100,7 @@
                 <w:i/>
                 <w:sz w:val="18"/>
               </w:rPr>
+              <w:lastRenderedPageBreak/>
               <w:t>Catatan:</w:t>
             </w:r>
             <w:r>
@@ -5101,21 +5108,7 @@
                 <w:i/>
                 <w:sz w:val="18"/>
               </w:rPr>
-              <w:t xml:space="preserve"> </w:t>
-            </w:r>
-            <w:r>
-              <w:rPr>
-                <w:i/>
-                <w:sz w:val="18"/>
-              </w:rPr>
-              <w:t>Anda dapat menggunakan fasilitas auto suggest nama peneribit dan perekam pada input ini</w:t>
-            </w:r>
-            <w:r>
-              <w:rPr>
-                <w:i/>
-                <w:sz w:val="18"/>
-              </w:rPr>
-              <w:t>.</w:t>
+              <w:t xml:space="preserve"> Terdapat 2 (dua) jenis dokumen pada input ini yaitu dokumen surat ucapan terimakasih dan lampiran karya yang diserah terimakan pada program KCKR</w:t>
             </w:r>
           </w:p>
         </w:tc>
@@ -5162,12 +5155,41 @@
           <w:p>
             <w:pPr>
               <w:spacing w:line="240" w:lineRule="auto"/>
-              <w:rPr>
-                <w:i/>
-              </w:rPr>
-            </w:pPr>
-            <w:r>
-              <w:t>Input ini berisi informasi nomor surat dari perusahaan penerbit dan perekam yang disertakan pada saat menyerahkan karya cetak dan karya rekam</w:t>
+            </w:pPr>
+            <w:r>
+              <w:t>Input ini berisi pilihan jika Anda ingin melakukan generate ulang (</w:t>
+            </w:r>
+            <w:r>
+              <w:rPr>
+                <w:i/>
+              </w:rPr>
+              <w:t>regenerate</w:t>
+            </w:r>
+            <w:r>
+              <w:t>) file dokumen yang akan diserahkan kepada penerbit dan perekam yang telah mengikuti program KCKR.</w:t>
+            </w:r>
+          </w:p>
+          <w:p>
+            <w:pPr>
+              <w:spacing w:line="240" w:lineRule="auto"/>
+              <w:rPr>
+                <w:i/>
+              </w:rPr>
+            </w:pPr>
+            <w:r>
+              <w:rPr>
+                <w:b/>
+                <w:i/>
+                <w:sz w:val="18"/>
+              </w:rPr>
+              <w:t>Catatan:</w:t>
+            </w:r>
+            <w:r>
+              <w:rPr>
+                <w:i/>
+                <w:sz w:val="18"/>
+              </w:rPr>
+              <w:t xml:space="preserve"> input pada fungsi ini digunakan jika terjadi kesalahan dalam pembuatan dokumen misalkan nama, judul karya dan kesalahan pengetikan lainnya pada data KCKR</w:t>
             </w:r>
           </w:p>
         </w:tc>
@@ -5215,19 +5237,20 @@
               <w:spacing w:line="240" w:lineRule="auto"/>
             </w:pPr>
             <w:r>
-              <w:t>Input ini berisikan informasi nama pejabat</w:t>
-            </w:r>
-            <w:r>
-              <w:t xml:space="preserve"> perpustakaan</w:t>
-            </w:r>
-            <w:r>
-              <w:t xml:space="preserve"> yang menerima karya cetak dan karya rekam</w:t>
-            </w:r>
-          </w:p>
-          <w:p>
-            <w:pPr>
-              <w:spacing w:line="240" w:lineRule="auto"/>
-            </w:pPr>
+              <w:t xml:space="preserve">Input ini berisi informasi tanggal </w:t>
+            </w:r>
+            <w:r>
+              <w:t>pembuatan surat dan dokumen yang akan diserahkan kepada penerbit dan perekam.</w:t>
+            </w:r>
+          </w:p>
+          <w:p>
+            <w:pPr>
+              <w:spacing w:line="240" w:lineRule="auto"/>
+              <w:rPr>
+                <w:i/>
+              </w:rPr>
+            </w:pPr>
+            <w:bookmarkStart w:id="15" w:name="_GoBack"/>
             <w:r>
               <w:rPr>
                 <w:b/>
@@ -5243,35 +5266,13 @@
               </w:rPr>
               <w:t xml:space="preserve"> </w:t>
             </w:r>
+            <w:bookmarkEnd w:id="15"/>
             <w:r>
               <w:rPr>
                 <w:i/>
                 <w:sz w:val="18"/>
               </w:rPr>
-              <w:t xml:space="preserve">Anda dapat menggunakan fasilitas auto suggest nama </w:t>
-            </w:r>
-            <w:proofErr w:type="gramStart"/>
-            <w:r>
-              <w:rPr>
-                <w:i/>
-                <w:sz w:val="18"/>
-              </w:rPr>
-              <w:t>pejabat  perpustakaan</w:t>
-            </w:r>
-            <w:proofErr w:type="gramEnd"/>
-            <w:r>
-              <w:rPr>
-                <w:i/>
-                <w:sz w:val="18"/>
-              </w:rPr>
-              <w:t xml:space="preserve"> pada input ini</w:t>
-            </w:r>
-            <w:r>
-              <w:rPr>
-                <w:i/>
-                <w:sz w:val="18"/>
-              </w:rPr>
-              <w:t>.</w:t>
+              <w:t>informasi pada input ini tidak ada kaitannya dengan tanggal pada saat Anda melakukan generate dokumen.</w:t>
             </w:r>
           </w:p>
         </w:tc>
@@ -5312,8 +5313,6 @@
         <w:spacing w:before="120"/>
         <w:ind w:firstLine="709"/>
       </w:pPr>
-      <w:bookmarkStart w:id="15" w:name="_GoBack"/>
-      <w:bookmarkEnd w:id="15"/>
     </w:p>
     <w:p>
       <w:pPr>
@@ -5360,6 +5359,7 @@
         <w:ind w:firstLine="709"/>
       </w:pPr>
       <w:r>
+        <w:lastRenderedPageBreak/>
         <w:t xml:space="preserve">Data yang dapat Anda lihat pada tabel kelola </w:t>
       </w:r>
       <w:r>
@@ -5508,7 +5508,6 @@
               <w:rPr>
                 <w:i/>
               </w:rPr>
-              <w:lastRenderedPageBreak/>
               <w:t>Category</w:t>
             </w:r>
           </w:p>
@@ -5972,6 +5971,7 @@
               <w:rPr>
                 <w:i/>
               </w:rPr>
+              <w:lastRenderedPageBreak/>
               <w:t>Edit Category</w:t>
             </w:r>
             <w:r>
@@ -6029,7 +6029,6 @@
         <w:contextualSpacing w:val="0"/>
       </w:pPr>
       <w:r>
-        <w:lastRenderedPageBreak/>
         <w:t xml:space="preserve">Nomor urut </w:t>
       </w:r>
       <w:r>
@@ -6322,6 +6321,7 @@
         <w:contextualSpacing w:val="0"/>
       </w:pPr>
       <w:r>
+        <w:lastRenderedPageBreak/>
         <w:t>Options</w:t>
       </w:r>
     </w:p>
@@ -6353,7 +6353,6 @@
         <w:rPr>
           <w:noProof/>
         </w:rPr>
-        <w:lastRenderedPageBreak/>
         <w:drawing>
           <wp:inline distT="0" distB="0" distL="0" distR="0" wp14:anchorId="106C5B4E" wp14:editId="27F78C10">
             <wp:extent cx="4177030" cy="2109470"/>
@@ -9852,7 +9851,7 @@
 </file>
 
 <file path=customXml/itemProps1.xml><?xml version="1.0" encoding="utf-8"?>
-<ds:datastoreItem xmlns:ds="http://schemas.openxmlformats.org/officeDocument/2006/customXml" ds:itemID="{FBF8F486-1901-49DF-B5FD-DFC016347355}">
+<ds:datastoreItem xmlns:ds="http://schemas.openxmlformats.org/officeDocument/2006/customXml" ds:itemID="{5D55E0D9-BE33-411E-B7DF-53719955AA10}">
   <ds:schemaRefs>
     <ds:schemaRef ds:uri="http://schemas.openxmlformats.org/officeDocument/2006/bibliography"/>
   </ds:schemaRefs>

</xml_diff>

<commit_message>
fixed manual, add action view in controller add media item in category model
</commit_message>
<xml_diff>
--- a/modules/kckr/assets/manual/mod-kckr_CP.docx
+++ b/modules/kckr/assets/manual/mod-kckr_CP.docx
@@ -3350,7 +3350,7 @@
         <w:pStyle w:val="ListParagraph"/>
         <w:numPr>
           <w:ilvl w:val="0"/>
-          <w:numId w:val="10"/>
+          <w:numId w:val="8"/>
         </w:numPr>
         <w:ind w:left="284" w:hanging="284"/>
         <w:contextualSpacing w:val="0"/>
@@ -3468,7 +3468,7 @@
         <w:pStyle w:val="ListParagraph"/>
         <w:numPr>
           <w:ilvl w:val="0"/>
-          <w:numId w:val="10"/>
+          <w:numId w:val="8"/>
         </w:numPr>
         <w:ind w:left="284" w:hanging="284"/>
         <w:contextualSpacing w:val="0"/>
@@ -3573,7 +3573,7 @@
         <w:pStyle w:val="ListParagraph"/>
         <w:numPr>
           <w:ilvl w:val="0"/>
-          <w:numId w:val="10"/>
+          <w:numId w:val="8"/>
         </w:numPr>
         <w:ind w:left="284" w:hanging="284"/>
         <w:contextualSpacing w:val="0"/>
@@ -3627,7 +3627,7 @@
         <w:rPr>
           <w:szCs w:val="20"/>
         </w:rPr>
-        <w:t>, Anda dapat menggunakan melihat detail data KCKR yang terdapat pada aplikasi menggunakan fungsi ini.</w:t>
+        <w:t>, Anda dapat melihat detail data KCKR yang terdapat pada aplikasi menggunakan fungsi ini.</w:t>
       </w:r>
     </w:p>
     <w:p>
@@ -3635,7 +3635,7 @@
         <w:pStyle w:val="ListParagraph"/>
         <w:numPr>
           <w:ilvl w:val="0"/>
-          <w:numId w:val="10"/>
+          <w:numId w:val="8"/>
         </w:numPr>
         <w:ind w:left="284" w:hanging="284"/>
         <w:contextualSpacing w:val="0"/>
@@ -3698,7 +3698,7 @@
         <w:pStyle w:val="ListParagraph"/>
         <w:numPr>
           <w:ilvl w:val="0"/>
-          <w:numId w:val="10"/>
+          <w:numId w:val="8"/>
         </w:numPr>
         <w:ind w:left="284" w:hanging="284"/>
         <w:contextualSpacing w:val="0"/>
@@ -3790,7 +3790,7 @@
         <w:pStyle w:val="ListParagraph"/>
         <w:numPr>
           <w:ilvl w:val="0"/>
-          <w:numId w:val="10"/>
+          <w:numId w:val="8"/>
         </w:numPr>
         <w:ind w:left="284" w:hanging="284"/>
         <w:contextualSpacing w:val="0"/>
@@ -4683,7 +4683,7 @@
         <w:pStyle w:val="ListParagraph"/>
         <w:numPr>
           <w:ilvl w:val="0"/>
-          <w:numId w:val="11"/>
+          <w:numId w:val="9"/>
         </w:numPr>
         <w:ind w:left="284" w:hanging="284"/>
         <w:contextualSpacing w:val="0"/>
@@ -4796,7 +4796,7 @@
         <w:pStyle w:val="ListParagraph"/>
         <w:numPr>
           <w:ilvl w:val="0"/>
-          <w:numId w:val="11"/>
+          <w:numId w:val="9"/>
         </w:numPr>
         <w:ind w:left="284" w:hanging="284"/>
         <w:contextualSpacing w:val="0"/>
@@ -4979,6 +4979,26 @@
       </w:r>
       <w:r>
         <w:t>. Input yeng terdapat pada formulir fungsi ini, yaitu:</w:t>
+      </w:r>
+    </w:p>
+    <w:p>
+      <w:pPr>
+        <w:pStyle w:val="Caption"/>
+        <w:keepNext/>
+      </w:pPr>
+      <w:r>
+        <w:t xml:space="preserve">Table </w:t>
+      </w:r>
+      <w:fldSimple w:instr=" SEQ Table \* ARABIC ">
+        <w:r>
+          <w:rPr>
+            <w:noProof/>
+          </w:rPr>
+          <w:t>4</w:t>
+        </w:r>
+      </w:fldSimple>
+      <w:r>
+        <w:t xml:space="preserve"> Input Generate KCKR Document Form</w:t>
       </w:r>
     </w:p>
     <w:tbl>
@@ -5250,7 +5270,6 @@
                 <w:i/>
               </w:rPr>
             </w:pPr>
-            <w:bookmarkStart w:id="15" w:name="_GoBack"/>
             <w:r>
               <w:rPr>
                 <w:b/>
@@ -5264,15 +5283,7 @@
                 <w:i/>
                 <w:sz w:val="18"/>
               </w:rPr>
-              <w:t xml:space="preserve"> </w:t>
-            </w:r>
-            <w:bookmarkEnd w:id="15"/>
-            <w:r>
-              <w:rPr>
-                <w:i/>
-                <w:sz w:val="18"/>
-              </w:rPr>
-              <w:t>informasi pada input ini tidak ada kaitannya dengan tanggal pada saat Anda melakukan generate dokumen.</w:t>
+              <w:t xml:space="preserve"> informasi pada input ini tidak ada kaitannya dengan tanggal pada saat Anda melakukan generate dokumen.</w:t>
             </w:r>
           </w:p>
         </w:tc>
@@ -5326,29 +5337,33 @@
       <w:pPr>
         <w:pStyle w:val="Heading3"/>
       </w:pPr>
-      <w:bookmarkStart w:id="16" w:name="_Toc463278392"/>
+      <w:bookmarkStart w:id="15" w:name="_Toc463278392"/>
       <w:r>
         <w:t>Categories</w:t>
       </w:r>
-      <w:bookmarkEnd w:id="16"/>
+      <w:bookmarkEnd w:id="15"/>
     </w:p>
     <w:p>
       <w:pPr>
         <w:ind w:firstLine="709"/>
       </w:pPr>
       <w:r>
-        <w:t xml:space="preserve">Sebelum melakukan kelola data KCKR yang </w:t>
-      </w:r>
-      <w:proofErr w:type="gramStart"/>
-      <w:r>
-        <w:t>akan</w:t>
-      </w:r>
-      <w:proofErr w:type="gramEnd"/>
-      <w:r>
-        <w:t xml:space="preserve"> ditayangkan pada aplikasi Anda sebelumnya diharuskan untuk melakukan kelola terhadap kategori karya cetak dan karya rekam yang masuk kedalam program. Pada fitur ini Anda bisa menambahkan kategori karya cetak dan karya rekam ataupun </w:t>
-      </w:r>
-      <w:r>
-        <w:t>menyuntingnya</w:t>
+        <w:t xml:space="preserve">Sebelum melakukan kelola data KCKR yang akan ditayangkan pada aplikasi </w:t>
+      </w:r>
+      <w:r>
+        <w:t xml:space="preserve">dan input pada kelola daftar karya </w:t>
+      </w:r>
+      <w:r>
+        <w:t xml:space="preserve">Anda sebelumnya diharuskan untuk melakukan kelola terhadap kategori </w:t>
+      </w:r>
+      <w:r>
+        <w:t xml:space="preserve">yang akan digunakan sebagai pengelompokkan </w:t>
+      </w:r>
+      <w:r>
+        <w:t>karya cetak dan karya rekam yang masuk kedalam program</w:t>
+      </w:r>
+      <w:r>
+        <w:t xml:space="preserve"> KCKR</w:t>
       </w:r>
       <w:r>
         <w:t xml:space="preserve">. </w:t>
@@ -5360,6 +5375,20 @@
       </w:pPr>
       <w:r>
         <w:lastRenderedPageBreak/>
+        <w:t xml:space="preserve">Pada fitur ini Anda </w:t>
+      </w:r>
+      <w:r>
+        <w:t>data melihat daftar kategori karya cetak dan karya rekam yang sudah terdapat pada aplikasi</w:t>
+      </w:r>
+      <w:r>
+        <w:t xml:space="preserve">. </w:t>
+      </w:r>
+    </w:p>
+    <w:p>
+      <w:pPr>
+        <w:ind w:firstLine="709"/>
+      </w:pPr>
+      <w:r>
         <w:t xml:space="preserve">Data yang dapat Anda lihat pada tabel kelola </w:t>
       </w:r>
       <w:r>
@@ -5382,7 +5411,7 @@
           <w:rPr>
             <w:noProof/>
           </w:rPr>
-          <w:t>4</w:t>
+          <w:t>5</w:t>
         </w:r>
       </w:fldSimple>
       <w:r>
@@ -5508,7 +5537,7 @@
               <w:rPr>
                 <w:i/>
               </w:rPr>
-              <w:t>Category</w:t>
+              <w:t>Type</w:t>
             </w:r>
           </w:p>
         </w:tc>
@@ -5521,7 +5550,30 @@
               <w:spacing w:line="240" w:lineRule="auto"/>
             </w:pPr>
             <w:r>
-              <w:t>Kolom ini berisi informasi nama kategori KCKR yang akan digunakan untuk mengelompokkan konten KCKR berdasarkan informasi yang akan disampaikan kepada pengunjung aplikasi.</w:t>
+              <w:t xml:space="preserve">Kolom ini berisi tipe karya yang akan dijadikan sebagai kategori. </w:t>
+            </w:r>
+          </w:p>
+          <w:p>
+            <w:pPr>
+              <w:spacing w:line="240" w:lineRule="auto"/>
+              <w:rPr>
+                <w:i/>
+              </w:rPr>
+            </w:pPr>
+            <w:r>
+              <w:rPr>
+                <w:b/>
+                <w:i/>
+                <w:sz w:val="18"/>
+              </w:rPr>
+              <w:t>Catatan:</w:t>
+            </w:r>
+            <w:r>
+              <w:rPr>
+                <w:i/>
+                <w:sz w:val="18"/>
+              </w:rPr>
+              <w:t xml:space="preserve"> Terdapat 2 (dua) pilihan pada kolom ini yaitu cetak (book) dan rekam (record)</w:t>
             </w:r>
           </w:p>
         </w:tc>
@@ -5542,7 +5594,7 @@
               <w:rPr>
                 <w:i/>
               </w:rPr>
-              <w:t>Description</w:t>
+              <w:t>Category</w:t>
             </w:r>
           </w:p>
         </w:tc>
@@ -5555,7 +5607,10 @@
               <w:spacing w:line="240" w:lineRule="auto"/>
             </w:pPr>
             <w:r>
-              <w:t>Kolom ini berisi informasi keterangan tentang kategori KCKR</w:t>
+              <w:t>Kolom ini berisi informasi nama kategori karya yang digunakan untuk mengelompokkan karya cetak dan karya rekam</w:t>
+            </w:r>
+            <w:r>
+              <w:t xml:space="preserve"> berdasarkan jenis karyanya.</w:t>
             </w:r>
           </w:p>
         </w:tc>
@@ -5576,7 +5631,7 @@
               <w:rPr>
                 <w:i/>
               </w:rPr>
-              <w:t>Creation</w:t>
+              <w:t>Code</w:t>
             </w:r>
           </w:p>
         </w:tc>
@@ -5589,7 +5644,30 @@
               <w:spacing w:line="240" w:lineRule="auto"/>
             </w:pPr>
             <w:r>
-              <w:t>Kolom ini berisi informasi user pembuat kategori KCKR</w:t>
+              <w:t>Kolom ini berisi informasi kode yang digunakan kategori karya cetak dan karya rekam.</w:t>
+            </w:r>
+          </w:p>
+          <w:p>
+            <w:pPr>
+              <w:spacing w:line="240" w:lineRule="auto"/>
+              <w:rPr>
+                <w:i/>
+              </w:rPr>
+            </w:pPr>
+            <w:r>
+              <w:rPr>
+                <w:b/>
+                <w:i/>
+                <w:sz w:val="18"/>
+              </w:rPr>
+              <w:t>Catatan:</w:t>
+            </w:r>
+            <w:r>
+              <w:rPr>
+                <w:i/>
+                <w:sz w:val="18"/>
+              </w:rPr>
+              <w:t xml:space="preserve"> kode pada kolom ini akan digunakan pada fasilitas import data KCKR</w:t>
             </w:r>
           </w:p>
         </w:tc>
@@ -5610,7 +5688,7 @@
               <w:rPr>
                 <w:i/>
               </w:rPr>
-              <w:t>Creation Date</w:t>
+              <w:t>Creation</w:t>
             </w:r>
           </w:p>
         </w:tc>
@@ -5623,7 +5701,10 @@
               <w:spacing w:line="240" w:lineRule="auto"/>
             </w:pPr>
             <w:r>
-              <w:t>Kolom ini berisi informasi tanggal pembuatan data kategori KCKR</w:t>
+              <w:t xml:space="preserve">Kolom ini berisi informasi user pembuat kategori </w:t>
+            </w:r>
+            <w:r>
+              <w:t>karya cetak dan karya rekam</w:t>
             </w:r>
           </w:p>
         </w:tc>
@@ -5644,7 +5725,7 @@
               <w:rPr>
                 <w:i/>
               </w:rPr>
-              <w:t>Vidoes</w:t>
+              <w:t>Creation Date</w:t>
             </w:r>
           </w:p>
         </w:tc>
@@ -5657,72 +5738,10 @@
               <w:spacing w:line="240" w:lineRule="auto"/>
             </w:pPr>
             <w:r>
-              <w:t>Kolom ini berisi jumlah konten KCKR yang terdapat pada kategori KCKR</w:t>
-            </w:r>
-          </w:p>
-          <w:p>
-            <w:pPr>
-              <w:spacing w:line="240" w:lineRule="auto"/>
-              <w:rPr>
-                <w:i/>
-              </w:rPr>
-            </w:pPr>
-            <w:r>
-              <w:rPr>
-                <w:b/>
-                <w:i/>
-                <w:sz w:val="18"/>
-              </w:rPr>
-              <w:t>Catatan:</w:t>
-            </w:r>
-            <w:r>
-              <w:rPr>
-                <w:i/>
-                <w:sz w:val="18"/>
-              </w:rPr>
-              <w:t xml:space="preserve"> klik jumlah konten </w:t>
-            </w:r>
-            <w:r>
-              <w:rPr>
-                <w:i/>
-                <w:sz w:val="18"/>
-              </w:rPr>
-              <w:t>KCKR</w:t>
-            </w:r>
-            <w:r>
-              <w:rPr>
-                <w:i/>
-                <w:sz w:val="18"/>
-              </w:rPr>
-              <w:t xml:space="preserve"> pada kolom </w:t>
-            </w:r>
-            <w:r>
-              <w:rPr>
-                <w:i/>
-                <w:sz w:val="18"/>
-              </w:rPr>
-              <w:t>VIDEOS</w:t>
-            </w:r>
-            <w:r>
-              <w:rPr>
-                <w:i/>
-                <w:sz w:val="18"/>
-              </w:rPr>
-              <w:t xml:space="preserve"> jika Anda ingin melihat daftar konten </w:t>
-            </w:r>
-            <w:r>
-              <w:rPr>
-                <w:i/>
-                <w:sz w:val="18"/>
-              </w:rPr>
-              <w:t>KCKR</w:t>
-            </w:r>
-            <w:r>
-              <w:rPr>
-                <w:i/>
-                <w:sz w:val="18"/>
-              </w:rPr>
-              <w:t xml:space="preserve"> yang masuk kedalam kategori tertentu</w:t>
+              <w:t xml:space="preserve">Kolom ini berisi informasi tanggal pembuatan data kategori </w:t>
+            </w:r>
+            <w:r>
+              <w:t>karya cetak dan karya rekam</w:t>
             </w:r>
           </w:p>
         </w:tc>
@@ -5743,6 +5762,166 @@
               <w:rPr>
                 <w:i/>
               </w:rPr>
+              <w:t>Karya</w:t>
+            </w:r>
+          </w:p>
+        </w:tc>
+        <w:tc>
+          <w:tcPr>
+            <w:tcW w:w="4961" w:type="dxa"/>
+          </w:tcPr>
+          <w:p>
+            <w:pPr>
+              <w:spacing w:line="240" w:lineRule="auto"/>
+            </w:pPr>
+            <w:r>
+              <w:t xml:space="preserve">Kolom ini berisi jumlah </w:t>
+            </w:r>
+            <w:r>
+              <w:t>jumlah judul karya</w:t>
+            </w:r>
+            <w:r>
+              <w:t xml:space="preserve"> terdapat pada kategori KCKR</w:t>
+            </w:r>
+            <w:r>
+              <w:t xml:space="preserve"> tertentu</w:t>
+            </w:r>
+          </w:p>
+          <w:p>
+            <w:pPr>
+              <w:spacing w:line="240" w:lineRule="auto"/>
+              <w:rPr>
+                <w:i/>
+              </w:rPr>
+            </w:pPr>
+            <w:r>
+              <w:rPr>
+                <w:b/>
+                <w:i/>
+                <w:sz w:val="18"/>
+              </w:rPr>
+              <w:t>Catatan:</w:t>
+            </w:r>
+            <w:r>
+              <w:rPr>
+                <w:i/>
+                <w:sz w:val="18"/>
+              </w:rPr>
+              <w:t xml:space="preserve"> </w:t>
+            </w:r>
+            <w:r>
+              <w:rPr>
+                <w:i/>
+                <w:sz w:val="18"/>
+              </w:rPr>
+              <w:t xml:space="preserve">klik jumlah </w:t>
+            </w:r>
+            <w:r>
+              <w:rPr>
+                <w:i/>
+                <w:sz w:val="18"/>
+              </w:rPr>
+              <w:t xml:space="preserve">karya </w:t>
+            </w:r>
+            <w:r>
+              <w:rPr>
+                <w:i/>
+                <w:sz w:val="18"/>
+              </w:rPr>
+              <w:t xml:space="preserve">pada kolom </w:t>
+            </w:r>
+            <w:r>
+              <w:rPr>
+                <w:i/>
+                <w:sz w:val="18"/>
+              </w:rPr>
+              <w:t>KARYA</w:t>
+            </w:r>
+            <w:r>
+              <w:rPr>
+                <w:i/>
+                <w:sz w:val="18"/>
+              </w:rPr>
+              <w:t xml:space="preserve"> jika Anda ingin melihat daftar </w:t>
+            </w:r>
+            <w:r>
+              <w:rPr>
+                <w:i/>
+                <w:sz w:val="18"/>
+              </w:rPr>
+              <w:t xml:space="preserve">data karya yang masuk kedalam kategori </w:t>
+            </w:r>
+            <w:r>
+              <w:rPr>
+                <w:i/>
+                <w:sz w:val="18"/>
+              </w:rPr>
+              <w:t xml:space="preserve">KCKR </w:t>
+            </w:r>
+            <w:r>
+              <w:rPr>
+                <w:i/>
+                <w:sz w:val="18"/>
+              </w:rPr>
+              <w:t>tertentu</w:t>
+            </w:r>
+          </w:p>
+        </w:tc>
+      </w:tr>
+      <w:tr>
+        <w:tc>
+          <w:tcPr>
+            <w:tcW w:w="1555" w:type="dxa"/>
+          </w:tcPr>
+          <w:p>
+            <w:pPr>
+              <w:spacing w:line="240" w:lineRule="auto"/>
+              <w:rPr>
+                <w:i/>
+              </w:rPr>
+            </w:pPr>
+            <w:r>
+              <w:rPr>
+                <w:i/>
+              </w:rPr>
+              <w:t>Item</w:t>
+            </w:r>
+          </w:p>
+        </w:tc>
+        <w:tc>
+          <w:tcPr>
+            <w:tcW w:w="4961" w:type="dxa"/>
+          </w:tcPr>
+          <w:p>
+            <w:pPr>
+              <w:spacing w:line="240" w:lineRule="auto"/>
+            </w:pPr>
+            <w:r>
+              <w:t xml:space="preserve">Kolom ini berisi informasi jumlah item karya yang </w:t>
+            </w:r>
+            <w:r>
+              <w:t>terdapat pada kategori KCKR tertentu</w:t>
+            </w:r>
+          </w:p>
+        </w:tc>
+      </w:tr>
+      <w:tr>
+        <w:tc>
+          <w:tcPr>
+            <w:tcW w:w="1555" w:type="dxa"/>
+          </w:tcPr>
+          <w:p>
+            <w:pPr>
+              <w:spacing w:line="240" w:lineRule="auto"/>
+              <w:rPr>
+                <w:i/>
+              </w:rPr>
+            </w:pPr>
+            <w:r>
+              <w:rPr>
+                <w:i/>
+              </w:rPr>
+              <w:lastRenderedPageBreak/>
               <w:t>Publish</w:t>
             </w:r>
           </w:p>
@@ -5971,7 +6150,6 @@
               <w:rPr>
                 <w:i/>
               </w:rPr>
-              <w:lastRenderedPageBreak/>
               <w:t>Edit Category</w:t>
             </w:r>
             <w:r>
@@ -6001,344 +6179,13 @@
         </w:tc>
       </w:tr>
     </w:tbl>
-    <w:p/>
-    <w:p>
-      <w:pPr>
-        <w:pStyle w:val="ListParagraph"/>
-        <w:numPr>
-          <w:ilvl w:val="0"/>
-          <w:numId w:val="8"/>
-        </w:numPr>
-        <w:tabs>
-          <w:tab w:val="left" w:pos="284"/>
-        </w:tabs>
-        <w:ind w:left="284" w:hanging="284"/>
-        <w:contextualSpacing w:val="0"/>
-      </w:pPr>
-      <w:r>
-        <w:t>No</w:t>
-      </w:r>
-    </w:p>
-    <w:p>
-      <w:pPr>
-        <w:pStyle w:val="ListParagraph"/>
-        <w:tabs>
-          <w:tab w:val="left" w:pos="284"/>
-        </w:tabs>
-        <w:ind w:left="284"/>
-        <w:contextualSpacing w:val="0"/>
-      </w:pPr>
-      <w:r>
-        <w:t xml:space="preserve">Nomor urut </w:t>
-      </w:r>
-      <w:r>
-        <w:t>kategori banner</w:t>
-      </w:r>
-      <w:r>
-        <w:t xml:space="preserve"> berdasarkan data terbaru yang telah dibuat</w:t>
-      </w:r>
-    </w:p>
-    <w:p>
-      <w:pPr>
-        <w:pStyle w:val="ListParagraph"/>
-        <w:numPr>
-          <w:ilvl w:val="0"/>
-          <w:numId w:val="8"/>
-        </w:numPr>
-        <w:tabs>
-          <w:tab w:val="left" w:pos="284"/>
-        </w:tabs>
-        <w:ind w:left="284" w:hanging="284"/>
-        <w:contextualSpacing w:val="0"/>
-      </w:pPr>
-      <w:r>
-        <w:t>Type</w:t>
-      </w:r>
-    </w:p>
-    <w:p>
-      <w:pPr>
-        <w:pStyle w:val="ListParagraph"/>
-        <w:tabs>
-          <w:tab w:val="left" w:pos="284"/>
-        </w:tabs>
-        <w:ind w:left="284"/>
-        <w:contextualSpacing w:val="0"/>
-      </w:pPr>
-      <w:r>
-        <w:t xml:space="preserve">Kolom ini berisi tipe karya yang </w:t>
-      </w:r>
-      <w:proofErr w:type="gramStart"/>
-      <w:r>
-        <w:t>akan</w:t>
-      </w:r>
-      <w:proofErr w:type="gramEnd"/>
-      <w:r>
-        <w:t xml:space="preserve"> dijadikan sebagai kategori. Terdapat 2 (dua) pilihan pada kolom ini yaitu cetak (</w:t>
-      </w:r>
-      <w:r>
-        <w:rPr>
-          <w:i/>
-        </w:rPr>
-        <w:t>book</w:t>
-      </w:r>
-      <w:r>
-        <w:t>) dan rekam (</w:t>
-      </w:r>
-      <w:r>
-        <w:rPr>
-          <w:i/>
-        </w:rPr>
-        <w:t>record</w:t>
-      </w:r>
-      <w:r>
-        <w:t>)</w:t>
-      </w:r>
-    </w:p>
-    <w:p>
-      <w:pPr>
-        <w:pStyle w:val="ListParagraph"/>
-        <w:numPr>
-          <w:ilvl w:val="0"/>
-          <w:numId w:val="8"/>
-        </w:numPr>
-        <w:tabs>
-          <w:tab w:val="left" w:pos="284"/>
-        </w:tabs>
-        <w:ind w:left="284" w:hanging="284"/>
-        <w:contextualSpacing w:val="0"/>
-      </w:pPr>
-      <w:r>
-        <w:t>Name</w:t>
-      </w:r>
-    </w:p>
-    <w:p>
-      <w:pPr>
-        <w:pStyle w:val="ListParagraph"/>
-        <w:tabs>
-          <w:tab w:val="left" w:pos="284"/>
-        </w:tabs>
-        <w:ind w:left="284"/>
-        <w:contextualSpacing w:val="0"/>
-      </w:pPr>
-      <w:r>
-        <w:t xml:space="preserve">Kolom ini berisi informasi </w:t>
-      </w:r>
-      <w:proofErr w:type="gramStart"/>
-      <w:r>
-        <w:t>nama</w:t>
-      </w:r>
-      <w:proofErr w:type="gramEnd"/>
-      <w:r>
-        <w:t xml:space="preserve"> kategori karya yang digunakan untuk mengelompokkan karya cetak dan karya rekam</w:t>
-      </w:r>
-    </w:p>
-    <w:p>
-      <w:pPr>
-        <w:pStyle w:val="ListParagraph"/>
-        <w:numPr>
-          <w:ilvl w:val="0"/>
-          <w:numId w:val="8"/>
-        </w:numPr>
-        <w:tabs>
-          <w:tab w:val="left" w:pos="284"/>
-        </w:tabs>
-        <w:ind w:left="284" w:hanging="284"/>
-        <w:contextualSpacing w:val="0"/>
-      </w:pPr>
-      <w:r>
-        <w:t>Description</w:t>
-      </w:r>
-    </w:p>
-    <w:p>
-      <w:pPr>
-        <w:pStyle w:val="ListParagraph"/>
-        <w:tabs>
-          <w:tab w:val="left" w:pos="284"/>
-        </w:tabs>
-        <w:ind w:left="284"/>
-        <w:contextualSpacing w:val="0"/>
-      </w:pPr>
-      <w:r>
-        <w:t>Kolom ini berisi informasi keterangan tentang kategori karya cetak dan karya rekam.</w:t>
-      </w:r>
-    </w:p>
-    <w:p>
-      <w:pPr>
-        <w:pStyle w:val="ListParagraph"/>
-        <w:numPr>
-          <w:ilvl w:val="0"/>
-          <w:numId w:val="8"/>
-        </w:numPr>
-        <w:tabs>
-          <w:tab w:val="left" w:pos="284"/>
-        </w:tabs>
-        <w:ind w:left="284" w:hanging="284"/>
-        <w:contextualSpacing w:val="0"/>
-      </w:pPr>
-      <w:r>
-        <w:t>Karya</w:t>
-      </w:r>
-    </w:p>
-    <w:p>
-      <w:pPr>
-        <w:pStyle w:val="ListParagraph"/>
-        <w:tabs>
-          <w:tab w:val="left" w:pos="284"/>
-        </w:tabs>
-        <w:ind w:left="284"/>
-        <w:contextualSpacing w:val="0"/>
-      </w:pPr>
-      <w:r>
-        <w:t>Kolom ini berisi informasi jumlah karya berdasarkan kategori yang sudah diserahterimakan pada program KCKR</w:t>
-      </w:r>
-    </w:p>
-    <w:p>
-      <w:pPr>
-        <w:pStyle w:val="ListParagraph"/>
-        <w:numPr>
-          <w:ilvl w:val="0"/>
-          <w:numId w:val="8"/>
-        </w:numPr>
-        <w:tabs>
-          <w:tab w:val="left" w:pos="284"/>
-        </w:tabs>
-        <w:ind w:left="284" w:hanging="284"/>
-        <w:contextualSpacing w:val="0"/>
-      </w:pPr>
-      <w:r>
-        <w:t>Creation</w:t>
-      </w:r>
-    </w:p>
-    <w:p>
-      <w:pPr>
-        <w:pStyle w:val="ListParagraph"/>
-        <w:tabs>
-          <w:tab w:val="left" w:pos="284"/>
-        </w:tabs>
-        <w:ind w:left="284"/>
-        <w:contextualSpacing w:val="0"/>
-      </w:pPr>
-      <w:r>
-        <w:t xml:space="preserve">Kolom ini berisi informasi </w:t>
-      </w:r>
-      <w:proofErr w:type="gramStart"/>
-      <w:r>
-        <w:t>nama</w:t>
-      </w:r>
-      <w:proofErr w:type="gramEnd"/>
-      <w:r>
-        <w:t xml:space="preserve"> administrator yang membuat data kategori karya cetak dan karya rekam</w:t>
-      </w:r>
-    </w:p>
-    <w:p>
-      <w:pPr>
-        <w:pStyle w:val="ListParagraph"/>
-        <w:numPr>
-          <w:ilvl w:val="0"/>
-          <w:numId w:val="8"/>
-        </w:numPr>
-        <w:tabs>
-          <w:tab w:val="left" w:pos="284"/>
-        </w:tabs>
-        <w:ind w:left="284" w:hanging="284"/>
-        <w:contextualSpacing w:val="0"/>
-      </w:pPr>
-      <w:r>
-        <w:t>Creation Date</w:t>
-      </w:r>
-    </w:p>
-    <w:p>
-      <w:pPr>
-        <w:pStyle w:val="ListParagraph"/>
-        <w:tabs>
-          <w:tab w:val="left" w:pos="284"/>
-        </w:tabs>
-        <w:ind w:left="284"/>
-        <w:contextualSpacing w:val="0"/>
-      </w:pPr>
-      <w:r>
-        <w:t>Kolom ini berisi informasi tanggal pembuatan data karya cetak dan karya rekam</w:t>
-      </w:r>
-    </w:p>
-    <w:p>
-      <w:pPr>
-        <w:pStyle w:val="ListParagraph"/>
-        <w:numPr>
-          <w:ilvl w:val="0"/>
-          <w:numId w:val="8"/>
-        </w:numPr>
-        <w:tabs>
-          <w:tab w:val="left" w:pos="284"/>
-        </w:tabs>
-        <w:ind w:left="284" w:hanging="284"/>
-        <w:contextualSpacing w:val="0"/>
-      </w:pPr>
-      <w:r>
-        <w:t>Publish</w:t>
-      </w:r>
-    </w:p>
-    <w:p>
-      <w:pPr>
-        <w:pStyle w:val="ListParagraph"/>
-        <w:tabs>
-          <w:tab w:val="left" w:pos="284"/>
-        </w:tabs>
-        <w:ind w:left="284"/>
-        <w:contextualSpacing w:val="0"/>
-      </w:pPr>
-      <w:r>
-        <w:t xml:space="preserve">Kolom ini berisi informasi status </w:t>
-      </w:r>
-      <w:r>
-        <w:t xml:space="preserve">kategori karya yang </w:t>
-      </w:r>
-      <w:proofErr w:type="gramStart"/>
-      <w:r>
-        <w:t>akan</w:t>
-      </w:r>
-      <w:proofErr w:type="gramEnd"/>
-      <w:r>
-        <w:t xml:space="preserve"> dimunculkan pada formulir kelola</w:t>
-      </w:r>
-      <w:r>
-        <w:t xml:space="preserve"> </w:t>
-      </w:r>
-      <w:r>
-        <w:t>karya cetak dan karya rekam</w:t>
-      </w:r>
-    </w:p>
-    <w:p>
-      <w:pPr>
-        <w:pStyle w:val="ListParagraph"/>
-        <w:numPr>
-          <w:ilvl w:val="0"/>
-          <w:numId w:val="8"/>
-        </w:numPr>
-        <w:tabs>
-          <w:tab w:val="left" w:pos="284"/>
-        </w:tabs>
-        <w:ind w:left="284" w:hanging="284"/>
-        <w:contextualSpacing w:val="0"/>
-      </w:pPr>
-      <w:r>
-        <w:lastRenderedPageBreak/>
-        <w:t>Options</w:t>
-      </w:r>
-    </w:p>
-    <w:p>
-      <w:pPr>
-        <w:pStyle w:val="ListParagraph"/>
-        <w:tabs>
-          <w:tab w:val="left" w:pos="284"/>
-        </w:tabs>
-        <w:ind w:left="284"/>
-        <w:contextualSpacing w:val="0"/>
-      </w:pPr>
-      <w:r>
-        <w:t xml:space="preserve">Kolom ini berisi action yang dapat digunakan oleh administrator untuk melakukan kelola terhadap data </w:t>
-      </w:r>
-      <w:r>
-        <w:t>kategori karya rekam dan karya cetak</w:t>
+    <w:p>
+      <w:pPr>
+        <w:spacing w:before="240"/>
+        <w:ind w:firstLine="709"/>
+      </w:pPr>
+      <w:r>
+        <w:t>Tampilan halaman kelola kategori karya cetak dan karya rekam dapat dilihat pada gambar dibawah ini:</w:t>
       </w:r>
     </w:p>
     <w:p>
@@ -6398,16 +6245,30 @@
     </w:p>
     <w:p>
       <w:pPr>
+        <w:spacing w:before="240"/>
         <w:ind w:firstLine="709"/>
-      </w:pPr>
-      <w:r>
-        <w:t xml:space="preserve">Input yang terdapat pada formulir </w:t>
-      </w:r>
-      <w:r>
-        <w:t>kelola kategori karya cetak dan karya rekam</w:t>
-      </w:r>
-      <w:r>
-        <w:t xml:space="preserve"> ini, yaitu:</w:t>
+        <w:rPr>
+          <w:szCs w:val="20"/>
+        </w:rPr>
+      </w:pPr>
+      <w:r>
+        <w:rPr>
+          <w:szCs w:val="20"/>
+        </w:rPr>
+        <w:lastRenderedPageBreak/>
+        <w:t xml:space="preserve">Terdapat beberapa fungsi pada fitur ini yang dapat Anda gunakan untuk melakukan kelola </w:t>
+      </w:r>
+      <w:r>
+        <w:rPr>
+          <w:szCs w:val="20"/>
+        </w:rPr>
+        <w:t>kategori</w:t>
+      </w:r>
+      <w:r>
+        <w:rPr>
+          <w:szCs w:val="20"/>
+        </w:rPr>
+        <w:t xml:space="preserve"> KCKR, yaitu:</w:t>
       </w:r>
     </w:p>
     <w:p>
@@ -6415,37 +6276,117 @@
         <w:pStyle w:val="ListParagraph"/>
         <w:numPr>
           <w:ilvl w:val="0"/>
-          <w:numId w:val="9"/>
+          <w:numId w:val="10"/>
         </w:numPr>
-        <w:tabs>
-          <w:tab w:val="left" w:pos="284"/>
-        </w:tabs>
         <w:ind w:left="284" w:hanging="284"/>
         <w:contextualSpacing w:val="0"/>
-      </w:pPr>
-      <w:r>
-        <w:t>Type *</w:t>
+        <w:rPr>
+          <w:szCs w:val="20"/>
+        </w:rPr>
+      </w:pPr>
+      <w:r>
+        <w:rPr>
+          <w:szCs w:val="20"/>
+        </w:rPr>
+        <w:t xml:space="preserve">Tambah </w:t>
+      </w:r>
+      <w:r>
+        <w:rPr>
+          <w:szCs w:val="20"/>
+        </w:rPr>
+        <w:t xml:space="preserve">kategori </w:t>
+      </w:r>
+      <w:r>
+        <w:rPr>
+          <w:szCs w:val="20"/>
+        </w:rPr>
+        <w:t>KCKR (</w:t>
+      </w:r>
+      <w:r>
+        <w:rPr>
+          <w:i/>
+          <w:szCs w:val="20"/>
+        </w:rPr>
+        <w:t xml:space="preserve">Add </w:t>
+      </w:r>
+      <w:r>
+        <w:rPr>
+          <w:i/>
+          <w:szCs w:val="20"/>
+        </w:rPr>
+        <w:t>Category</w:t>
+      </w:r>
+      <w:r>
+        <w:rPr>
+          <w:szCs w:val="20"/>
+        </w:rPr>
+        <w:t>)</w:t>
       </w:r>
     </w:p>
     <w:p>
       <w:pPr>
         <w:pStyle w:val="ListParagraph"/>
-        <w:tabs>
-          <w:tab w:val="left" w:pos="284"/>
-        </w:tabs>
         <w:ind w:left="284"/>
         <w:contextualSpacing w:val="0"/>
-      </w:pPr>
-      <w:r>
-        <w:t xml:space="preserve">Input ini berisikan pilihan tipe karya yang </w:t>
-      </w:r>
-      <w:proofErr w:type="gramStart"/>
-      <w:r>
-        <w:t>akan</w:t>
-      </w:r>
-      <w:proofErr w:type="gramEnd"/>
-      <w:r>
-        <w:t xml:space="preserve"> di gunakan</w:t>
+        <w:rPr>
+          <w:szCs w:val="20"/>
+        </w:rPr>
+      </w:pPr>
+      <w:r>
+        <w:rPr>
+          <w:szCs w:val="20"/>
+        </w:rPr>
+        <w:t xml:space="preserve">Fungsi ini terdapat pada </w:t>
+      </w:r>
+      <w:r>
+        <w:rPr>
+          <w:i/>
+          <w:szCs w:val="20"/>
+        </w:rPr>
+        <w:t>content menu</w:t>
+      </w:r>
+      <w:r>
+        <w:rPr>
+          <w:i/>
+          <w:szCs w:val="20"/>
+        </w:rPr>
+        <w:t xml:space="preserve">, </w:t>
+      </w:r>
+      <w:r>
+        <w:rPr>
+          <w:szCs w:val="20"/>
+        </w:rPr>
+        <w:t>An</w:t>
+      </w:r>
+      <w:r>
+        <w:rPr>
+          <w:szCs w:val="20"/>
+        </w:rPr>
+        <w:t xml:space="preserve">da dapat menambahkan data </w:t>
+      </w:r>
+      <w:r>
+        <w:rPr>
+          <w:szCs w:val="20"/>
+        </w:rPr>
+        <w:t xml:space="preserve">kategori </w:t>
+      </w:r>
+      <w:r>
+        <w:rPr>
+          <w:szCs w:val="20"/>
+        </w:rPr>
+        <w:t xml:space="preserve">KCKR baru dengan menggunakan formulir kelola </w:t>
+      </w:r>
+      <w:r>
+        <w:rPr>
+          <w:szCs w:val="20"/>
+        </w:rPr>
+        <w:t xml:space="preserve">kategori </w:t>
+      </w:r>
+      <w:r>
+        <w:rPr>
+          <w:szCs w:val="20"/>
+        </w:rPr>
+        <w:t>KCKR.</w:t>
       </w:r>
     </w:p>
     <w:p>
@@ -6453,37 +6394,92 @@
         <w:pStyle w:val="ListParagraph"/>
         <w:numPr>
           <w:ilvl w:val="0"/>
-          <w:numId w:val="9"/>
+          <w:numId w:val="10"/>
         </w:numPr>
-        <w:tabs>
-          <w:tab w:val="left" w:pos="284"/>
-        </w:tabs>
         <w:ind w:left="284" w:hanging="284"/>
         <w:contextualSpacing w:val="0"/>
-      </w:pPr>
-      <w:r>
-        <w:t>Name *</w:t>
+        <w:rPr>
+          <w:szCs w:val="20"/>
+        </w:rPr>
+      </w:pPr>
+      <w:r>
+        <w:rPr>
+          <w:szCs w:val="20"/>
+        </w:rPr>
+        <w:t>Perbarui kategori KCKR (</w:t>
+      </w:r>
+      <w:r>
+        <w:rPr>
+          <w:i/>
+          <w:szCs w:val="20"/>
+        </w:rPr>
+        <w:t xml:space="preserve">Update </w:t>
+      </w:r>
+      <w:r>
+        <w:rPr>
+          <w:i/>
+          <w:szCs w:val="20"/>
+        </w:rPr>
+        <w:t>Category</w:t>
+      </w:r>
+      <w:r>
+        <w:rPr>
+          <w:szCs w:val="20"/>
+        </w:rPr>
+        <w:t>)</w:t>
       </w:r>
     </w:p>
     <w:p>
       <w:pPr>
         <w:pStyle w:val="ListParagraph"/>
-        <w:tabs>
-          <w:tab w:val="left" w:pos="284"/>
-        </w:tabs>
         <w:ind w:left="284"/>
         <w:contextualSpacing w:val="0"/>
-      </w:pPr>
-      <w:r>
-        <w:t xml:space="preserve">Input ini berisikan informasi </w:t>
-      </w:r>
-      <w:proofErr w:type="gramStart"/>
-      <w:r>
-        <w:t>nama</w:t>
-      </w:r>
-      <w:proofErr w:type="gramEnd"/>
-      <w:r>
-        <w:t xml:space="preserve"> kategori karya cetak dan karya rekam yang akan digunakan</w:t>
+        <w:rPr>
+          <w:szCs w:val="20"/>
+        </w:rPr>
+      </w:pPr>
+      <w:r>
+        <w:rPr>
+          <w:szCs w:val="20"/>
+        </w:rPr>
+        <w:t xml:space="preserve">Fungsi ini terdapat pada </w:t>
+      </w:r>
+      <w:r>
+        <w:rPr>
+          <w:i/>
+          <w:szCs w:val="20"/>
+        </w:rPr>
+        <w:t>option menu</w:t>
+      </w:r>
+      <w:r>
+        <w:rPr>
+          <w:szCs w:val="20"/>
+        </w:rPr>
+        <w:t xml:space="preserve">, Anda dapat memperbarui data </w:t>
+      </w:r>
+      <w:r>
+        <w:rPr>
+          <w:szCs w:val="20"/>
+        </w:rPr>
+        <w:t xml:space="preserve">kategori </w:t>
+      </w:r>
+      <w:r>
+        <w:rPr>
+          <w:szCs w:val="20"/>
+        </w:rPr>
+        <w:t xml:space="preserve">KCKR yang sudah ada pada aplikasi dengan menggunakan formulir kelola </w:t>
+      </w:r>
+      <w:r>
+        <w:rPr>
+          <w:szCs w:val="20"/>
+        </w:rPr>
+        <w:t xml:space="preserve">kategori </w:t>
+      </w:r>
+      <w:r>
+        <w:rPr>
+          <w:szCs w:val="20"/>
+        </w:rPr>
+        <w:t>KCKR.</w:t>
       </w:r>
     </w:p>
     <w:p>
@@ -6491,37 +6487,80 @@
         <w:pStyle w:val="ListParagraph"/>
         <w:numPr>
           <w:ilvl w:val="0"/>
-          <w:numId w:val="9"/>
+          <w:numId w:val="10"/>
         </w:numPr>
-        <w:tabs>
-          <w:tab w:val="left" w:pos="284"/>
-        </w:tabs>
         <w:ind w:left="284" w:hanging="284"/>
         <w:contextualSpacing w:val="0"/>
-      </w:pPr>
-      <w:r>
-        <w:t>Description *</w:t>
+        <w:rPr>
+          <w:szCs w:val="20"/>
+        </w:rPr>
+      </w:pPr>
+      <w:r>
+        <w:rPr>
+          <w:szCs w:val="20"/>
+        </w:rPr>
+        <w:t>Lihat kategori KCKR (</w:t>
+      </w:r>
+      <w:r>
+        <w:rPr>
+          <w:i/>
+          <w:szCs w:val="20"/>
+        </w:rPr>
+        <w:t xml:space="preserve">View </w:t>
+      </w:r>
+      <w:r>
+        <w:rPr>
+          <w:i/>
+          <w:szCs w:val="20"/>
+        </w:rPr>
+        <w:t>Category</w:t>
+      </w:r>
+      <w:r>
+        <w:rPr>
+          <w:szCs w:val="20"/>
+        </w:rPr>
+        <w:t>)</w:t>
       </w:r>
     </w:p>
     <w:p>
       <w:pPr>
         <w:pStyle w:val="ListParagraph"/>
-        <w:tabs>
-          <w:tab w:val="left" w:pos="284"/>
-        </w:tabs>
         <w:ind w:left="284"/>
         <w:contextualSpacing w:val="0"/>
-      </w:pPr>
-      <w:r>
-        <w:t xml:space="preserve">Input ini berisikan informasi tambahan tentang kategori karya cetak dan karya rekam yang </w:t>
-      </w:r>
-      <w:proofErr w:type="gramStart"/>
-      <w:r>
-        <w:t>akan</w:t>
-      </w:r>
-      <w:proofErr w:type="gramEnd"/>
-      <w:r>
-        <w:t xml:space="preserve"> digunakan.</w:t>
+        <w:rPr>
+          <w:szCs w:val="20"/>
+        </w:rPr>
+      </w:pPr>
+      <w:r>
+        <w:rPr>
+          <w:szCs w:val="20"/>
+        </w:rPr>
+        <w:t xml:space="preserve">Fungsi ini terdapat pada </w:t>
+      </w:r>
+      <w:r>
+        <w:rPr>
+          <w:i/>
+          <w:szCs w:val="20"/>
+        </w:rPr>
+        <w:t>option menu</w:t>
+      </w:r>
+      <w:r>
+        <w:rPr>
+          <w:szCs w:val="20"/>
+        </w:rPr>
+        <w:t xml:space="preserve">, Anda dapat melihat detail data </w:t>
+      </w:r>
+      <w:r>
+        <w:rPr>
+          <w:szCs w:val="20"/>
+        </w:rPr>
+        <w:t xml:space="preserve">kategori </w:t>
+      </w:r>
+      <w:r>
+        <w:rPr>
+          <w:szCs w:val="20"/>
+        </w:rPr>
+        <w:t>KCKR yang terdapat pada aplikasi menggunakan fungsi ini.</w:t>
       </w:r>
     </w:p>
     <w:p>
@@ -6529,323 +6568,595 @@
         <w:pStyle w:val="ListParagraph"/>
         <w:numPr>
           <w:ilvl w:val="0"/>
-          <w:numId w:val="9"/>
+          <w:numId w:val="10"/>
         </w:numPr>
-        <w:tabs>
-          <w:tab w:val="left" w:pos="284"/>
-        </w:tabs>
         <w:ind w:left="284" w:hanging="284"/>
         <w:contextualSpacing w:val="0"/>
-      </w:pPr>
-      <w:r>
-        <w:t>Publish</w:t>
-      </w:r>
-    </w:p>
-    <w:p>
-      <w:pPr>
-        <w:pStyle w:val="ListParagraph"/>
-        <w:tabs>
-          <w:tab w:val="left" w:pos="284"/>
-        </w:tabs>
+        <w:rPr>
+          <w:szCs w:val="20"/>
+        </w:rPr>
+      </w:pPr>
+      <w:r>
+        <w:rPr>
+          <w:szCs w:val="20"/>
+        </w:rPr>
+        <w:t>Hapus kategori KCKR (</w:t>
+      </w:r>
+      <w:r>
+        <w:rPr>
+          <w:i/>
+          <w:szCs w:val="20"/>
+        </w:rPr>
+        <w:t xml:space="preserve">Delete </w:t>
+      </w:r>
+      <w:r>
+        <w:rPr>
+          <w:i/>
+          <w:szCs w:val="20"/>
+        </w:rPr>
+        <w:t>Category</w:t>
+      </w:r>
+      <w:r>
+        <w:rPr>
+          <w:szCs w:val="20"/>
+        </w:rPr>
+        <w:t>)</w:t>
+      </w:r>
+    </w:p>
+    <w:p>
+      <w:pPr>
         <w:ind w:left="284"/>
-        <w:contextualSpacing w:val="0"/>
-      </w:pPr>
-      <w:r>
-        <w:t>Input ini berisikan informasi status tayang kategori karya cetak dan karya rekam pada formulir kelola daftar karya</w:t>
-      </w:r>
-    </w:p>
-    <w:p>
-      <w:pPr>
-        <w:tabs>
-          <w:tab w:val="left" w:pos="284"/>
-        </w:tabs>
+        <w:rPr>
+          <w:szCs w:val="20"/>
+        </w:rPr>
+      </w:pPr>
+      <w:r>
+        <w:rPr>
+          <w:szCs w:val="20"/>
+        </w:rPr>
+        <w:t xml:space="preserve">Fungsi ini terdapat pada </w:t>
+      </w:r>
+      <w:r>
+        <w:rPr>
+          <w:i/>
+          <w:szCs w:val="20"/>
+        </w:rPr>
+        <w:t>option menu</w:t>
+      </w:r>
+      <w:r>
+        <w:rPr>
+          <w:szCs w:val="20"/>
+        </w:rPr>
+        <w:t xml:space="preserve">, Anda dapat menghapus data </w:t>
+      </w:r>
+      <w:r>
+        <w:rPr>
+          <w:szCs w:val="20"/>
+        </w:rPr>
+        <w:t xml:space="preserve">kategori </w:t>
+      </w:r>
+      <w:r>
+        <w:rPr>
+          <w:szCs w:val="20"/>
+        </w:rPr>
+        <w:t>KCKR dengan menggunakan fungsi ini.</w:t>
+      </w:r>
+    </w:p>
+    <w:p>
+      <w:pPr>
         <w:spacing w:before="240"/>
-        <w:jc w:val="center"/>
-      </w:pPr>
+        <w:ind w:firstLine="709"/>
+      </w:pPr>
+      <w:r>
+        <w:t>Tampilan halaman detail data kategori karya cetak dan karya rekam dapat dilihat pada gambar dibawah ini:</w:t>
+      </w:r>
+    </w:p>
+    <w:p>
+      <w:pPr>
+        <w:ind w:firstLine="709"/>
+      </w:pPr>
+      <w:r>
+        <w:t xml:space="preserve">Untuk menambahkan atau menyunting kategori karya cetak dan karya rekam Anda dapat menggunakan fasilitas formulir kelola kategori KCKR. </w:t>
+      </w:r>
+      <w:r>
+        <w:t xml:space="preserve">Input yang terdapat pada formulir </w:t>
+      </w:r>
+      <w:r>
+        <w:t>kelola kategori karya cetak dan karya rekam</w:t>
+      </w:r>
+      <w:r>
+        <w:t xml:space="preserve"> ini, yaitu:</w:t>
+      </w:r>
+    </w:p>
+    <w:p>
+      <w:pPr>
+        <w:pStyle w:val="Caption"/>
+        <w:keepNext/>
+      </w:pPr>
+      <w:r>
+        <w:t xml:space="preserve">Table </w:t>
+      </w:r>
+      <w:r>
+        <w:fldChar w:fldCharType="begin"/>
+      </w:r>
+      <w:r>
+        <w:instrText xml:space="preserve"> SEQ Table \* ARABIC </w:instrText>
+      </w:r>
+      <w:r>
+        <w:fldChar w:fldCharType="separate"/>
+      </w:r>
       <w:r>
         <w:rPr>
           <w:noProof/>
         </w:rPr>
-        <w:lastRenderedPageBreak/>
-        <w:drawing>
-          <wp:inline distT="0" distB="0" distL="0" distR="0" wp14:anchorId="5EC51BA6" wp14:editId="4AC2A757">
-            <wp:extent cx="4177030" cy="2661920"/>
-            <wp:effectExtent l="0" t="0" r="0" b="5080"/>
-            <wp:docPr id="83" name="Picture 83"/>
-            <wp:cNvGraphicFramePr>
-              <a:graphicFrameLocks xmlns:a="http://schemas.openxmlformats.org/drawingml/2006/main" noChangeAspect="1"/>
-            </wp:cNvGraphicFramePr>
-            <a:graphic xmlns:a="http://schemas.openxmlformats.org/drawingml/2006/main">
-              <a:graphicData uri="http://schemas.openxmlformats.org/drawingml/2006/picture">
-                <pic:pic xmlns:pic="http://schemas.openxmlformats.org/drawingml/2006/picture">
-                  <pic:nvPicPr>
-                    <pic:cNvPr id="6" name="Untitled-3.png"/>
-                    <pic:cNvPicPr/>
-                  </pic:nvPicPr>
-                  <pic:blipFill>
-                    <a:blip r:embed="rId12">
-                      <a:extLst>
-                        <a:ext uri="{28A0092B-C50C-407E-A947-70E740481C1C}">
-                          <a14:useLocalDpi xmlns:a14="http://schemas.microsoft.com/office/drawing/2010/main" val="0"/>
-                        </a:ext>
-                      </a:extLst>
-                    </a:blip>
-                    <a:stretch>
-                      <a:fillRect/>
-                    </a:stretch>
-                  </pic:blipFill>
-                  <pic:spPr>
-                    <a:xfrm>
-                      <a:off x="0" y="0"/>
-                      <a:ext cx="4177030" cy="2661920"/>
-                    </a:xfrm>
-                    <a:prstGeom prst="rect">
-                      <a:avLst/>
-                    </a:prstGeom>
-                  </pic:spPr>
-                </pic:pic>
-              </a:graphicData>
-            </a:graphic>
-          </wp:inline>
-        </w:drawing>
+        <w:t>6</w:t>
+      </w:r>
+      <w:r>
+        <w:fldChar w:fldCharType="end"/>
+      </w:r>
+      <w:r>
+        <w:t xml:space="preserve"> Input KCKR Category Form</w:t>
+      </w:r>
+    </w:p>
+    <w:tbl>
+      <w:tblPr>
+        <w:tblStyle w:val="TableGrid"/>
+        <w:tblW w:w="0" w:type="auto"/>
+        <w:tblCellMar>
+          <w:top w:w="85" w:type="dxa"/>
+        </w:tblCellMar>
+        <w:tblLook w:val="04A0" w:firstRow="1" w:lastRow="0" w:firstColumn="1" w:lastColumn="0" w:noHBand="0" w:noVBand="1"/>
+      </w:tblPr>
+      <w:tblGrid>
+        <w:gridCol w:w="1555"/>
+        <w:gridCol w:w="4961"/>
+      </w:tblGrid>
+      <w:tr>
+        <w:trPr>
+          <w:tblHeader/>
+        </w:trPr>
+        <w:tc>
+          <w:tcPr>
+            <w:tcW w:w="1555" w:type="dxa"/>
+            <w:shd w:val="clear" w:color="auto" w:fill="BFBFBF" w:themeFill="background1" w:themeFillShade="BF"/>
+          </w:tcPr>
+          <w:p>
+            <w:pPr>
+              <w:spacing w:line="240" w:lineRule="auto"/>
+              <w:jc w:val="center"/>
+              <w:rPr>
+                <w:b/>
+              </w:rPr>
+            </w:pPr>
+            <w:r>
+              <w:rPr>
+                <w:b/>
+              </w:rPr>
+              <w:t>INPUT</w:t>
+            </w:r>
+          </w:p>
+        </w:tc>
+        <w:tc>
+          <w:tcPr>
+            <w:tcW w:w="4961" w:type="dxa"/>
+            <w:shd w:val="clear" w:color="auto" w:fill="BFBFBF" w:themeFill="background1" w:themeFillShade="BF"/>
+          </w:tcPr>
+          <w:p>
+            <w:pPr>
+              <w:spacing w:line="240" w:lineRule="auto"/>
+              <w:jc w:val="center"/>
+              <w:rPr>
+                <w:b/>
+              </w:rPr>
+            </w:pPr>
+            <w:r>
+              <w:rPr>
+                <w:b/>
+              </w:rPr>
+              <w:t>KETERANGAN</w:t>
+            </w:r>
+          </w:p>
+        </w:tc>
+      </w:tr>
+      <w:tr>
+        <w:tc>
+          <w:tcPr>
+            <w:tcW w:w="1555" w:type="dxa"/>
+          </w:tcPr>
+          <w:p>
+            <w:pPr>
+              <w:spacing w:line="240" w:lineRule="auto"/>
+              <w:jc w:val="left"/>
+              <w:rPr>
+                <w:i/>
+              </w:rPr>
+            </w:pPr>
+            <w:r>
+              <w:rPr>
+                <w:i/>
+              </w:rPr>
+              <w:t>Type</w:t>
+            </w:r>
+            <w:r>
+              <w:rPr>
+                <w:i/>
+              </w:rPr>
+              <w:t xml:space="preserve"> </w:t>
+            </w:r>
+            <w:r>
+              <w:rPr>
+                <w:i/>
+                <w:color w:val="FF0000"/>
+              </w:rPr>
+              <w:t>*</w:t>
+            </w:r>
+          </w:p>
+        </w:tc>
+        <w:tc>
+          <w:tcPr>
+            <w:tcW w:w="4961" w:type="dxa"/>
+          </w:tcPr>
+          <w:p>
+            <w:pPr>
+              <w:spacing w:line="240" w:lineRule="auto"/>
+            </w:pPr>
+            <w:r>
+              <w:t>Input ini berisi</w:t>
+            </w:r>
+            <w:r>
+              <w:t xml:space="preserve"> pilihan tipe </w:t>
+            </w:r>
+            <w:r>
+              <w:t xml:space="preserve">jenis </w:t>
+            </w:r>
+            <w:r>
+              <w:t>karya yang akan di gunakan</w:t>
+            </w:r>
+            <w:r>
+              <w:t xml:space="preserve"> sebagai kategori KCKR</w:t>
+            </w:r>
+          </w:p>
+          <w:p>
+            <w:pPr>
+              <w:spacing w:line="240" w:lineRule="auto"/>
+              <w:rPr>
+                <w:i/>
+              </w:rPr>
+            </w:pPr>
+            <w:r>
+              <w:rPr>
+                <w:b/>
+                <w:i/>
+                <w:sz w:val="18"/>
+              </w:rPr>
+              <w:t>Catatan:</w:t>
+            </w:r>
+            <w:r>
+              <w:rPr>
+                <w:i/>
+                <w:sz w:val="18"/>
+              </w:rPr>
+              <w:t xml:space="preserve"> Terdapat 2 (dua) pilihan pada </w:t>
+            </w:r>
+            <w:r>
+              <w:rPr>
+                <w:i/>
+                <w:sz w:val="18"/>
+              </w:rPr>
+              <w:t>input</w:t>
+            </w:r>
+            <w:r>
+              <w:rPr>
+                <w:i/>
+                <w:sz w:val="18"/>
+              </w:rPr>
+              <w:t xml:space="preserve"> ini yaitu cetak (book) dan rekam (record)</w:t>
+            </w:r>
+          </w:p>
+        </w:tc>
+      </w:tr>
+      <w:tr>
+        <w:tc>
+          <w:tcPr>
+            <w:tcW w:w="1555" w:type="dxa"/>
+          </w:tcPr>
+          <w:p>
+            <w:pPr>
+              <w:spacing w:line="240" w:lineRule="auto"/>
+              <w:jc w:val="left"/>
+              <w:rPr>
+                <w:i/>
+              </w:rPr>
+            </w:pPr>
+            <w:r>
+              <w:rPr>
+                <w:i/>
+              </w:rPr>
+              <w:t xml:space="preserve">Code </w:t>
+            </w:r>
+            <w:r>
+              <w:rPr>
+                <w:i/>
+                <w:color w:val="FF0000"/>
+              </w:rPr>
+              <w:t>*</w:t>
+            </w:r>
+          </w:p>
+        </w:tc>
+        <w:tc>
+          <w:tcPr>
+            <w:tcW w:w="4961" w:type="dxa"/>
+          </w:tcPr>
+          <w:p>
+            <w:pPr>
+              <w:spacing w:line="240" w:lineRule="auto"/>
+            </w:pPr>
+            <w:r>
+              <w:t>Isikan input ini dengan kode yang akan digunakan sebagai ganti penulisan kategori KCKR</w:t>
+            </w:r>
+          </w:p>
+          <w:p>
+            <w:pPr>
+              <w:spacing w:line="240" w:lineRule="auto"/>
+              <w:rPr>
+                <w:i/>
+              </w:rPr>
+            </w:pPr>
+            <w:r>
+              <w:rPr>
+                <w:b/>
+                <w:i/>
+                <w:sz w:val="18"/>
+              </w:rPr>
+              <w:t>Catatan:</w:t>
+            </w:r>
+            <w:r>
+              <w:rPr>
+                <w:i/>
+                <w:sz w:val="18"/>
+              </w:rPr>
+              <w:t xml:space="preserve"> kode pada kolom ini akan digunakan pada fasilitas import data KCKR</w:t>
+            </w:r>
+          </w:p>
+        </w:tc>
+      </w:tr>
+      <w:tr>
+        <w:tc>
+          <w:tcPr>
+            <w:tcW w:w="1555" w:type="dxa"/>
+          </w:tcPr>
+          <w:p>
+            <w:pPr>
+              <w:spacing w:line="240" w:lineRule="auto"/>
+              <w:jc w:val="left"/>
+              <w:rPr>
+                <w:i/>
+              </w:rPr>
+            </w:pPr>
+            <w:r>
+              <w:rPr>
+                <w:i/>
+              </w:rPr>
+              <w:lastRenderedPageBreak/>
+              <w:t xml:space="preserve">Category </w:t>
+            </w:r>
+            <w:r>
+              <w:rPr>
+                <w:i/>
+                <w:color w:val="FF0000"/>
+              </w:rPr>
+              <w:t>*</w:t>
+            </w:r>
+          </w:p>
+        </w:tc>
+        <w:tc>
+          <w:tcPr>
+            <w:tcW w:w="4961" w:type="dxa"/>
+          </w:tcPr>
+          <w:p>
+            <w:pPr>
+              <w:spacing w:line="240" w:lineRule="auto"/>
+            </w:pPr>
+            <w:r>
+              <w:t xml:space="preserve">Input ini berisi </w:t>
+            </w:r>
+            <w:r>
+              <w:t xml:space="preserve">nama kategori </w:t>
+            </w:r>
+            <w:r>
+              <w:t>KCKR</w:t>
+            </w:r>
+            <w:r>
+              <w:t xml:space="preserve"> yang digunakan untuk mengelompokkan karya cetak dan karya rekam berdasarkan jenis karyanya. </w:t>
+            </w:r>
+          </w:p>
+        </w:tc>
+      </w:tr>
+      <w:tr>
+        <w:tc>
+          <w:tcPr>
+            <w:tcW w:w="1555" w:type="dxa"/>
+          </w:tcPr>
+          <w:p>
+            <w:pPr>
+              <w:spacing w:line="240" w:lineRule="auto"/>
+              <w:jc w:val="left"/>
+              <w:rPr>
+                <w:i/>
+              </w:rPr>
+            </w:pPr>
+            <w:r>
+              <w:rPr>
+                <w:i/>
+              </w:rPr>
+              <w:t>Description</w:t>
+            </w:r>
+            <w:r>
+              <w:rPr>
+                <w:i/>
+              </w:rPr>
+              <w:t xml:space="preserve"> </w:t>
+            </w:r>
+            <w:r>
+              <w:rPr>
+                <w:i/>
+                <w:color w:val="FF0000"/>
+              </w:rPr>
+              <w:t>*</w:t>
+            </w:r>
+          </w:p>
+        </w:tc>
+        <w:tc>
+          <w:tcPr>
+            <w:tcW w:w="4961" w:type="dxa"/>
+          </w:tcPr>
+          <w:p>
+            <w:pPr>
+              <w:spacing w:line="240" w:lineRule="auto"/>
+              <w:rPr>
+                <w:i/>
+              </w:rPr>
+            </w:pPr>
+            <w:r>
+              <w:t>Input ini berisi informasi keterangan tentang kategori KCKR yang akan ditambahkan atau sunting</w:t>
+            </w:r>
+          </w:p>
+        </w:tc>
+      </w:tr>
+      <w:tr>
+        <w:tc>
+          <w:tcPr>
+            <w:tcW w:w="1555" w:type="dxa"/>
+          </w:tcPr>
+          <w:p>
+            <w:pPr>
+              <w:spacing w:line="240" w:lineRule="auto"/>
+              <w:jc w:val="left"/>
+              <w:rPr>
+                <w:i/>
+              </w:rPr>
+            </w:pPr>
+            <w:r>
+              <w:rPr>
+                <w:i/>
+              </w:rPr>
+              <w:t>Publish</w:t>
+            </w:r>
+          </w:p>
+        </w:tc>
+        <w:tc>
+          <w:tcPr>
+            <w:tcW w:w="4961" w:type="dxa"/>
+          </w:tcPr>
+          <w:p>
+            <w:pPr>
+              <w:spacing w:line="240" w:lineRule="auto"/>
+            </w:pPr>
+            <w:r>
+              <w:t>Input ini berisi</w:t>
+            </w:r>
+            <w:r>
+              <w:t xml:space="preserve"> status </w:t>
+            </w:r>
+            <w:r>
+              <w:t>aktif</w:t>
+            </w:r>
+            <w:r>
+              <w:t xml:space="preserve"> </w:t>
+            </w:r>
+            <w:r>
+              <w:t xml:space="preserve">kategori KCKR </w:t>
+            </w:r>
+            <w:r>
+              <w:t xml:space="preserve">pada aplikasi. </w:t>
+            </w:r>
+          </w:p>
+          <w:p>
+            <w:pPr>
+              <w:spacing w:line="240" w:lineRule="auto"/>
+              <w:rPr>
+                <w:i/>
+              </w:rPr>
+            </w:pPr>
+            <w:r>
+              <w:rPr>
+                <w:b/>
+                <w:i/>
+                <w:sz w:val="18"/>
+              </w:rPr>
+              <w:t>Catatan:</w:t>
+            </w:r>
+            <w:r>
+              <w:rPr>
+                <w:i/>
+                <w:sz w:val="18"/>
+              </w:rPr>
+              <w:t xml:space="preserve"> Checklist jika Anda ingin menayangkan </w:t>
+            </w:r>
+            <w:r>
+              <w:rPr>
+                <w:i/>
+                <w:sz w:val="18"/>
+              </w:rPr>
+              <w:t xml:space="preserve">kategori KCKR </w:t>
+            </w:r>
+            <w:r>
+              <w:rPr>
+                <w:i/>
+                <w:sz w:val="18"/>
+              </w:rPr>
+              <w:t>yang Anda buat</w:t>
+            </w:r>
+            <w:r>
+              <w:rPr>
+                <w:i/>
+                <w:sz w:val="18"/>
+              </w:rPr>
+              <w:t xml:space="preserve"> pada input kategori KCKR pada formulir kelola data KCKR</w:t>
+            </w:r>
+            <w:r>
+              <w:rPr>
+                <w:i/>
+                <w:sz w:val="18"/>
+              </w:rPr>
+              <w:t>, begitu juga sebaliknya.</w:t>
+            </w:r>
+          </w:p>
+        </w:tc>
+      </w:tr>
+    </w:tbl>
+    <w:p>
+      <w:pPr>
+        <w:spacing w:before="240"/>
+        <w:ind w:firstLine="709"/>
+      </w:pPr>
+      <w:r>
+        <w:t>Tampilan halaman formulir kelola kategori karya cetak dan karya rekam dapat dilihat pada gambar dibawah ini:</w:t>
       </w:r>
     </w:p>
     <w:p>
       <w:pPr>
         <w:pStyle w:val="Heading3"/>
       </w:pPr>
-      <w:bookmarkStart w:id="17" w:name="_Toc463278393"/>
+      <w:bookmarkStart w:id="16" w:name="_Toc463278393"/>
       <w:r>
         <w:t>PIC</w:t>
       </w:r>
+      <w:bookmarkEnd w:id="16"/>
+    </w:p>
+    <w:p>
+      <w:pPr>
+        <w:pStyle w:val="Heading3"/>
+      </w:pPr>
+      <w:bookmarkStart w:id="17" w:name="_Toc463278394"/>
+      <w:r>
+        <w:t>Publisher</w:t>
+      </w:r>
       <w:bookmarkEnd w:id="17"/>
     </w:p>
-    <w:p>
-      <w:pPr>
-        <w:spacing w:before="240"/>
-      </w:pPr>
-      <w:r>
-        <w:rPr>
-          <w:noProof/>
-        </w:rPr>
-        <w:drawing>
-          <wp:inline distT="0" distB="0" distL="0" distR="0" wp14:anchorId="289A8DFF" wp14:editId="4C463DDD">
-            <wp:extent cx="4177030" cy="2549525"/>
-            <wp:effectExtent l="0" t="0" r="0" b="3175"/>
-            <wp:docPr id="8" name="Picture 8"/>
-            <wp:cNvGraphicFramePr>
-              <a:graphicFrameLocks xmlns:a="http://schemas.openxmlformats.org/drawingml/2006/main" noChangeAspect="1"/>
-            </wp:cNvGraphicFramePr>
-            <a:graphic xmlns:a="http://schemas.openxmlformats.org/drawingml/2006/main">
-              <a:graphicData uri="http://schemas.openxmlformats.org/drawingml/2006/picture">
-                <pic:pic xmlns:pic="http://schemas.openxmlformats.org/drawingml/2006/picture">
-                  <pic:nvPicPr>
-                    <pic:cNvPr id="8" name="Untitled-2.png"/>
-                    <pic:cNvPicPr/>
-                  </pic:nvPicPr>
-                  <pic:blipFill>
-                    <a:blip r:embed="rId13">
-                      <a:extLst>
-                        <a:ext uri="{28A0092B-C50C-407E-A947-70E740481C1C}">
-                          <a14:useLocalDpi xmlns:a14="http://schemas.microsoft.com/office/drawing/2010/main" val="0"/>
-                        </a:ext>
-                      </a:extLst>
-                    </a:blip>
-                    <a:stretch>
-                      <a:fillRect/>
-                    </a:stretch>
-                  </pic:blipFill>
-                  <pic:spPr>
-                    <a:xfrm>
-                      <a:off x="0" y="0"/>
-                      <a:ext cx="4177030" cy="2549525"/>
-                    </a:xfrm>
-                    <a:prstGeom prst="rect">
-                      <a:avLst/>
-                    </a:prstGeom>
-                  </pic:spPr>
-                </pic:pic>
-              </a:graphicData>
-            </a:graphic>
-          </wp:inline>
-        </w:drawing>
-      </w:r>
-    </w:p>
-    <w:p>
-      <w:pPr>
-        <w:spacing w:before="240"/>
-      </w:pPr>
-      <w:r>
-        <w:rPr>
-          <w:noProof/>
-        </w:rPr>
-        <w:lastRenderedPageBreak/>
-        <w:drawing>
-          <wp:inline distT="0" distB="0" distL="0" distR="0" wp14:anchorId="3DC0130A" wp14:editId="0CA7329D">
-            <wp:extent cx="4177030" cy="1033145"/>
-            <wp:effectExtent l="0" t="0" r="0" b="0"/>
-            <wp:docPr id="84" name="Picture 84"/>
-            <wp:cNvGraphicFramePr>
-              <a:graphicFrameLocks xmlns:a="http://schemas.openxmlformats.org/drawingml/2006/main" noChangeAspect="1"/>
-            </wp:cNvGraphicFramePr>
-            <a:graphic xmlns:a="http://schemas.openxmlformats.org/drawingml/2006/main">
-              <a:graphicData uri="http://schemas.openxmlformats.org/drawingml/2006/picture">
-                <pic:pic xmlns:pic="http://schemas.openxmlformats.org/drawingml/2006/picture">
-                  <pic:nvPicPr>
-                    <pic:cNvPr id="7" name="Untitled-1.png"/>
-                    <pic:cNvPicPr/>
-                  </pic:nvPicPr>
-                  <pic:blipFill>
-                    <a:blip r:embed="rId14" cstate="print">
-                      <a:extLst>
-                        <a:ext uri="{28A0092B-C50C-407E-A947-70E740481C1C}">
-                          <a14:useLocalDpi xmlns:a14="http://schemas.microsoft.com/office/drawing/2010/main" val="0"/>
-                        </a:ext>
-                      </a:extLst>
-                    </a:blip>
-                    <a:stretch>
-                      <a:fillRect/>
-                    </a:stretch>
-                  </pic:blipFill>
-                  <pic:spPr>
-                    <a:xfrm>
-                      <a:off x="0" y="0"/>
-                      <a:ext cx="4177030" cy="1033145"/>
-                    </a:xfrm>
-                    <a:prstGeom prst="rect">
-                      <a:avLst/>
-                    </a:prstGeom>
-                  </pic:spPr>
-                </pic:pic>
-              </a:graphicData>
-            </a:graphic>
-          </wp:inline>
-        </w:drawing>
-      </w:r>
-    </w:p>
-    <w:p>
-      <w:pPr>
-        <w:pStyle w:val="Heading3"/>
-      </w:pPr>
-      <w:bookmarkStart w:id="18" w:name="_Toc463278394"/>
-      <w:r>
-        <w:t>Publisher</w:t>
-      </w:r>
-      <w:bookmarkEnd w:id="18"/>
-    </w:p>
-    <w:p>
-      <w:pPr>
-        <w:spacing w:before="240"/>
-      </w:pPr>
-      <w:r>
-        <w:rPr>
-          <w:noProof/>
-        </w:rPr>
-        <w:drawing>
-          <wp:inline distT="0" distB="0" distL="0" distR="0" wp14:anchorId="054D6B8F" wp14:editId="0623FB1C">
-            <wp:extent cx="4177030" cy="4634865"/>
-            <wp:effectExtent l="0" t="0" r="0" b="0"/>
-            <wp:docPr id="9" name="Picture 9"/>
-            <wp:cNvGraphicFramePr>
-              <a:graphicFrameLocks xmlns:a="http://schemas.openxmlformats.org/drawingml/2006/main" noChangeAspect="1"/>
-            </wp:cNvGraphicFramePr>
-            <a:graphic xmlns:a="http://schemas.openxmlformats.org/drawingml/2006/main">
-              <a:graphicData uri="http://schemas.openxmlformats.org/drawingml/2006/picture">
-                <pic:pic xmlns:pic="http://schemas.openxmlformats.org/drawingml/2006/picture">
-                  <pic:nvPicPr>
-                    <pic:cNvPr id="9" name="FireShot Capture 17 - Kckr Publishers Manage I Badan Perpust_ - http___localhost__client_bpadjogja.png"/>
-                    <pic:cNvPicPr/>
-                  </pic:nvPicPr>
-                  <pic:blipFill>
-                    <a:blip r:embed="rId15" cstate="print">
-                      <a:extLst>
-                        <a:ext uri="{28A0092B-C50C-407E-A947-70E740481C1C}">
-                          <a14:useLocalDpi xmlns:a14="http://schemas.microsoft.com/office/drawing/2010/main" val="0"/>
-                        </a:ext>
-                      </a:extLst>
-                    </a:blip>
-                    <a:stretch>
-                      <a:fillRect/>
-                    </a:stretch>
-                  </pic:blipFill>
-                  <pic:spPr>
-                    <a:xfrm>
-                      <a:off x="0" y="0"/>
-                      <a:ext cx="4177030" cy="4634865"/>
-                    </a:xfrm>
-                    <a:prstGeom prst="rect">
-                      <a:avLst/>
-                    </a:prstGeom>
-                  </pic:spPr>
-                </pic:pic>
-              </a:graphicData>
-            </a:graphic>
-          </wp:inline>
-        </w:drawing>
-      </w:r>
-    </w:p>
-    <w:p>
-      <w:pPr>
-        <w:spacing w:after="160" w:line="259" w:lineRule="auto"/>
-        <w:jc w:val="left"/>
-        <w:rPr>
-          <w:rFonts w:ascii="Montserrat" w:eastAsiaTheme="majorEastAsia" w:hAnsi="Montserrat" w:cstheme="majorBidi"/>
-          <w:b/>
-          <w:sz w:val="26"/>
-          <w:szCs w:val="32"/>
-        </w:rPr>
-      </w:pPr>
-      <w:r>
-        <w:rPr>
-          <w:noProof/>
-        </w:rPr>
-        <w:lastRenderedPageBreak/>
-        <w:drawing>
-          <wp:inline distT="0" distB="0" distL="0" distR="0" wp14:anchorId="4568C77D" wp14:editId="5FB9D78E">
-            <wp:extent cx="4177030" cy="2882900"/>
-            <wp:effectExtent l="0" t="0" r="0" b="0"/>
-            <wp:docPr id="1" name="Picture 1"/>
-            <wp:cNvGraphicFramePr>
-              <a:graphicFrameLocks xmlns:a="http://schemas.openxmlformats.org/drawingml/2006/main" noChangeAspect="1"/>
-            </wp:cNvGraphicFramePr>
-            <a:graphic xmlns:a="http://schemas.openxmlformats.org/drawingml/2006/main">
-              <a:graphicData uri="http://schemas.openxmlformats.org/drawingml/2006/picture">
-                <pic:pic xmlns:pic="http://schemas.openxmlformats.org/drawingml/2006/picture">
-                  <pic:nvPicPr>
-                    <pic:cNvPr id="10" name="Untitled-3.png"/>
-                    <pic:cNvPicPr/>
-                  </pic:nvPicPr>
-                  <pic:blipFill>
-                    <a:blip r:embed="rId16">
-                      <a:extLst>
-                        <a:ext uri="{28A0092B-C50C-407E-A947-70E740481C1C}">
-                          <a14:useLocalDpi xmlns:a14="http://schemas.microsoft.com/office/drawing/2010/main" val="0"/>
-                        </a:ext>
-                      </a:extLst>
-                    </a:blip>
-                    <a:stretch>
-                      <a:fillRect/>
-                    </a:stretch>
-                  </pic:blipFill>
-                  <pic:spPr>
-                    <a:xfrm>
-                      <a:off x="0" y="0"/>
-                      <a:ext cx="4177030" cy="2882900"/>
-                    </a:xfrm>
-                    <a:prstGeom prst="rect">
-                      <a:avLst/>
-                    </a:prstGeom>
-                  </pic:spPr>
-                </pic:pic>
-              </a:graphicData>
-            </a:graphic>
-          </wp:inline>
-        </w:drawing>
-      </w:r>
-      <w:bookmarkEnd w:id="1"/>
-      <w:bookmarkEnd w:id="7"/>
-      <w:bookmarkEnd w:id="8"/>
-    </w:p>
+    <w:bookmarkEnd w:id="1"/>
+    <w:bookmarkEnd w:id="7"/>
+    <w:bookmarkEnd w:id="8"/>
     <w:p>
       <w:pPr>
         <w:pStyle w:val="Heading3"/>
@@ -6881,7 +7192,13 @@
         <w:contextualSpacing w:val="0"/>
       </w:pPr>
       <w:r>
-        <w:t>License Key *</w:t>
+        <w:t xml:space="preserve">License Key </w:t>
+      </w:r>
+      <w:r>
+        <w:rPr>
+          <w:color w:val="FF0000"/>
+        </w:rPr>
+        <w:t>*</w:t>
       </w:r>
     </w:p>
     <w:p>
@@ -6905,7 +7222,13 @@
         <w:contextualSpacing w:val="0"/>
       </w:pPr>
       <w:r>
-        <w:t>Public Permission Defaults *</w:t>
+        <w:t xml:space="preserve">Public Permission Defaults </w:t>
+      </w:r>
+      <w:r>
+        <w:rPr>
+          <w:color w:val="FF0000"/>
+        </w:rPr>
+        <w:t>*</w:t>
       </w:r>
     </w:p>
     <w:p>
@@ -6929,7 +7252,13 @@
         <w:contextualSpacing w:val="0"/>
       </w:pPr>
       <w:r>
-        <w:t>Meta Description *</w:t>
+        <w:t xml:space="preserve">Meta Description </w:t>
+      </w:r>
+      <w:r>
+        <w:rPr>
+          <w:color w:val="FF0000"/>
+        </w:rPr>
+        <w:t>*</w:t>
       </w:r>
     </w:p>
     <w:p>
@@ -6937,6 +7266,7 @@
         <w:ind w:left="284"/>
       </w:pPr>
       <w:r>
+        <w:lastRenderedPageBreak/>
         <w:t xml:space="preserve">Input ini berisikan informasi </w:t>
       </w:r>
       <w:proofErr w:type="gramStart"/>
@@ -6959,8 +7289,16 @@
         <w:contextualSpacing w:val="0"/>
       </w:pPr>
       <w:r>
-        <w:t>Meta Keyword *</w:t>
-      </w:r>
+        <w:t xml:space="preserve">Meta Keyword </w:t>
+      </w:r>
+      <w:r>
+        <w:rPr>
+          <w:color w:val="FF0000"/>
+        </w:rPr>
+        <w:t>*</w:t>
+      </w:r>
+      <w:bookmarkStart w:id="18" w:name="_GoBack"/>
+      <w:bookmarkEnd w:id="18"/>
     </w:p>
     <w:p>
       <w:pPr>
@@ -6969,7 +7307,6 @@
         <w:contextualSpacing w:val="0"/>
       </w:pPr>
       <w:r>
-        <w:lastRenderedPageBreak/>
         <w:t xml:space="preserve">Input ini berisikan informasi </w:t>
       </w:r>
       <w:proofErr w:type="gramStart"/>
@@ -7425,7 +7762,13 @@
         <w:contextualSpacing w:val="0"/>
       </w:pPr>
       <w:r>
-        <w:t>Photo Setting *</w:t>
+        <w:t xml:space="preserve">Photo Setting </w:t>
+      </w:r>
+      <w:r>
+        <w:rPr>
+          <w:color w:val="FF0000"/>
+        </w:rPr>
+        <w:t>*</w:t>
       </w:r>
     </w:p>
     <w:p>
@@ -7457,7 +7800,13 @@
         <w:contextualSpacing w:val="0"/>
       </w:pPr>
       <w:r>
-        <w:t>Article Setting *</w:t>
+        <w:t xml:space="preserve">Article Setting </w:t>
+      </w:r>
+      <w:r>
+        <w:rPr>
+          <w:color w:val="FF0000"/>
+        </w:rPr>
+        <w:t>*</w:t>
       </w:r>
     </w:p>
     <w:p>
@@ -7472,7 +7821,7 @@
     </w:p>
     <w:p/>
     <w:sectPr>
-      <w:footerReference w:type="default" r:id="rId17"/>
+      <w:footerReference w:type="default" r:id="rId12"/>
       <w:pgSz w:w="8392" w:h="11907" w:code="11"/>
       <w:pgMar w:top="680" w:right="680" w:bottom="851" w:left="1134" w:header="720" w:footer="397" w:gutter="0"/>
       <w:cols w:space="720"/>
@@ -7764,19 +8113,194 @@
     </w:lvl>
   </w:abstractNum>
   <w:abstractNum w:abstractNumId="1" w15:restartNumberingAfterBreak="0">
-    <w:nsid w:val="07305FAC"/>
+    <w:nsid w:val="0A121408"/>
     <w:multiLevelType w:val="hybridMultilevel"/>
-    <w:tmpl w:val="8BC6CE68"/>
-    <w:lvl w:ilvl="0" w:tplc="04090001">
+    <w:tmpl w:val="B0702FF0"/>
+    <w:lvl w:ilvl="0" w:tplc="0409000F">
+      <w:start w:val="1"/>
+      <w:numFmt w:val="decimal"/>
+      <w:lvlText w:val="%1."/>
+      <w:lvlJc w:val="left"/>
+      <w:pPr>
+        <w:ind w:left="720" w:hanging="360"/>
+      </w:pPr>
+    </w:lvl>
+    <w:lvl w:ilvl="1" w:tplc="04090019" w:tentative="1">
+      <w:start w:val="1"/>
+      <w:numFmt w:val="lowerLetter"/>
+      <w:lvlText w:val="%2."/>
+      <w:lvlJc w:val="left"/>
+      <w:pPr>
+        <w:ind w:left="1440" w:hanging="360"/>
+      </w:pPr>
+    </w:lvl>
+    <w:lvl w:ilvl="2" w:tplc="0409001B" w:tentative="1">
+      <w:start w:val="1"/>
+      <w:numFmt w:val="lowerRoman"/>
+      <w:lvlText w:val="%3."/>
+      <w:lvlJc w:val="right"/>
+      <w:pPr>
+        <w:ind w:left="2160" w:hanging="180"/>
+      </w:pPr>
+    </w:lvl>
+    <w:lvl w:ilvl="3" w:tplc="0409000F" w:tentative="1">
+      <w:start w:val="1"/>
+      <w:numFmt w:val="decimal"/>
+      <w:lvlText w:val="%4."/>
+      <w:lvlJc w:val="left"/>
+      <w:pPr>
+        <w:ind w:left="2880" w:hanging="360"/>
+      </w:pPr>
+    </w:lvl>
+    <w:lvl w:ilvl="4" w:tplc="04090019" w:tentative="1">
+      <w:start w:val="1"/>
+      <w:numFmt w:val="lowerLetter"/>
+      <w:lvlText w:val="%5."/>
+      <w:lvlJc w:val="left"/>
+      <w:pPr>
+        <w:ind w:left="3600" w:hanging="360"/>
+      </w:pPr>
+    </w:lvl>
+    <w:lvl w:ilvl="5" w:tplc="0409001B" w:tentative="1">
+      <w:start w:val="1"/>
+      <w:numFmt w:val="lowerRoman"/>
+      <w:lvlText w:val="%6."/>
+      <w:lvlJc w:val="right"/>
+      <w:pPr>
+        <w:ind w:left="4320" w:hanging="180"/>
+      </w:pPr>
+    </w:lvl>
+    <w:lvl w:ilvl="6" w:tplc="0409000F" w:tentative="1">
+      <w:start w:val="1"/>
+      <w:numFmt w:val="decimal"/>
+      <w:lvlText w:val="%7."/>
+      <w:lvlJc w:val="left"/>
+      <w:pPr>
+        <w:ind w:left="5040" w:hanging="360"/>
+      </w:pPr>
+    </w:lvl>
+    <w:lvl w:ilvl="7" w:tplc="04090019" w:tentative="1">
+      <w:start w:val="1"/>
+      <w:numFmt w:val="lowerLetter"/>
+      <w:lvlText w:val="%8."/>
+      <w:lvlJc w:val="left"/>
+      <w:pPr>
+        <w:ind w:left="5760" w:hanging="360"/>
+      </w:pPr>
+    </w:lvl>
+    <w:lvl w:ilvl="8" w:tplc="0409001B" w:tentative="1">
+      <w:start w:val="1"/>
+      <w:numFmt w:val="lowerRoman"/>
+      <w:lvlText w:val="%9."/>
+      <w:lvlJc w:val="right"/>
+      <w:pPr>
+        <w:ind w:left="6480" w:hanging="180"/>
+      </w:pPr>
+    </w:lvl>
+  </w:abstractNum>
+  <w:abstractNum w:abstractNumId="2" w15:restartNumberingAfterBreak="0">
+    <w:nsid w:val="16197E49"/>
+    <w:multiLevelType w:val="hybridMultilevel"/>
+    <w:tmpl w:val="DEAAA934"/>
+    <w:lvl w:ilvl="0" w:tplc="F2E0FE8C">
+      <w:start w:val="1"/>
+      <w:numFmt w:val="lowerLetter"/>
+      <w:lvlText w:val="%1."/>
+      <w:lvlJc w:val="left"/>
+      <w:pPr>
+        <w:ind w:left="644" w:hanging="360"/>
+      </w:pPr>
+      <w:rPr>
+        <w:rFonts w:hint="default"/>
+      </w:rPr>
+    </w:lvl>
+    <w:lvl w:ilvl="1" w:tplc="04090019" w:tentative="1">
+      <w:start w:val="1"/>
+      <w:numFmt w:val="lowerLetter"/>
+      <w:lvlText w:val="%2."/>
+      <w:lvlJc w:val="left"/>
+      <w:pPr>
+        <w:ind w:left="1364" w:hanging="360"/>
+      </w:pPr>
+    </w:lvl>
+    <w:lvl w:ilvl="2" w:tplc="0409001B" w:tentative="1">
+      <w:start w:val="1"/>
+      <w:numFmt w:val="lowerRoman"/>
+      <w:lvlText w:val="%3."/>
+      <w:lvlJc w:val="right"/>
+      <w:pPr>
+        <w:ind w:left="2084" w:hanging="180"/>
+      </w:pPr>
+    </w:lvl>
+    <w:lvl w:ilvl="3" w:tplc="0409000F" w:tentative="1">
+      <w:start w:val="1"/>
+      <w:numFmt w:val="decimal"/>
+      <w:lvlText w:val="%4."/>
+      <w:lvlJc w:val="left"/>
+      <w:pPr>
+        <w:ind w:left="2804" w:hanging="360"/>
+      </w:pPr>
+    </w:lvl>
+    <w:lvl w:ilvl="4" w:tplc="04090019" w:tentative="1">
+      <w:start w:val="1"/>
+      <w:numFmt w:val="lowerLetter"/>
+      <w:lvlText w:val="%5."/>
+      <w:lvlJc w:val="left"/>
+      <w:pPr>
+        <w:ind w:left="3524" w:hanging="360"/>
+      </w:pPr>
+    </w:lvl>
+    <w:lvl w:ilvl="5" w:tplc="0409001B" w:tentative="1">
+      <w:start w:val="1"/>
+      <w:numFmt w:val="lowerRoman"/>
+      <w:lvlText w:val="%6."/>
+      <w:lvlJc w:val="right"/>
+      <w:pPr>
+        <w:ind w:left="4244" w:hanging="180"/>
+      </w:pPr>
+    </w:lvl>
+    <w:lvl w:ilvl="6" w:tplc="0409000F" w:tentative="1">
+      <w:start w:val="1"/>
+      <w:numFmt w:val="decimal"/>
+      <w:lvlText w:val="%7."/>
+      <w:lvlJc w:val="left"/>
+      <w:pPr>
+        <w:ind w:left="4964" w:hanging="360"/>
+      </w:pPr>
+    </w:lvl>
+    <w:lvl w:ilvl="7" w:tplc="04090019" w:tentative="1">
+      <w:start w:val="1"/>
+      <w:numFmt w:val="lowerLetter"/>
+      <w:lvlText w:val="%8."/>
+      <w:lvlJc w:val="left"/>
+      <w:pPr>
+        <w:ind w:left="5684" w:hanging="360"/>
+      </w:pPr>
+    </w:lvl>
+    <w:lvl w:ilvl="8" w:tplc="0409001B" w:tentative="1">
+      <w:start w:val="1"/>
+      <w:numFmt w:val="lowerRoman"/>
+      <w:lvlText w:val="%9."/>
+      <w:lvlJc w:val="right"/>
+      <w:pPr>
+        <w:ind w:left="6404" w:hanging="180"/>
+      </w:pPr>
+    </w:lvl>
+  </w:abstractNum>
+  <w:abstractNum w:abstractNumId="3" w15:restartNumberingAfterBreak="0">
+    <w:nsid w:val="261D5642"/>
+    <w:multiLevelType w:val="hybridMultilevel"/>
+    <w:tmpl w:val="CF544FE2"/>
+    <w:lvl w:ilvl="0" w:tplc="04090005">
       <w:start w:val="1"/>
       <w:numFmt w:val="bullet"/>
-      <w:lvlText w:val=""/>
+      <w:lvlText w:val=""/>
       <w:lvlJc w:val="left"/>
       <w:pPr>
         <w:ind w:left="720" w:hanging="360"/>
       </w:pPr>
       <w:rPr>
-        <w:rFonts w:ascii="Symbol" w:hAnsi="Symbol" w:hint="default"/>
+        <w:rFonts w:ascii="Wingdings" w:hAnsi="Wingdings" w:hint="default"/>
       </w:rPr>
     </w:lvl>
     <w:lvl w:ilvl="1" w:tplc="04090003" w:tentative="1">
@@ -7876,20 +8400,106 @@
       </w:rPr>
     </w:lvl>
   </w:abstractNum>
-  <w:abstractNum w:abstractNumId="2" w15:restartNumberingAfterBreak="0">
-    <w:nsid w:val="14885C6C"/>
+  <w:abstractNum w:abstractNumId="4" w15:restartNumberingAfterBreak="0">
+    <w:nsid w:val="4A5D09D5"/>
     <w:multiLevelType w:val="hybridMultilevel"/>
-    <w:tmpl w:val="C8F26F72"/>
-    <w:lvl w:ilvl="0" w:tplc="04090001">
+    <w:tmpl w:val="B0702FF0"/>
+    <w:lvl w:ilvl="0" w:tplc="0409000F">
+      <w:start w:val="1"/>
+      <w:numFmt w:val="decimal"/>
+      <w:lvlText w:val="%1."/>
+      <w:lvlJc w:val="left"/>
+      <w:pPr>
+        <w:ind w:left="720" w:hanging="360"/>
+      </w:pPr>
+    </w:lvl>
+    <w:lvl w:ilvl="1" w:tplc="04090019" w:tentative="1">
+      <w:start w:val="1"/>
+      <w:numFmt w:val="lowerLetter"/>
+      <w:lvlText w:val="%2."/>
+      <w:lvlJc w:val="left"/>
+      <w:pPr>
+        <w:ind w:left="1440" w:hanging="360"/>
+      </w:pPr>
+    </w:lvl>
+    <w:lvl w:ilvl="2" w:tplc="0409001B" w:tentative="1">
+      <w:start w:val="1"/>
+      <w:numFmt w:val="lowerRoman"/>
+      <w:lvlText w:val="%3."/>
+      <w:lvlJc w:val="right"/>
+      <w:pPr>
+        <w:ind w:left="2160" w:hanging="180"/>
+      </w:pPr>
+    </w:lvl>
+    <w:lvl w:ilvl="3" w:tplc="0409000F" w:tentative="1">
+      <w:start w:val="1"/>
+      <w:numFmt w:val="decimal"/>
+      <w:lvlText w:val="%4."/>
+      <w:lvlJc w:val="left"/>
+      <w:pPr>
+        <w:ind w:left="2880" w:hanging="360"/>
+      </w:pPr>
+    </w:lvl>
+    <w:lvl w:ilvl="4" w:tplc="04090019" w:tentative="1">
+      <w:start w:val="1"/>
+      <w:numFmt w:val="lowerLetter"/>
+      <w:lvlText w:val="%5."/>
+      <w:lvlJc w:val="left"/>
+      <w:pPr>
+        <w:ind w:left="3600" w:hanging="360"/>
+      </w:pPr>
+    </w:lvl>
+    <w:lvl w:ilvl="5" w:tplc="0409001B" w:tentative="1">
+      <w:start w:val="1"/>
+      <w:numFmt w:val="lowerRoman"/>
+      <w:lvlText w:val="%6."/>
+      <w:lvlJc w:val="right"/>
+      <w:pPr>
+        <w:ind w:left="4320" w:hanging="180"/>
+      </w:pPr>
+    </w:lvl>
+    <w:lvl w:ilvl="6" w:tplc="0409000F" w:tentative="1">
+      <w:start w:val="1"/>
+      <w:numFmt w:val="decimal"/>
+      <w:lvlText w:val="%7."/>
+      <w:lvlJc w:val="left"/>
+      <w:pPr>
+        <w:ind w:left="5040" w:hanging="360"/>
+      </w:pPr>
+    </w:lvl>
+    <w:lvl w:ilvl="7" w:tplc="04090019" w:tentative="1">
+      <w:start w:val="1"/>
+      <w:numFmt w:val="lowerLetter"/>
+      <w:lvlText w:val="%8."/>
+      <w:lvlJc w:val="left"/>
+      <w:pPr>
+        <w:ind w:left="5760" w:hanging="360"/>
+      </w:pPr>
+    </w:lvl>
+    <w:lvl w:ilvl="8" w:tplc="0409001B" w:tentative="1">
+      <w:start w:val="1"/>
+      <w:numFmt w:val="lowerRoman"/>
+      <w:lvlText w:val="%9."/>
+      <w:lvlJc w:val="right"/>
+      <w:pPr>
+        <w:ind w:left="6480" w:hanging="180"/>
+      </w:pPr>
+    </w:lvl>
+  </w:abstractNum>
+  <w:abstractNum w:abstractNumId="5" w15:restartNumberingAfterBreak="0">
+    <w:nsid w:val="622E3CA9"/>
+    <w:multiLevelType w:val="hybridMultilevel"/>
+    <w:tmpl w:val="1DDCF648"/>
+    <w:lvl w:ilvl="0" w:tplc="04090005">
       <w:start w:val="1"/>
       <w:numFmt w:val="bullet"/>
-      <w:lvlText w:val=""/>
+      <w:lvlText w:val=""/>
       <w:lvlJc w:val="left"/>
       <w:pPr>
-        <w:ind w:left="720" w:hanging="360"/>
+        <w:ind w:left="1287" w:hanging="360"/>
       </w:pPr>
       <w:rPr>
-        <w:rFonts w:ascii="Symbol" w:hAnsi="Symbol" w:hint="default"/>
+        <w:rFonts w:ascii="Wingdings" w:hAnsi="Wingdings" w:hint="default"/>
       </w:rPr>
     </w:lvl>
     <w:lvl w:ilvl="1" w:tplc="04090003" w:tentative="1">
@@ -7898,7 +8508,7 @@
       <w:lvlText w:val="o"/>
       <w:lvlJc w:val="left"/>
       <w:pPr>
-        <w:ind w:left="1440" w:hanging="360"/>
+        <w:ind w:left="2007" w:hanging="360"/>
       </w:pPr>
       <w:rPr>
         <w:rFonts w:ascii="Courier New" w:hAnsi="Courier New" w:cs="Courier New" w:hint="default"/>
@@ -7910,7 +8520,7 @@
       <w:lvlText w:val=""/>
       <w:lvlJc w:val="left"/>
       <w:pPr>
-        <w:ind w:left="2160" w:hanging="360"/>
+        <w:ind w:left="2727" w:hanging="360"/>
       </w:pPr>
       <w:rPr>
         <w:rFonts w:ascii="Wingdings" w:hAnsi="Wingdings" w:hint="default"/>
@@ -7922,7 +8532,7 @@
       <w:lvlText w:val=""/>
       <w:lvlJc w:val="left"/>
       <w:pPr>
-        <w:ind w:left="2880" w:hanging="360"/>
+        <w:ind w:left="3447" w:hanging="360"/>
       </w:pPr>
       <w:rPr>
         <w:rFonts w:ascii="Symbol" w:hAnsi="Symbol" w:hint="default"/>
@@ -7934,7 +8544,7 @@
       <w:lvlText w:val="o"/>
       <w:lvlJc w:val="left"/>
       <w:pPr>
-        <w:ind w:left="3600" w:hanging="360"/>
+        <w:ind w:left="4167" w:hanging="360"/>
       </w:pPr>
       <w:rPr>
         <w:rFonts w:ascii="Courier New" w:hAnsi="Courier New" w:cs="Courier New" w:hint="default"/>
@@ -7946,7 +8556,7 @@
       <w:lvlText w:val=""/>
       <w:lvlJc w:val="left"/>
       <w:pPr>
-        <w:ind w:left="4320" w:hanging="360"/>
+        <w:ind w:left="4887" w:hanging="360"/>
       </w:pPr>
       <w:rPr>
         <w:rFonts w:ascii="Wingdings" w:hAnsi="Wingdings" w:hint="default"/>
@@ -7958,7 +8568,7 @@
       <w:lvlText w:val=""/>
       <w:lvlJc w:val="left"/>
       <w:pPr>
-        <w:ind w:left="5040" w:hanging="360"/>
+        <w:ind w:left="5607" w:hanging="360"/>
       </w:pPr>
       <w:rPr>
         <w:rFonts w:ascii="Symbol" w:hAnsi="Symbol" w:hint="default"/>
@@ -7970,7 +8580,7 @@
       <w:lvlText w:val="o"/>
       <w:lvlJc w:val="left"/>
       <w:pPr>
-        <w:ind w:left="5760" w:hanging="360"/>
+        <w:ind w:left="6327" w:hanging="360"/>
       </w:pPr>
       <w:rPr>
         <w:rFonts w:ascii="Courier New" w:hAnsi="Courier New" w:cs="Courier New" w:hint="default"/>
@@ -7982,24 +8592,336 @@
       <w:lvlText w:val=""/>
       <w:lvlJc w:val="left"/>
       <w:pPr>
-        <w:ind w:left="6480" w:hanging="360"/>
+        <w:ind w:left="7047" w:hanging="360"/>
       </w:pPr>
       <w:rPr>
         <w:rFonts w:ascii="Wingdings" w:hAnsi="Wingdings" w:hint="default"/>
       </w:rPr>
     </w:lvl>
   </w:abstractNum>
-  <w:abstractNum w:abstractNumId="3" w15:restartNumberingAfterBreak="0">
-    <w:nsid w:val="16197E49"/>
+  <w:abstractNum w:abstractNumId="6" w15:restartNumberingAfterBreak="0">
+    <w:nsid w:val="720C7D55"/>
     <w:multiLevelType w:val="hybridMultilevel"/>
-    <w:tmpl w:val="DEAAA934"/>
-    <w:lvl w:ilvl="0" w:tplc="F2E0FE8C">
+    <w:tmpl w:val="B0702FF0"/>
+    <w:lvl w:ilvl="0" w:tplc="0409000F">
+      <w:start w:val="1"/>
+      <w:numFmt w:val="decimal"/>
+      <w:lvlText w:val="%1."/>
+      <w:lvlJc w:val="left"/>
+      <w:pPr>
+        <w:ind w:left="720" w:hanging="360"/>
+      </w:pPr>
+    </w:lvl>
+    <w:lvl w:ilvl="1" w:tplc="04090019" w:tentative="1">
       <w:start w:val="1"/>
       <w:numFmt w:val="lowerLetter"/>
+      <w:lvlText w:val="%2."/>
+      <w:lvlJc w:val="left"/>
+      <w:pPr>
+        <w:ind w:left="1440" w:hanging="360"/>
+      </w:pPr>
+    </w:lvl>
+    <w:lvl w:ilvl="2" w:tplc="0409001B" w:tentative="1">
+      <w:start w:val="1"/>
+      <w:numFmt w:val="lowerRoman"/>
+      <w:lvlText w:val="%3."/>
+      <w:lvlJc w:val="right"/>
+      <w:pPr>
+        <w:ind w:left="2160" w:hanging="180"/>
+      </w:pPr>
+    </w:lvl>
+    <w:lvl w:ilvl="3" w:tplc="0409000F" w:tentative="1">
+      <w:start w:val="1"/>
+      <w:numFmt w:val="decimal"/>
+      <w:lvlText w:val="%4."/>
+      <w:lvlJc w:val="left"/>
+      <w:pPr>
+        <w:ind w:left="2880" w:hanging="360"/>
+      </w:pPr>
+    </w:lvl>
+    <w:lvl w:ilvl="4" w:tplc="04090019" w:tentative="1">
+      <w:start w:val="1"/>
+      <w:numFmt w:val="lowerLetter"/>
+      <w:lvlText w:val="%5."/>
+      <w:lvlJc w:val="left"/>
+      <w:pPr>
+        <w:ind w:left="3600" w:hanging="360"/>
+      </w:pPr>
+    </w:lvl>
+    <w:lvl w:ilvl="5" w:tplc="0409001B" w:tentative="1">
+      <w:start w:val="1"/>
+      <w:numFmt w:val="lowerRoman"/>
+      <w:lvlText w:val="%6."/>
+      <w:lvlJc w:val="right"/>
+      <w:pPr>
+        <w:ind w:left="4320" w:hanging="180"/>
+      </w:pPr>
+    </w:lvl>
+    <w:lvl w:ilvl="6" w:tplc="0409000F" w:tentative="1">
+      <w:start w:val="1"/>
+      <w:numFmt w:val="decimal"/>
+      <w:lvlText w:val="%7."/>
+      <w:lvlJc w:val="left"/>
+      <w:pPr>
+        <w:ind w:left="5040" w:hanging="360"/>
+      </w:pPr>
+    </w:lvl>
+    <w:lvl w:ilvl="7" w:tplc="04090019" w:tentative="1">
+      <w:start w:val="1"/>
+      <w:numFmt w:val="lowerLetter"/>
+      <w:lvlText w:val="%8."/>
+      <w:lvlJc w:val="left"/>
+      <w:pPr>
+        <w:ind w:left="5760" w:hanging="360"/>
+      </w:pPr>
+    </w:lvl>
+    <w:lvl w:ilvl="8" w:tplc="0409001B" w:tentative="1">
+      <w:start w:val="1"/>
+      <w:numFmt w:val="lowerRoman"/>
+      <w:lvlText w:val="%9."/>
+      <w:lvlJc w:val="right"/>
+      <w:pPr>
+        <w:ind w:left="6480" w:hanging="180"/>
+      </w:pPr>
+    </w:lvl>
+  </w:abstractNum>
+  <w:abstractNum w:abstractNumId="7" w15:restartNumberingAfterBreak="0">
+    <w:nsid w:val="78FF2667"/>
+    <w:multiLevelType w:val="hybridMultilevel"/>
+    <w:tmpl w:val="F9409FA0"/>
+    <w:lvl w:ilvl="0" w:tplc="04090005">
+      <w:start w:val="1"/>
+      <w:numFmt w:val="bullet"/>
+      <w:lvlText w:val=""/>
+      <w:lvlJc w:val="left"/>
+      <w:pPr>
+        <w:ind w:left="720" w:hanging="360"/>
+      </w:pPr>
+      <w:rPr>
+        <w:rFonts w:ascii="Wingdings" w:hAnsi="Wingdings" w:hint="default"/>
+      </w:rPr>
+    </w:lvl>
+    <w:lvl w:ilvl="1" w:tplc="04090003" w:tentative="1">
+      <w:start w:val="1"/>
+      <w:numFmt w:val="bullet"/>
+      <w:lvlText w:val="o"/>
+      <w:lvlJc w:val="left"/>
+      <w:pPr>
+        <w:ind w:left="1440" w:hanging="360"/>
+      </w:pPr>
+      <w:rPr>
+        <w:rFonts w:ascii="Courier New" w:hAnsi="Courier New" w:cs="Courier New" w:hint="default"/>
+      </w:rPr>
+    </w:lvl>
+    <w:lvl w:ilvl="2" w:tplc="04090005" w:tentative="1">
+      <w:start w:val="1"/>
+      <w:numFmt w:val="bullet"/>
+      <w:lvlText w:val=""/>
+      <w:lvlJc w:val="left"/>
+      <w:pPr>
+        <w:ind w:left="2160" w:hanging="360"/>
+      </w:pPr>
+      <w:rPr>
+        <w:rFonts w:ascii="Wingdings" w:hAnsi="Wingdings" w:hint="default"/>
+      </w:rPr>
+    </w:lvl>
+    <w:lvl w:ilvl="3" w:tplc="04090001" w:tentative="1">
+      <w:start w:val="1"/>
+      <w:numFmt w:val="bullet"/>
+      <w:lvlText w:val=""/>
+      <w:lvlJc w:val="left"/>
+      <w:pPr>
+        <w:ind w:left="2880" w:hanging="360"/>
+      </w:pPr>
+      <w:rPr>
+        <w:rFonts w:ascii="Symbol" w:hAnsi="Symbol" w:hint="default"/>
+      </w:rPr>
+    </w:lvl>
+    <w:lvl w:ilvl="4" w:tplc="04090003" w:tentative="1">
+      <w:start w:val="1"/>
+      <w:numFmt w:val="bullet"/>
+      <w:lvlText w:val="o"/>
+      <w:lvlJc w:val="left"/>
+      <w:pPr>
+        <w:ind w:left="3600" w:hanging="360"/>
+      </w:pPr>
+      <w:rPr>
+        <w:rFonts w:ascii="Courier New" w:hAnsi="Courier New" w:cs="Courier New" w:hint="default"/>
+      </w:rPr>
+    </w:lvl>
+    <w:lvl w:ilvl="5" w:tplc="04090005" w:tentative="1">
+      <w:start w:val="1"/>
+      <w:numFmt w:val="bullet"/>
+      <w:lvlText w:val=""/>
+      <w:lvlJc w:val="left"/>
+      <w:pPr>
+        <w:ind w:left="4320" w:hanging="360"/>
+      </w:pPr>
+      <w:rPr>
+        <w:rFonts w:ascii="Wingdings" w:hAnsi="Wingdings" w:hint="default"/>
+      </w:rPr>
+    </w:lvl>
+    <w:lvl w:ilvl="6" w:tplc="04090001" w:tentative="1">
+      <w:start w:val="1"/>
+      <w:numFmt w:val="bullet"/>
+      <w:lvlText w:val=""/>
+      <w:lvlJc w:val="left"/>
+      <w:pPr>
+        <w:ind w:left="5040" w:hanging="360"/>
+      </w:pPr>
+      <w:rPr>
+        <w:rFonts w:ascii="Symbol" w:hAnsi="Symbol" w:hint="default"/>
+      </w:rPr>
+    </w:lvl>
+    <w:lvl w:ilvl="7" w:tplc="04090003" w:tentative="1">
+      <w:start w:val="1"/>
+      <w:numFmt w:val="bullet"/>
+      <w:lvlText w:val="o"/>
+      <w:lvlJc w:val="left"/>
+      <w:pPr>
+        <w:ind w:left="5760" w:hanging="360"/>
+      </w:pPr>
+      <w:rPr>
+        <w:rFonts w:ascii="Courier New" w:hAnsi="Courier New" w:cs="Courier New" w:hint="default"/>
+      </w:rPr>
+    </w:lvl>
+    <w:lvl w:ilvl="8" w:tplc="04090005" w:tentative="1">
+      <w:start w:val="1"/>
+      <w:numFmt w:val="bullet"/>
+      <w:lvlText w:val=""/>
+      <w:lvlJc w:val="left"/>
+      <w:pPr>
+        <w:ind w:left="6480" w:hanging="360"/>
+      </w:pPr>
+      <w:rPr>
+        <w:rFonts w:ascii="Wingdings" w:hAnsi="Wingdings" w:hint="default"/>
+      </w:rPr>
+    </w:lvl>
+  </w:abstractNum>
+  <w:abstractNum w:abstractNumId="8" w15:restartNumberingAfterBreak="0">
+    <w:nsid w:val="7D9A620E"/>
+    <w:multiLevelType w:val="hybridMultilevel"/>
+    <w:tmpl w:val="14CAE65C"/>
+    <w:lvl w:ilvl="0" w:tplc="04090005">
+      <w:start w:val="1"/>
+      <w:numFmt w:val="bullet"/>
+      <w:lvlText w:val=""/>
+      <w:lvlJc w:val="left"/>
+      <w:pPr>
+        <w:ind w:left="720" w:hanging="360"/>
+      </w:pPr>
+      <w:rPr>
+        <w:rFonts w:ascii="Wingdings" w:hAnsi="Wingdings" w:hint="default"/>
+      </w:rPr>
+    </w:lvl>
+    <w:lvl w:ilvl="1" w:tplc="04090003" w:tentative="1">
+      <w:start w:val="1"/>
+      <w:numFmt w:val="bullet"/>
+      <w:lvlText w:val="o"/>
+      <w:lvlJc w:val="left"/>
+      <w:pPr>
+        <w:ind w:left="1440" w:hanging="360"/>
+      </w:pPr>
+      <w:rPr>
+        <w:rFonts w:ascii="Courier New" w:hAnsi="Courier New" w:cs="Courier New" w:hint="default"/>
+      </w:rPr>
+    </w:lvl>
+    <w:lvl w:ilvl="2" w:tplc="04090005" w:tentative="1">
+      <w:start w:val="1"/>
+      <w:numFmt w:val="bullet"/>
+      <w:lvlText w:val=""/>
+      <w:lvlJc w:val="left"/>
+      <w:pPr>
+        <w:ind w:left="2160" w:hanging="360"/>
+      </w:pPr>
+      <w:rPr>
+        <w:rFonts w:ascii="Wingdings" w:hAnsi="Wingdings" w:hint="default"/>
+      </w:rPr>
+    </w:lvl>
+    <w:lvl w:ilvl="3" w:tplc="04090001" w:tentative="1">
+      <w:start w:val="1"/>
+      <w:numFmt w:val="bullet"/>
+      <w:lvlText w:val=""/>
+      <w:lvlJc w:val="left"/>
+      <w:pPr>
+        <w:ind w:left="2880" w:hanging="360"/>
+      </w:pPr>
+      <w:rPr>
+        <w:rFonts w:ascii="Symbol" w:hAnsi="Symbol" w:hint="default"/>
+      </w:rPr>
+    </w:lvl>
+    <w:lvl w:ilvl="4" w:tplc="04090003" w:tentative="1">
+      <w:start w:val="1"/>
+      <w:numFmt w:val="bullet"/>
+      <w:lvlText w:val="o"/>
+      <w:lvlJc w:val="left"/>
+      <w:pPr>
+        <w:ind w:left="3600" w:hanging="360"/>
+      </w:pPr>
+      <w:rPr>
+        <w:rFonts w:ascii="Courier New" w:hAnsi="Courier New" w:cs="Courier New" w:hint="default"/>
+      </w:rPr>
+    </w:lvl>
+    <w:lvl w:ilvl="5" w:tplc="04090005" w:tentative="1">
+      <w:start w:val="1"/>
+      <w:numFmt w:val="bullet"/>
+      <w:lvlText w:val=""/>
+      <w:lvlJc w:val="left"/>
+      <w:pPr>
+        <w:ind w:left="4320" w:hanging="360"/>
+      </w:pPr>
+      <w:rPr>
+        <w:rFonts w:ascii="Wingdings" w:hAnsi="Wingdings" w:hint="default"/>
+      </w:rPr>
+    </w:lvl>
+    <w:lvl w:ilvl="6" w:tplc="04090001" w:tentative="1">
+      <w:start w:val="1"/>
+      <w:numFmt w:val="bullet"/>
+      <w:lvlText w:val=""/>
+      <w:lvlJc w:val="left"/>
+      <w:pPr>
+        <w:ind w:left="5040" w:hanging="360"/>
+      </w:pPr>
+      <w:rPr>
+        <w:rFonts w:ascii="Symbol" w:hAnsi="Symbol" w:hint="default"/>
+      </w:rPr>
+    </w:lvl>
+    <w:lvl w:ilvl="7" w:tplc="04090003" w:tentative="1">
+      <w:start w:val="1"/>
+      <w:numFmt w:val="bullet"/>
+      <w:lvlText w:val="o"/>
+      <w:lvlJc w:val="left"/>
+      <w:pPr>
+        <w:ind w:left="5760" w:hanging="360"/>
+      </w:pPr>
+      <w:rPr>
+        <w:rFonts w:ascii="Courier New" w:hAnsi="Courier New" w:cs="Courier New" w:hint="default"/>
+      </w:rPr>
+    </w:lvl>
+    <w:lvl w:ilvl="8" w:tplc="04090005" w:tentative="1">
+      <w:start w:val="1"/>
+      <w:numFmt w:val="bullet"/>
+      <w:lvlText w:val=""/>
+      <w:lvlJc w:val="left"/>
+      <w:pPr>
+        <w:ind w:left="6480" w:hanging="360"/>
+      </w:pPr>
+      <w:rPr>
+        <w:rFonts w:ascii="Wingdings" w:hAnsi="Wingdings" w:hint="default"/>
+      </w:rPr>
+    </w:lvl>
+  </w:abstractNum>
+  <w:abstractNum w:abstractNumId="9" w15:restartNumberingAfterBreak="0">
+    <w:nsid w:val="7E375F62"/>
+    <w:multiLevelType w:val="hybridMultilevel"/>
+    <w:tmpl w:val="073E2262"/>
+    <w:lvl w:ilvl="0" w:tplc="7D9659A8">
+      <w:start w:val="1"/>
+      <w:numFmt w:val="decimal"/>
       <w:lvlText w:val="%1."/>
       <w:lvlJc w:val="left"/>
       <w:pPr>
-        <w:ind w:left="644" w:hanging="360"/>
+        <w:ind w:left="1080" w:hanging="720"/>
       </w:pPr>
       <w:rPr>
         <w:rFonts w:hint="default"/>
@@ -8011,7 +8933,7 @@
       <w:lvlText w:val="%2."/>
       <w:lvlJc w:val="left"/>
       <w:pPr>
-        <w:ind w:left="1364" w:hanging="360"/>
+        <w:ind w:left="1440" w:hanging="360"/>
       </w:pPr>
     </w:lvl>
     <w:lvl w:ilvl="2" w:tplc="0409001B" w:tentative="1">
@@ -8020,7 +8942,7 @@
       <w:lvlText w:val="%3."/>
       <w:lvlJc w:val="right"/>
       <w:pPr>
-        <w:ind w:left="2084" w:hanging="180"/>
+        <w:ind w:left="2160" w:hanging="180"/>
       </w:pPr>
     </w:lvl>
     <w:lvl w:ilvl="3" w:tplc="0409000F" w:tentative="1">
@@ -8029,7 +8951,7 @@
       <w:lvlText w:val="%4."/>
       <w:lvlJc w:val="left"/>
       <w:pPr>
-        <w:ind w:left="2804" w:hanging="360"/>
+        <w:ind w:left="2880" w:hanging="360"/>
       </w:pPr>
     </w:lvl>
     <w:lvl w:ilvl="4" w:tplc="04090019" w:tentative="1">
@@ -8038,7 +8960,7 @@
       <w:lvlText w:val="%5."/>
       <w:lvlJc w:val="left"/>
       <w:pPr>
-        <w:ind w:left="3524" w:hanging="360"/>
+        <w:ind w:left="3600" w:hanging="360"/>
       </w:pPr>
     </w:lvl>
     <w:lvl w:ilvl="5" w:tplc="0409001B" w:tentative="1">
@@ -8047,7 +8969,7 @@
       <w:lvlText w:val="%6."/>
       <w:lvlJc w:val="right"/>
       <w:pPr>
-        <w:ind w:left="4244" w:hanging="180"/>
+        <w:ind w:left="4320" w:hanging="180"/>
       </w:pPr>
     </w:lvl>
     <w:lvl w:ilvl="6" w:tplc="0409000F" w:tentative="1">
@@ -8056,7 +8978,7 @@
       <w:lvlText w:val="%7."/>
       <w:lvlJc w:val="left"/>
       <w:pPr>
-        <w:ind w:left="4964" w:hanging="360"/>
+        <w:ind w:left="5040" w:hanging="360"/>
       </w:pPr>
     </w:lvl>
     <w:lvl w:ilvl="7" w:tplc="04090019" w:tentative="1">
@@ -8065,7 +8987,7 @@
       <w:lvlText w:val="%8."/>
       <w:lvlJc w:val="left"/>
       <w:pPr>
-        <w:ind w:left="5684" w:hanging="360"/>
+        <w:ind w:left="5760" w:hanging="360"/>
       </w:pPr>
     </w:lvl>
     <w:lvl w:ilvl="8" w:tplc="0409001B" w:tentative="1">
@@ -8074,757 +8996,41 @@
       <w:lvlText w:val="%9."/>
       <w:lvlJc w:val="right"/>
       <w:pPr>
-        <w:ind w:left="6404" w:hanging="180"/>
-      </w:pPr>
-    </w:lvl>
-  </w:abstractNum>
-  <w:abstractNum w:abstractNumId="4" w15:restartNumberingAfterBreak="0">
-    <w:nsid w:val="261D5642"/>
-    <w:multiLevelType w:val="hybridMultilevel"/>
-    <w:tmpl w:val="CF544FE2"/>
-    <w:lvl w:ilvl="0" w:tplc="04090005">
-      <w:start w:val="1"/>
-      <w:numFmt w:val="bullet"/>
-      <w:lvlText w:val=""/>
-      <w:lvlJc w:val="left"/>
-      <w:pPr>
-        <w:ind w:left="720" w:hanging="360"/>
-      </w:pPr>
-      <w:rPr>
-        <w:rFonts w:ascii="Wingdings" w:hAnsi="Wingdings" w:hint="default"/>
-      </w:rPr>
-    </w:lvl>
-    <w:lvl w:ilvl="1" w:tplc="04090003" w:tentative="1">
-      <w:start w:val="1"/>
-      <w:numFmt w:val="bullet"/>
-      <w:lvlText w:val="o"/>
-      <w:lvlJc w:val="left"/>
-      <w:pPr>
-        <w:ind w:left="1440" w:hanging="360"/>
-      </w:pPr>
-      <w:rPr>
-        <w:rFonts w:ascii="Courier New" w:hAnsi="Courier New" w:cs="Courier New" w:hint="default"/>
-      </w:rPr>
-    </w:lvl>
-    <w:lvl w:ilvl="2" w:tplc="04090005" w:tentative="1">
-      <w:start w:val="1"/>
-      <w:numFmt w:val="bullet"/>
-      <w:lvlText w:val=""/>
-      <w:lvlJc w:val="left"/>
-      <w:pPr>
-        <w:ind w:left="2160" w:hanging="360"/>
-      </w:pPr>
-      <w:rPr>
-        <w:rFonts w:ascii="Wingdings" w:hAnsi="Wingdings" w:hint="default"/>
-      </w:rPr>
-    </w:lvl>
-    <w:lvl w:ilvl="3" w:tplc="04090001" w:tentative="1">
-      <w:start w:val="1"/>
-      <w:numFmt w:val="bullet"/>
-      <w:lvlText w:val=""/>
-      <w:lvlJc w:val="left"/>
-      <w:pPr>
-        <w:ind w:left="2880" w:hanging="360"/>
-      </w:pPr>
-      <w:rPr>
-        <w:rFonts w:ascii="Symbol" w:hAnsi="Symbol" w:hint="default"/>
-      </w:rPr>
-    </w:lvl>
-    <w:lvl w:ilvl="4" w:tplc="04090003" w:tentative="1">
-      <w:start w:val="1"/>
-      <w:numFmt w:val="bullet"/>
-      <w:lvlText w:val="o"/>
-      <w:lvlJc w:val="left"/>
-      <w:pPr>
-        <w:ind w:left="3600" w:hanging="360"/>
-      </w:pPr>
-      <w:rPr>
-        <w:rFonts w:ascii="Courier New" w:hAnsi="Courier New" w:cs="Courier New" w:hint="default"/>
-      </w:rPr>
-    </w:lvl>
-    <w:lvl w:ilvl="5" w:tplc="04090005" w:tentative="1">
-      <w:start w:val="1"/>
-      <w:numFmt w:val="bullet"/>
-      <w:lvlText w:val=""/>
-      <w:lvlJc w:val="left"/>
-      <w:pPr>
-        <w:ind w:left="4320" w:hanging="360"/>
-      </w:pPr>
-      <w:rPr>
-        <w:rFonts w:ascii="Wingdings" w:hAnsi="Wingdings" w:hint="default"/>
-      </w:rPr>
-    </w:lvl>
-    <w:lvl w:ilvl="6" w:tplc="04090001" w:tentative="1">
-      <w:start w:val="1"/>
-      <w:numFmt w:val="bullet"/>
-      <w:lvlText w:val=""/>
-      <w:lvlJc w:val="left"/>
-      <w:pPr>
-        <w:ind w:left="5040" w:hanging="360"/>
-      </w:pPr>
-      <w:rPr>
-        <w:rFonts w:ascii="Symbol" w:hAnsi="Symbol" w:hint="default"/>
-      </w:rPr>
-    </w:lvl>
-    <w:lvl w:ilvl="7" w:tplc="04090003" w:tentative="1">
-      <w:start w:val="1"/>
-      <w:numFmt w:val="bullet"/>
-      <w:lvlText w:val="o"/>
-      <w:lvlJc w:val="left"/>
-      <w:pPr>
-        <w:ind w:left="5760" w:hanging="360"/>
-      </w:pPr>
-      <w:rPr>
-        <w:rFonts w:ascii="Courier New" w:hAnsi="Courier New" w:cs="Courier New" w:hint="default"/>
-      </w:rPr>
-    </w:lvl>
-    <w:lvl w:ilvl="8" w:tplc="04090005" w:tentative="1">
-      <w:start w:val="1"/>
-      <w:numFmt w:val="bullet"/>
-      <w:lvlText w:val=""/>
-      <w:lvlJc w:val="left"/>
-      <w:pPr>
-        <w:ind w:left="6480" w:hanging="360"/>
-      </w:pPr>
-      <w:rPr>
-        <w:rFonts w:ascii="Wingdings" w:hAnsi="Wingdings" w:hint="default"/>
-      </w:rPr>
-    </w:lvl>
-  </w:abstractNum>
-  <w:abstractNum w:abstractNumId="5" w15:restartNumberingAfterBreak="0">
-    <w:nsid w:val="4A5D09D5"/>
-    <w:multiLevelType w:val="hybridMultilevel"/>
-    <w:tmpl w:val="B0702FF0"/>
-    <w:lvl w:ilvl="0" w:tplc="0409000F">
-      <w:start w:val="1"/>
-      <w:numFmt w:val="decimal"/>
-      <w:lvlText w:val="%1."/>
-      <w:lvlJc w:val="left"/>
-      <w:pPr>
-        <w:ind w:left="720" w:hanging="360"/>
-      </w:pPr>
-    </w:lvl>
-    <w:lvl w:ilvl="1" w:tplc="04090019" w:tentative="1">
-      <w:start w:val="1"/>
-      <w:numFmt w:val="lowerLetter"/>
-      <w:lvlText w:val="%2."/>
-      <w:lvlJc w:val="left"/>
-      <w:pPr>
-        <w:ind w:left="1440" w:hanging="360"/>
-      </w:pPr>
-    </w:lvl>
-    <w:lvl w:ilvl="2" w:tplc="0409001B" w:tentative="1">
-      <w:start w:val="1"/>
-      <w:numFmt w:val="lowerRoman"/>
-      <w:lvlText w:val="%3."/>
-      <w:lvlJc w:val="right"/>
-      <w:pPr>
-        <w:ind w:left="2160" w:hanging="180"/>
-      </w:pPr>
-    </w:lvl>
-    <w:lvl w:ilvl="3" w:tplc="0409000F" w:tentative="1">
-      <w:start w:val="1"/>
-      <w:numFmt w:val="decimal"/>
-      <w:lvlText w:val="%4."/>
-      <w:lvlJc w:val="left"/>
-      <w:pPr>
-        <w:ind w:left="2880" w:hanging="360"/>
-      </w:pPr>
-    </w:lvl>
-    <w:lvl w:ilvl="4" w:tplc="04090019" w:tentative="1">
-      <w:start w:val="1"/>
-      <w:numFmt w:val="lowerLetter"/>
-      <w:lvlText w:val="%5."/>
-      <w:lvlJc w:val="left"/>
-      <w:pPr>
-        <w:ind w:left="3600" w:hanging="360"/>
-      </w:pPr>
-    </w:lvl>
-    <w:lvl w:ilvl="5" w:tplc="0409001B" w:tentative="1">
-      <w:start w:val="1"/>
-      <w:numFmt w:val="lowerRoman"/>
-      <w:lvlText w:val="%6."/>
-      <w:lvlJc w:val="right"/>
-      <w:pPr>
-        <w:ind w:left="4320" w:hanging="180"/>
-      </w:pPr>
-    </w:lvl>
-    <w:lvl w:ilvl="6" w:tplc="0409000F" w:tentative="1">
-      <w:start w:val="1"/>
-      <w:numFmt w:val="decimal"/>
-      <w:lvlText w:val="%7."/>
-      <w:lvlJc w:val="left"/>
-      <w:pPr>
-        <w:ind w:left="5040" w:hanging="360"/>
-      </w:pPr>
-    </w:lvl>
-    <w:lvl w:ilvl="7" w:tplc="04090019" w:tentative="1">
-      <w:start w:val="1"/>
-      <w:numFmt w:val="lowerLetter"/>
-      <w:lvlText w:val="%8."/>
-      <w:lvlJc w:val="left"/>
-      <w:pPr>
-        <w:ind w:left="5760" w:hanging="360"/>
-      </w:pPr>
-    </w:lvl>
-    <w:lvl w:ilvl="8" w:tplc="0409001B" w:tentative="1">
-      <w:start w:val="1"/>
-      <w:numFmt w:val="lowerRoman"/>
-      <w:lvlText w:val="%9."/>
-      <w:lvlJc w:val="right"/>
-      <w:pPr>
-        <w:ind w:left="6480" w:hanging="180"/>
-      </w:pPr>
-    </w:lvl>
-  </w:abstractNum>
-  <w:abstractNum w:abstractNumId="6" w15:restartNumberingAfterBreak="0">
-    <w:nsid w:val="622E3CA9"/>
-    <w:multiLevelType w:val="hybridMultilevel"/>
-    <w:tmpl w:val="1DDCF648"/>
-    <w:lvl w:ilvl="0" w:tplc="04090005">
-      <w:start w:val="1"/>
-      <w:numFmt w:val="bullet"/>
-      <w:lvlText w:val=""/>
-      <w:lvlJc w:val="left"/>
-      <w:pPr>
-        <w:ind w:left="1287" w:hanging="360"/>
-      </w:pPr>
-      <w:rPr>
-        <w:rFonts w:ascii="Wingdings" w:hAnsi="Wingdings" w:hint="default"/>
-      </w:rPr>
-    </w:lvl>
-    <w:lvl w:ilvl="1" w:tplc="04090003" w:tentative="1">
-      <w:start w:val="1"/>
-      <w:numFmt w:val="bullet"/>
-      <w:lvlText w:val="o"/>
-      <w:lvlJc w:val="left"/>
-      <w:pPr>
-        <w:ind w:left="2007" w:hanging="360"/>
-      </w:pPr>
-      <w:rPr>
-        <w:rFonts w:ascii="Courier New" w:hAnsi="Courier New" w:cs="Courier New" w:hint="default"/>
-      </w:rPr>
-    </w:lvl>
-    <w:lvl w:ilvl="2" w:tplc="04090005" w:tentative="1">
-      <w:start w:val="1"/>
-      <w:numFmt w:val="bullet"/>
-      <w:lvlText w:val=""/>
-      <w:lvlJc w:val="left"/>
-      <w:pPr>
-        <w:ind w:left="2727" w:hanging="360"/>
-      </w:pPr>
-      <w:rPr>
-        <w:rFonts w:ascii="Wingdings" w:hAnsi="Wingdings" w:hint="default"/>
-      </w:rPr>
-    </w:lvl>
-    <w:lvl w:ilvl="3" w:tplc="04090001" w:tentative="1">
-      <w:start w:val="1"/>
-      <w:numFmt w:val="bullet"/>
-      <w:lvlText w:val=""/>
-      <w:lvlJc w:val="left"/>
-      <w:pPr>
-        <w:ind w:left="3447" w:hanging="360"/>
-      </w:pPr>
-      <w:rPr>
-        <w:rFonts w:ascii="Symbol" w:hAnsi="Symbol" w:hint="default"/>
-      </w:rPr>
-    </w:lvl>
-    <w:lvl w:ilvl="4" w:tplc="04090003" w:tentative="1">
-      <w:start w:val="1"/>
-      <w:numFmt w:val="bullet"/>
-      <w:lvlText w:val="o"/>
-      <w:lvlJc w:val="left"/>
-      <w:pPr>
-        <w:ind w:left="4167" w:hanging="360"/>
-      </w:pPr>
-      <w:rPr>
-        <w:rFonts w:ascii="Courier New" w:hAnsi="Courier New" w:cs="Courier New" w:hint="default"/>
-      </w:rPr>
-    </w:lvl>
-    <w:lvl w:ilvl="5" w:tplc="04090005" w:tentative="1">
-      <w:start w:val="1"/>
-      <w:numFmt w:val="bullet"/>
-      <w:lvlText w:val=""/>
-      <w:lvlJc w:val="left"/>
-      <w:pPr>
-        <w:ind w:left="4887" w:hanging="360"/>
-      </w:pPr>
-      <w:rPr>
-        <w:rFonts w:ascii="Wingdings" w:hAnsi="Wingdings" w:hint="default"/>
-      </w:rPr>
-    </w:lvl>
-    <w:lvl w:ilvl="6" w:tplc="04090001" w:tentative="1">
-      <w:start w:val="1"/>
-      <w:numFmt w:val="bullet"/>
-      <w:lvlText w:val=""/>
-      <w:lvlJc w:val="left"/>
-      <w:pPr>
-        <w:ind w:left="5607" w:hanging="360"/>
-      </w:pPr>
-      <w:rPr>
-        <w:rFonts w:ascii="Symbol" w:hAnsi="Symbol" w:hint="default"/>
-      </w:rPr>
-    </w:lvl>
-    <w:lvl w:ilvl="7" w:tplc="04090003" w:tentative="1">
-      <w:start w:val="1"/>
-      <w:numFmt w:val="bullet"/>
-      <w:lvlText w:val="o"/>
-      <w:lvlJc w:val="left"/>
-      <w:pPr>
-        <w:ind w:left="6327" w:hanging="360"/>
-      </w:pPr>
-      <w:rPr>
-        <w:rFonts w:ascii="Courier New" w:hAnsi="Courier New" w:cs="Courier New" w:hint="default"/>
-      </w:rPr>
-    </w:lvl>
-    <w:lvl w:ilvl="8" w:tplc="04090005" w:tentative="1">
-      <w:start w:val="1"/>
-      <w:numFmt w:val="bullet"/>
-      <w:lvlText w:val=""/>
-      <w:lvlJc w:val="left"/>
-      <w:pPr>
-        <w:ind w:left="7047" w:hanging="360"/>
-      </w:pPr>
-      <w:rPr>
-        <w:rFonts w:ascii="Wingdings" w:hAnsi="Wingdings" w:hint="default"/>
-      </w:rPr>
-    </w:lvl>
-  </w:abstractNum>
-  <w:abstractNum w:abstractNumId="7" w15:restartNumberingAfterBreak="0">
-    <w:nsid w:val="720C7D55"/>
-    <w:multiLevelType w:val="hybridMultilevel"/>
-    <w:tmpl w:val="B0702FF0"/>
-    <w:lvl w:ilvl="0" w:tplc="0409000F">
-      <w:start w:val="1"/>
-      <w:numFmt w:val="decimal"/>
-      <w:lvlText w:val="%1."/>
-      <w:lvlJc w:val="left"/>
-      <w:pPr>
-        <w:ind w:left="720" w:hanging="360"/>
-      </w:pPr>
-    </w:lvl>
-    <w:lvl w:ilvl="1" w:tplc="04090019" w:tentative="1">
-      <w:start w:val="1"/>
-      <w:numFmt w:val="lowerLetter"/>
-      <w:lvlText w:val="%2."/>
-      <w:lvlJc w:val="left"/>
-      <w:pPr>
-        <w:ind w:left="1440" w:hanging="360"/>
-      </w:pPr>
-    </w:lvl>
-    <w:lvl w:ilvl="2" w:tplc="0409001B" w:tentative="1">
-      <w:start w:val="1"/>
-      <w:numFmt w:val="lowerRoman"/>
-      <w:lvlText w:val="%3."/>
-      <w:lvlJc w:val="right"/>
-      <w:pPr>
-        <w:ind w:left="2160" w:hanging="180"/>
-      </w:pPr>
-    </w:lvl>
-    <w:lvl w:ilvl="3" w:tplc="0409000F" w:tentative="1">
-      <w:start w:val="1"/>
-      <w:numFmt w:val="decimal"/>
-      <w:lvlText w:val="%4."/>
-      <w:lvlJc w:val="left"/>
-      <w:pPr>
-        <w:ind w:left="2880" w:hanging="360"/>
-      </w:pPr>
-    </w:lvl>
-    <w:lvl w:ilvl="4" w:tplc="04090019" w:tentative="1">
-      <w:start w:val="1"/>
-      <w:numFmt w:val="lowerLetter"/>
-      <w:lvlText w:val="%5."/>
-      <w:lvlJc w:val="left"/>
-      <w:pPr>
-        <w:ind w:left="3600" w:hanging="360"/>
-      </w:pPr>
-    </w:lvl>
-    <w:lvl w:ilvl="5" w:tplc="0409001B" w:tentative="1">
-      <w:start w:val="1"/>
-      <w:numFmt w:val="lowerRoman"/>
-      <w:lvlText w:val="%6."/>
-      <w:lvlJc w:val="right"/>
-      <w:pPr>
-        <w:ind w:left="4320" w:hanging="180"/>
-      </w:pPr>
-    </w:lvl>
-    <w:lvl w:ilvl="6" w:tplc="0409000F" w:tentative="1">
-      <w:start w:val="1"/>
-      <w:numFmt w:val="decimal"/>
-      <w:lvlText w:val="%7."/>
-      <w:lvlJc w:val="left"/>
-      <w:pPr>
-        <w:ind w:left="5040" w:hanging="360"/>
-      </w:pPr>
-    </w:lvl>
-    <w:lvl w:ilvl="7" w:tplc="04090019" w:tentative="1">
-      <w:start w:val="1"/>
-      <w:numFmt w:val="lowerLetter"/>
-      <w:lvlText w:val="%8."/>
-      <w:lvlJc w:val="left"/>
-      <w:pPr>
-        <w:ind w:left="5760" w:hanging="360"/>
-      </w:pPr>
-    </w:lvl>
-    <w:lvl w:ilvl="8" w:tplc="0409001B" w:tentative="1">
-      <w:start w:val="1"/>
-      <w:numFmt w:val="lowerRoman"/>
-      <w:lvlText w:val="%9."/>
-      <w:lvlJc w:val="right"/>
-      <w:pPr>
-        <w:ind w:left="6480" w:hanging="180"/>
-      </w:pPr>
-    </w:lvl>
-  </w:abstractNum>
-  <w:abstractNum w:abstractNumId="8" w15:restartNumberingAfterBreak="0">
-    <w:nsid w:val="78FF2667"/>
-    <w:multiLevelType w:val="hybridMultilevel"/>
-    <w:tmpl w:val="F9409FA0"/>
-    <w:lvl w:ilvl="0" w:tplc="04090005">
-      <w:start w:val="1"/>
-      <w:numFmt w:val="bullet"/>
-      <w:lvlText w:val=""/>
-      <w:lvlJc w:val="left"/>
-      <w:pPr>
-        <w:ind w:left="720" w:hanging="360"/>
-      </w:pPr>
-      <w:rPr>
-        <w:rFonts w:ascii="Wingdings" w:hAnsi="Wingdings" w:hint="default"/>
-      </w:rPr>
-    </w:lvl>
-    <w:lvl w:ilvl="1" w:tplc="04090003" w:tentative="1">
-      <w:start w:val="1"/>
-      <w:numFmt w:val="bullet"/>
-      <w:lvlText w:val="o"/>
-      <w:lvlJc w:val="left"/>
-      <w:pPr>
-        <w:ind w:left="1440" w:hanging="360"/>
-      </w:pPr>
-      <w:rPr>
-        <w:rFonts w:ascii="Courier New" w:hAnsi="Courier New" w:cs="Courier New" w:hint="default"/>
-      </w:rPr>
-    </w:lvl>
-    <w:lvl w:ilvl="2" w:tplc="04090005" w:tentative="1">
-      <w:start w:val="1"/>
-      <w:numFmt w:val="bullet"/>
-      <w:lvlText w:val=""/>
-      <w:lvlJc w:val="left"/>
-      <w:pPr>
-        <w:ind w:left="2160" w:hanging="360"/>
-      </w:pPr>
-      <w:rPr>
-        <w:rFonts w:ascii="Wingdings" w:hAnsi="Wingdings" w:hint="default"/>
-      </w:rPr>
-    </w:lvl>
-    <w:lvl w:ilvl="3" w:tplc="04090001" w:tentative="1">
-      <w:start w:val="1"/>
-      <w:numFmt w:val="bullet"/>
-      <w:lvlText w:val=""/>
-      <w:lvlJc w:val="left"/>
-      <w:pPr>
-        <w:ind w:left="2880" w:hanging="360"/>
-      </w:pPr>
-      <w:rPr>
-        <w:rFonts w:ascii="Symbol" w:hAnsi="Symbol" w:hint="default"/>
-      </w:rPr>
-    </w:lvl>
-    <w:lvl w:ilvl="4" w:tplc="04090003" w:tentative="1">
-      <w:start w:val="1"/>
-      <w:numFmt w:val="bullet"/>
-      <w:lvlText w:val="o"/>
-      <w:lvlJc w:val="left"/>
-      <w:pPr>
-        <w:ind w:left="3600" w:hanging="360"/>
-      </w:pPr>
-      <w:rPr>
-        <w:rFonts w:ascii="Courier New" w:hAnsi="Courier New" w:cs="Courier New" w:hint="default"/>
-      </w:rPr>
-    </w:lvl>
-    <w:lvl w:ilvl="5" w:tplc="04090005" w:tentative="1">
-      <w:start w:val="1"/>
-      <w:numFmt w:val="bullet"/>
-      <w:lvlText w:val=""/>
-      <w:lvlJc w:val="left"/>
-      <w:pPr>
-        <w:ind w:left="4320" w:hanging="360"/>
-      </w:pPr>
-      <w:rPr>
-        <w:rFonts w:ascii="Wingdings" w:hAnsi="Wingdings" w:hint="default"/>
-      </w:rPr>
-    </w:lvl>
-    <w:lvl w:ilvl="6" w:tplc="04090001" w:tentative="1">
-      <w:start w:val="1"/>
-      <w:numFmt w:val="bullet"/>
-      <w:lvlText w:val=""/>
-      <w:lvlJc w:val="left"/>
-      <w:pPr>
-        <w:ind w:left="5040" w:hanging="360"/>
-      </w:pPr>
-      <w:rPr>
-        <w:rFonts w:ascii="Symbol" w:hAnsi="Symbol" w:hint="default"/>
-      </w:rPr>
-    </w:lvl>
-    <w:lvl w:ilvl="7" w:tplc="04090003" w:tentative="1">
-      <w:start w:val="1"/>
-      <w:numFmt w:val="bullet"/>
-      <w:lvlText w:val="o"/>
-      <w:lvlJc w:val="left"/>
-      <w:pPr>
-        <w:ind w:left="5760" w:hanging="360"/>
-      </w:pPr>
-      <w:rPr>
-        <w:rFonts w:ascii="Courier New" w:hAnsi="Courier New" w:cs="Courier New" w:hint="default"/>
-      </w:rPr>
-    </w:lvl>
-    <w:lvl w:ilvl="8" w:tplc="04090005" w:tentative="1">
-      <w:start w:val="1"/>
-      <w:numFmt w:val="bullet"/>
-      <w:lvlText w:val=""/>
-      <w:lvlJc w:val="left"/>
-      <w:pPr>
-        <w:ind w:left="6480" w:hanging="360"/>
-      </w:pPr>
-      <w:rPr>
-        <w:rFonts w:ascii="Wingdings" w:hAnsi="Wingdings" w:hint="default"/>
-      </w:rPr>
-    </w:lvl>
-  </w:abstractNum>
-  <w:abstractNum w:abstractNumId="9" w15:restartNumberingAfterBreak="0">
-    <w:nsid w:val="7D9A620E"/>
-    <w:multiLevelType w:val="hybridMultilevel"/>
-    <w:tmpl w:val="14CAE65C"/>
-    <w:lvl w:ilvl="0" w:tplc="04090005">
-      <w:start w:val="1"/>
-      <w:numFmt w:val="bullet"/>
-      <w:lvlText w:val=""/>
-      <w:lvlJc w:val="left"/>
-      <w:pPr>
-        <w:ind w:left="720" w:hanging="360"/>
-      </w:pPr>
-      <w:rPr>
-        <w:rFonts w:ascii="Wingdings" w:hAnsi="Wingdings" w:hint="default"/>
-      </w:rPr>
-    </w:lvl>
-    <w:lvl w:ilvl="1" w:tplc="04090003" w:tentative="1">
-      <w:start w:val="1"/>
-      <w:numFmt w:val="bullet"/>
-      <w:lvlText w:val="o"/>
-      <w:lvlJc w:val="left"/>
-      <w:pPr>
-        <w:ind w:left="1440" w:hanging="360"/>
-      </w:pPr>
-      <w:rPr>
-        <w:rFonts w:ascii="Courier New" w:hAnsi="Courier New" w:cs="Courier New" w:hint="default"/>
-      </w:rPr>
-    </w:lvl>
-    <w:lvl w:ilvl="2" w:tplc="04090005" w:tentative="1">
-      <w:start w:val="1"/>
-      <w:numFmt w:val="bullet"/>
-      <w:lvlText w:val=""/>
-      <w:lvlJc w:val="left"/>
-      <w:pPr>
-        <w:ind w:left="2160" w:hanging="360"/>
-      </w:pPr>
-      <w:rPr>
-        <w:rFonts w:ascii="Wingdings" w:hAnsi="Wingdings" w:hint="default"/>
-      </w:rPr>
-    </w:lvl>
-    <w:lvl w:ilvl="3" w:tplc="04090001" w:tentative="1">
-      <w:start w:val="1"/>
-      <w:numFmt w:val="bullet"/>
-      <w:lvlText w:val=""/>
-      <w:lvlJc w:val="left"/>
-      <w:pPr>
-        <w:ind w:left="2880" w:hanging="360"/>
-      </w:pPr>
-      <w:rPr>
-        <w:rFonts w:ascii="Symbol" w:hAnsi="Symbol" w:hint="default"/>
-      </w:rPr>
-    </w:lvl>
-    <w:lvl w:ilvl="4" w:tplc="04090003" w:tentative="1">
-      <w:start w:val="1"/>
-      <w:numFmt w:val="bullet"/>
-      <w:lvlText w:val="o"/>
-      <w:lvlJc w:val="left"/>
-      <w:pPr>
-        <w:ind w:left="3600" w:hanging="360"/>
-      </w:pPr>
-      <w:rPr>
-        <w:rFonts w:ascii="Courier New" w:hAnsi="Courier New" w:cs="Courier New" w:hint="default"/>
-      </w:rPr>
-    </w:lvl>
-    <w:lvl w:ilvl="5" w:tplc="04090005" w:tentative="1">
-      <w:start w:val="1"/>
-      <w:numFmt w:val="bullet"/>
-      <w:lvlText w:val=""/>
-      <w:lvlJc w:val="left"/>
-      <w:pPr>
-        <w:ind w:left="4320" w:hanging="360"/>
-      </w:pPr>
-      <w:rPr>
-        <w:rFonts w:ascii="Wingdings" w:hAnsi="Wingdings" w:hint="default"/>
-      </w:rPr>
-    </w:lvl>
-    <w:lvl w:ilvl="6" w:tplc="04090001" w:tentative="1">
-      <w:start w:val="1"/>
-      <w:numFmt w:val="bullet"/>
-      <w:lvlText w:val=""/>
-      <w:lvlJc w:val="left"/>
-      <w:pPr>
-        <w:ind w:left="5040" w:hanging="360"/>
-      </w:pPr>
-      <w:rPr>
-        <w:rFonts w:ascii="Symbol" w:hAnsi="Symbol" w:hint="default"/>
-      </w:rPr>
-    </w:lvl>
-    <w:lvl w:ilvl="7" w:tplc="04090003" w:tentative="1">
-      <w:start w:val="1"/>
-      <w:numFmt w:val="bullet"/>
-      <w:lvlText w:val="o"/>
-      <w:lvlJc w:val="left"/>
-      <w:pPr>
-        <w:ind w:left="5760" w:hanging="360"/>
-      </w:pPr>
-      <w:rPr>
-        <w:rFonts w:ascii="Courier New" w:hAnsi="Courier New" w:cs="Courier New" w:hint="default"/>
-      </w:rPr>
-    </w:lvl>
-    <w:lvl w:ilvl="8" w:tplc="04090005" w:tentative="1">
-      <w:start w:val="1"/>
-      <w:numFmt w:val="bullet"/>
-      <w:lvlText w:val=""/>
-      <w:lvlJc w:val="left"/>
-      <w:pPr>
-        <w:ind w:left="6480" w:hanging="360"/>
-      </w:pPr>
-      <w:rPr>
-        <w:rFonts w:ascii="Wingdings" w:hAnsi="Wingdings" w:hint="default"/>
-      </w:rPr>
-    </w:lvl>
-  </w:abstractNum>
-  <w:abstractNum w:abstractNumId="10" w15:restartNumberingAfterBreak="0">
-    <w:nsid w:val="7E375F62"/>
-    <w:multiLevelType w:val="hybridMultilevel"/>
-    <w:tmpl w:val="073E2262"/>
-    <w:lvl w:ilvl="0" w:tplc="7D9659A8">
-      <w:start w:val="1"/>
-      <w:numFmt w:val="decimal"/>
-      <w:lvlText w:val="%1."/>
-      <w:lvlJc w:val="left"/>
-      <w:pPr>
-        <w:ind w:left="1080" w:hanging="720"/>
-      </w:pPr>
-      <w:rPr>
-        <w:rFonts w:hint="default"/>
-      </w:rPr>
-    </w:lvl>
-    <w:lvl w:ilvl="1" w:tplc="04090019" w:tentative="1">
-      <w:start w:val="1"/>
-      <w:numFmt w:val="lowerLetter"/>
-      <w:lvlText w:val="%2."/>
-      <w:lvlJc w:val="left"/>
-      <w:pPr>
-        <w:ind w:left="1440" w:hanging="360"/>
-      </w:pPr>
-    </w:lvl>
-    <w:lvl w:ilvl="2" w:tplc="0409001B" w:tentative="1">
-      <w:start w:val="1"/>
-      <w:numFmt w:val="lowerRoman"/>
-      <w:lvlText w:val="%3."/>
-      <w:lvlJc w:val="right"/>
-      <w:pPr>
-        <w:ind w:left="2160" w:hanging="180"/>
-      </w:pPr>
-    </w:lvl>
-    <w:lvl w:ilvl="3" w:tplc="0409000F" w:tentative="1">
-      <w:start w:val="1"/>
-      <w:numFmt w:val="decimal"/>
-      <w:lvlText w:val="%4."/>
-      <w:lvlJc w:val="left"/>
-      <w:pPr>
-        <w:ind w:left="2880" w:hanging="360"/>
-      </w:pPr>
-    </w:lvl>
-    <w:lvl w:ilvl="4" w:tplc="04090019" w:tentative="1">
-      <w:start w:val="1"/>
-      <w:numFmt w:val="lowerLetter"/>
-      <w:lvlText w:val="%5."/>
-      <w:lvlJc w:val="left"/>
-      <w:pPr>
-        <w:ind w:left="3600" w:hanging="360"/>
-      </w:pPr>
-    </w:lvl>
-    <w:lvl w:ilvl="5" w:tplc="0409001B" w:tentative="1">
-      <w:start w:val="1"/>
-      <w:numFmt w:val="lowerRoman"/>
-      <w:lvlText w:val="%6."/>
-      <w:lvlJc w:val="right"/>
-      <w:pPr>
-        <w:ind w:left="4320" w:hanging="180"/>
-      </w:pPr>
-    </w:lvl>
-    <w:lvl w:ilvl="6" w:tplc="0409000F" w:tentative="1">
-      <w:start w:val="1"/>
-      <w:numFmt w:val="decimal"/>
-      <w:lvlText w:val="%7."/>
-      <w:lvlJc w:val="left"/>
-      <w:pPr>
-        <w:ind w:left="5040" w:hanging="360"/>
-      </w:pPr>
-    </w:lvl>
-    <w:lvl w:ilvl="7" w:tplc="04090019" w:tentative="1">
-      <w:start w:val="1"/>
-      <w:numFmt w:val="lowerLetter"/>
-      <w:lvlText w:val="%8."/>
-      <w:lvlJc w:val="left"/>
-      <w:pPr>
-        <w:ind w:left="5760" w:hanging="360"/>
-      </w:pPr>
-    </w:lvl>
-    <w:lvl w:ilvl="8" w:tplc="0409001B" w:tentative="1">
-      <w:start w:val="1"/>
-      <w:numFmt w:val="lowerRoman"/>
-      <w:lvlText w:val="%9."/>
-      <w:lvlJc w:val="right"/>
-      <w:pPr>
         <w:ind w:left="6480" w:hanging="180"/>
       </w:pPr>
     </w:lvl>
   </w:abstractNum>
   <w:num w:numId="1">
-    <w:abstractNumId w:val="9"/>
+    <w:abstractNumId w:val="8"/>
   </w:num>
   <w:num w:numId="2">
-    <w:abstractNumId w:val="4"/>
+    <w:abstractNumId w:val="3"/>
   </w:num>
   <w:num w:numId="3">
-    <w:abstractNumId w:val="6"/>
+    <w:abstractNumId w:val="5"/>
   </w:num>
   <w:num w:numId="4">
-    <w:abstractNumId w:val="3"/>
+    <w:abstractNumId w:val="2"/>
   </w:num>
   <w:num w:numId="5">
-    <w:abstractNumId w:val="8"/>
+    <w:abstractNumId w:val="7"/>
   </w:num>
   <w:num w:numId="6">
-    <w:abstractNumId w:val="10"/>
+    <w:abstractNumId w:val="9"/>
   </w:num>
   <w:num w:numId="7">
     <w:abstractNumId w:val="0"/>
   </w:num>
   <w:num w:numId="8">
+    <w:abstractNumId w:val="4"/>
+  </w:num>
+  <w:num w:numId="9">
+    <w:abstractNumId w:val="6"/>
+  </w:num>
+  <w:num w:numId="10">
     <w:abstractNumId w:val="1"/>
   </w:num>
-  <w:num w:numId="9">
-    <w:abstractNumId w:val="2"/>
-  </w:num>
-  <w:num w:numId="10">
-    <w:abstractNumId w:val="5"/>
-  </w:num>
-  <w:num w:numId="11">
-    <w:abstractNumId w:val="7"/>
-  </w:num>
-  <w:numIdMacAtCleanup w:val="11"/>
+  <w:numIdMacAtCleanup w:val="10"/>
 </w:numbering>
 </file>
 
@@ -9851,7 +10057,7 @@
 </file>
 
 <file path=customXml/itemProps1.xml><?xml version="1.0" encoding="utf-8"?>
-<ds:datastoreItem xmlns:ds="http://schemas.openxmlformats.org/officeDocument/2006/customXml" ds:itemID="{5D55E0D9-BE33-411E-B7DF-53719955AA10}">
+<ds:datastoreItem xmlns:ds="http://schemas.openxmlformats.org/officeDocument/2006/customXml" ds:itemID="{442BEDB5-77FB-4A82-B25F-3DA77FD513DC}">
   <ds:schemaRefs>
     <ds:schemaRef ds:uri="http://schemas.openxmlformats.org/officeDocument/2006/bibliography"/>
   </ds:schemaRefs>

</xml_diff>

<commit_message>
fixed media manual and all function nb. pageTitle and others
</commit_message>
<xml_diff>
--- a/modules/kckr/assets/manual/mod-kckr_CP.docx
+++ b/modules/kckr/assets/manual/mod-kckr_CP.docx
@@ -863,15 +863,7 @@
         <w:ind w:firstLine="709"/>
       </w:pPr>
       <w:r>
-        <w:t xml:space="preserve">Setelah Anda berhasil melakukan otentifikasi login, maka Anda </w:t>
-      </w:r>
-      <w:proofErr w:type="gramStart"/>
-      <w:r>
-        <w:t>akan</w:t>
-      </w:r>
-      <w:proofErr w:type="gramEnd"/>
-      <w:r>
-        <w:t xml:space="preserve"> diarahkan kehalaman </w:t>
+        <w:t xml:space="preserve">Setelah Anda berhasil melakukan otentifikasi login, maka Anda akan diarahkan kehalaman </w:t>
       </w:r>
       <w:r>
         <w:rPr>
@@ -882,14 +874,12 @@
       <w:r>
         <w:t xml:space="preserve">. Melalui halaman </w:t>
       </w:r>
-      <w:proofErr w:type="gramStart"/>
       <w:r>
         <w:rPr>
           <w:i/>
         </w:rPr>
         <w:t>backoffice</w:t>
       </w:r>
-      <w:proofErr w:type="gramEnd"/>
       <w:r>
         <w:t xml:space="preserve"> Anda dapat mengakses fitur-fitur yang terdapat pada aplikasi seperti melakukan pengaturan terhadap aplikasi dan module-module yang terdapat didalamnya dan melakukan kelola terhadap konten-konten yang akan ditayangkan pada halaman aplikasi untuk dapat dilihat oleh pengunjung dengan menggunakan menu-menu yang telah disediakan.</w:t>
       </w:r>
@@ -899,15 +889,7 @@
         <w:ind w:firstLine="709"/>
       </w:pPr>
       <w:r>
-        <w:t xml:space="preserve">Menu-menu yang dapat Anda gunakan untuk mengakses fitur-fitur pada halaman </w:t>
-      </w:r>
-      <w:proofErr w:type="gramStart"/>
-      <w:r>
-        <w:t>backoffice</w:t>
-      </w:r>
-      <w:proofErr w:type="gramEnd"/>
-      <w:r>
-        <w:t xml:space="preserve"> terdiri dari 4 (empat) macam, yaitu:</w:t>
+        <w:t>Menu-menu yang dapat Anda gunakan untuk mengakses fitur-fitur pada halaman backoffice terdiri dari 4 (empat) macam, yaitu:</w:t>
       </w:r>
     </w:p>
     <w:p>
@@ -967,15 +949,7 @@
         <w:ind w:left="284"/>
       </w:pPr>
       <w:r>
-        <w:t xml:space="preserve">Mainmenu </w:t>
-      </w:r>
-      <w:proofErr w:type="gramStart"/>
-      <w:r>
-        <w:t>akan</w:t>
-      </w:r>
-      <w:proofErr w:type="gramEnd"/>
-      <w:r>
-        <w:t xml:space="preserve"> tayang pada seluruh halaman </w:t>
+        <w:t xml:space="preserve">Mainmenu akan tayang pada seluruh halaman </w:t>
       </w:r>
       <w:r>
         <w:rPr>
@@ -1011,15 +985,7 @@
         <w:t>Settings</w:t>
       </w:r>
       <w:r>
-        <w:t xml:space="preserve">. Menu lainnya yang terdapat pada mainmenu </w:t>
-      </w:r>
-      <w:proofErr w:type="gramStart"/>
-      <w:r>
-        <w:t>akan</w:t>
-      </w:r>
-      <w:proofErr w:type="gramEnd"/>
-      <w:r>
-        <w:t xml:space="preserve"> menyesuaikan dengan </w:t>
+        <w:t xml:space="preserve">. Menu lainnya yang terdapat pada mainmenu akan menyesuaikan dengan </w:t>
       </w:r>
       <w:r>
         <w:rPr>
@@ -1180,14 +1146,12 @@
         <w:lastRenderedPageBreak/>
         <w:t xml:space="preserve">Tampilan struktur menu pada halaman </w:t>
       </w:r>
-      <w:proofErr w:type="gramStart"/>
       <w:r>
         <w:rPr>
           <w:i/>
         </w:rPr>
         <w:t>backoffice</w:t>
       </w:r>
-      <w:proofErr w:type="gramEnd"/>
       <w:r>
         <w:t xml:space="preserve"> dapat dilihat pada gambar dibawah ini:</w:t>
       </w:r>
@@ -3639,19 +3603,11 @@
         </w:rPr>
         <w:t xml:space="preserve">”, Anda dapat melakukan generate dokumen </w:t>
       </w:r>
-      <w:proofErr w:type="gramStart"/>
-      <w:r>
-        <w:rPr>
-          <w:szCs w:val="20"/>
-        </w:rPr>
-        <w:t>surat</w:t>
-      </w:r>
-      <w:proofErr w:type="gramEnd"/>
-      <w:r>
-        <w:rPr>
-          <w:szCs w:val="20"/>
-        </w:rPr>
-        <w:t xml:space="preserve"> ucapan yang akan dikirimkan kepada penerbit dan perekam yang telah melakukan program KCKR</w:t>
+      <w:r>
+        <w:rPr>
+          <w:szCs w:val="20"/>
+        </w:rPr>
+        <w:t>surat ucapan yang akan dikirimkan kepada penerbit dan perekam yang telah melakukan program KCKR</w:t>
       </w:r>
     </w:p>
     <w:p>
@@ -3723,21 +3679,7 @@
           <w:szCs w:val="20"/>
         </w:rPr>
         <w:lastRenderedPageBreak/>
-        <w:t xml:space="preserve">Artikel </w:t>
-      </w:r>
-      <w:proofErr w:type="gramStart"/>
-      <w:r>
-        <w:rPr>
-          <w:szCs w:val="20"/>
-        </w:rPr>
-        <w:t>akan</w:t>
-      </w:r>
-      <w:proofErr w:type="gramEnd"/>
-      <w:r>
-        <w:rPr>
-          <w:szCs w:val="20"/>
-        </w:rPr>
-        <w:t xml:space="preserve"> ditayangkan pada halaman berita program KCKR pada front-end aplikasi</w:t>
+        <w:t>Artikel akan ditayangkan pada halaman berita program KCKR pada front-end aplikasi</w:t>
       </w:r>
       <w:r>
         <w:rPr>
@@ -3813,6 +3755,15 @@
           <w:szCs w:val="20"/>
         </w:rPr>
         <w:t>, Anda dapat menghapus data KCKR dengan menggunakan fungsi ini.</w:t>
+      </w:r>
+    </w:p>
+    <w:p>
+      <w:pPr>
+        <w:spacing w:before="120"/>
+        <w:ind w:firstLine="709"/>
+      </w:pPr>
+      <w:r>
+        <w:t>Tampilan halaman detail data KCKR dapat dilihat pada pada gambar dibawah ini:</w:t>
       </w:r>
     </w:p>
     <w:p>
@@ -4144,23 +4095,7 @@
                 <w:i/>
                 <w:sz w:val="18"/>
               </w:rPr>
-              <w:t xml:space="preserve">Anda dapat menggunakan fasilitas auto suggest nama </w:t>
-            </w:r>
-            <w:proofErr w:type="gramStart"/>
-            <w:r>
-              <w:rPr>
-                <w:i/>
-                <w:sz w:val="18"/>
-              </w:rPr>
-              <w:t>pejabat  perpustakaan</w:t>
-            </w:r>
-            <w:proofErr w:type="gramEnd"/>
-            <w:r>
-              <w:rPr>
-                <w:i/>
-                <w:sz w:val="18"/>
-              </w:rPr>
-              <w:t xml:space="preserve"> pada input ini</w:t>
+              <w:t>Anda dapat menggunakan fasilitas auto suggest nama pejabat  perpustakaan pada input ini</w:t>
             </w:r>
             <w:r>
               <w:rPr>
@@ -4335,6 +4270,7 @@
               <w:rPr>
                 <w:i/>
               </w:rPr>
+              <w:lastRenderedPageBreak/>
               <w:t>Receipt Date</w:t>
             </w:r>
             <w:r>
@@ -4389,7 +4325,6 @@
               <w:rPr>
                 <w:i/>
               </w:rPr>
-              <w:lastRenderedPageBreak/>
               <w:t>Photo</w:t>
             </w:r>
           </w:p>
@@ -4589,6 +4524,7 @@
         <w:ind w:firstLine="709"/>
       </w:pPr>
       <w:r>
+        <w:lastRenderedPageBreak/>
         <w:t>Terdapat sedikit perbedaan antara fungsi tambah dan perbarui atau sunting pada fitur kelola data KCKR. Pada fungsi sunting data KCKR terdapat fungsi tambahan yang dapat Anda gunakan, yaitu:</w:t>
       </w:r>
     </w:p>
@@ -4645,7 +4581,6 @@
         <w:rPr>
           <w:szCs w:val="20"/>
         </w:rPr>
-        <w:lastRenderedPageBreak/>
         <w:t xml:space="preserve">Fungsi ini terdapat pada </w:t>
       </w:r>
       <w:r>
@@ -4740,21 +4675,7 @@
         <w:rPr>
           <w:szCs w:val="20"/>
         </w:rPr>
-        <w:t xml:space="preserve"> halaman sunting data KCKR. Pada dasarnya fungsi ini </w:t>
-      </w:r>
-      <w:proofErr w:type="gramStart"/>
-      <w:r>
-        <w:rPr>
-          <w:szCs w:val="20"/>
-        </w:rPr>
-        <w:t>sama</w:t>
-      </w:r>
-      <w:proofErr w:type="gramEnd"/>
-      <w:r>
-        <w:rPr>
-          <w:szCs w:val="20"/>
-        </w:rPr>
-        <w:t xml:space="preserve"> dengan fungsi tambah media yaitu Anda dapat menambahkan data karya yang akan diserahkan oleh penerbit dan perekam pada program KCKR.</w:t>
+        <w:t xml:space="preserve"> halaman sunting data KCKR. Pada dasarnya fungsi ini sama dengan fungsi tambah media yaitu Anda dapat menambahkan data karya yang akan diserahkan oleh penerbit dan perekam pada program KCKR.</w:t>
       </w:r>
     </w:p>
     <w:p>
@@ -4770,21 +4691,7 @@
         <w:rPr>
           <w:szCs w:val="20"/>
         </w:rPr>
-        <w:t xml:space="preserve">Yang membedakan yaitu pada fungsi ini </w:t>
-      </w:r>
-      <w:proofErr w:type="gramStart"/>
-      <w:r>
-        <w:rPr>
-          <w:szCs w:val="20"/>
-        </w:rPr>
-        <w:t>cara</w:t>
-      </w:r>
-      <w:proofErr w:type="gramEnd"/>
-      <w:r>
-        <w:rPr>
-          <w:szCs w:val="20"/>
-        </w:rPr>
-        <w:t xml:space="preserve"> menambahkan data karya menggunakan fasilitas import dari daftar yang terdapat pada file </w:t>
+        <w:t xml:space="preserve">Yang membedakan yaitu pada fungsi ini cara menambahkan data karya menggunakan fasilitas import dari daftar yang terdapat pada file </w:t>
       </w:r>
       <w:r>
         <w:rPr>
@@ -4833,27 +4740,10 @@
         <w:ind w:firstLine="709"/>
       </w:pPr>
       <w:r>
-        <w:t>Tampilan halaman detail data KCKR dapat dilihat pada pada gambar dibawah ini:</w:t>
-      </w:r>
-    </w:p>
-    <w:p>
-      <w:pPr>
-        <w:spacing w:before="120"/>
-        <w:ind w:firstLine="709"/>
-      </w:pPr>
-      <w:r>
         <w:t xml:space="preserve">Salah satu dari fungsi pada fitur kelola data KCKR yaitu </w:t>
       </w:r>
       <w:r>
-        <w:t xml:space="preserve">Anda dapat melakukan generate dokumen </w:t>
-      </w:r>
-      <w:proofErr w:type="gramStart"/>
-      <w:r>
-        <w:t>surat</w:t>
-      </w:r>
-      <w:proofErr w:type="gramEnd"/>
-      <w:r>
-        <w:t xml:space="preserve"> ucapan yang akan dikirimkan</w:t>
+        <w:t>Anda dapat melakukan generate dokumen surat ucapan yang akan dikirimkan</w:t>
       </w:r>
       <w:r>
         <w:t xml:space="preserve"> atau serahkan</w:t>
@@ -4871,6 +4761,7 @@
         <w:keepNext/>
       </w:pPr>
       <w:r>
+        <w:lastRenderedPageBreak/>
         <w:t xml:space="preserve">Table </w:t>
       </w:r>
       <w:r>
@@ -5014,7 +4905,6 @@
                 <w:i/>
                 <w:sz w:val="18"/>
               </w:rPr>
-              <w:lastRenderedPageBreak/>
               <w:t>Catatan:</w:t>
             </w:r>
             <w:r>
@@ -5044,7 +4934,6 @@
               <w:rPr>
                 <w:i/>
               </w:rPr>
-              <w:lastRenderedPageBreak/>
               <w:t>Regenerate Document</w:t>
             </w:r>
             <w:r>
@@ -5212,6 +5101,7 @@
         <w:pStyle w:val="Heading2"/>
       </w:pPr>
       <w:r>
+        <w:lastRenderedPageBreak/>
         <w:t>Datas</w:t>
       </w:r>
     </w:p>
@@ -5256,7 +5146,6 @@
         <w:ind w:firstLine="709"/>
       </w:pPr>
       <w:r>
-        <w:lastRenderedPageBreak/>
         <w:t xml:space="preserve">Pada fitur ini Anda </w:t>
       </w:r>
       <w:r>
@@ -5654,6 +5543,7 @@
               <w:rPr>
                 <w:i/>
               </w:rPr>
+              <w:lastRenderedPageBreak/>
               <w:t>Karya</w:t>
             </w:r>
           </w:p>
@@ -5834,7 +5724,6 @@
                 <w:i/>
                 <w:sz w:val="18"/>
               </w:rPr>
-              <w:lastRenderedPageBreak/>
               <w:t>Catatan:</w:t>
             </w:r>
             <w:r>
@@ -5905,7 +5794,6 @@
               <w:rPr>
                 <w:i/>
               </w:rPr>
-              <w:lastRenderedPageBreak/>
               <w:t>Options</w:t>
             </w:r>
           </w:p>
@@ -6097,6 +5985,7 @@
         <w:rPr>
           <w:noProof/>
         </w:rPr>
+        <w:lastRenderedPageBreak/>
         <w:drawing>
           <wp:inline distT="0" distB="0" distL="0" distR="0" wp14:anchorId="106C5B4E" wp14:editId="27F78C10">
             <wp:extent cx="4177030" cy="2109470"/>
@@ -6208,7 +6097,6 @@
         <w:rPr>
           <w:szCs w:val="20"/>
         </w:rPr>
-        <w:lastRenderedPageBreak/>
         <w:t xml:space="preserve">Fungsi ini terdapat pada </w:t>
       </w:r>
       <w:r>
@@ -6529,6 +6417,7 @@
         <w:ind w:firstLine="709"/>
       </w:pPr>
       <w:r>
+        <w:lastRenderedPageBreak/>
         <w:t xml:space="preserve">Untuk menambahkan atau menyunting kategori karya cetak dan karya rekam Anda dapat menggunakan fasilitas formulir kelola kategori KCKR. </w:t>
       </w:r>
       <w:r>
@@ -6861,7 +6750,6 @@
               <w:rPr>
                 <w:i/>
               </w:rPr>
-              <w:lastRenderedPageBreak/>
               <w:t>Description</w:t>
             </w:r>
             <w:r>
@@ -7028,33 +6916,22 @@
         <w:rPr>
           <w:i/>
         </w:rPr>
-        <w:t xml:space="preserve">Person </w:t>
-      </w:r>
-      <w:proofErr w:type="gramStart"/>
+        <w:t>Person In Charge</w:t>
+      </w:r>
+      <w:r>
+        <w:t xml:space="preserve"> (</w:t>
+      </w:r>
       <w:r>
         <w:rPr>
           <w:i/>
         </w:rPr>
-        <w:t>In</w:t>
-      </w:r>
-      <w:proofErr w:type="gramEnd"/>
-      <w:r>
-        <w:rPr>
-          <w:i/>
-        </w:rPr>
-        <w:t xml:space="preserve"> Charge</w:t>
-      </w:r>
-      <w:r>
-        <w:t xml:space="preserve"> (</w:t>
-      </w:r>
-      <w:r>
-        <w:rPr>
-          <w:i/>
-        </w:rPr>
         <w:t>PIC</w:t>
       </w:r>
       <w:r>
-        <w:t>) ini dapat Anda guanakan untuk melihat daftar pejabat perpustakaan yang yang bertanggung jawab dengan program karya cetak dan karya rekam (KCKR). Data yang dapat Anda lihat pada tabel kelola PIC, yaitu:</w:t>
+        <w:t>) ini dapat Anda gu</w:t>
+      </w:r>
+      <w:r>
+        <w:t>nakan untuk melihat daftar pejabat perpustakaan yang yang bertanggung jawab dengan program karya cetak dan karya rekam (KCKR). Data yang dapat Anda lihat pada tabel kelola PIC, yaitu:</w:t>
       </w:r>
     </w:p>
     <w:p>
@@ -7063,6 +6940,7 @@
         <w:keepNext/>
       </w:pPr>
       <w:r>
+        <w:lastRenderedPageBreak/>
         <w:t xml:space="preserve">Table </w:t>
       </w:r>
       <w:r>
@@ -7380,7 +7258,6 @@
                 <w:i/>
                 <w:sz w:val="18"/>
               </w:rPr>
-              <w:lastRenderedPageBreak/>
               <w:t>Catatan:</w:t>
             </w:r>
             <w:r>
@@ -7444,7 +7321,6 @@
               <w:rPr>
                 <w:i/>
               </w:rPr>
-              <w:lastRenderedPageBreak/>
               <w:t>Default</w:t>
             </w:r>
           </w:p>
@@ -7751,6 +7627,7 @@
               <w:rPr>
                 <w:i/>
               </w:rPr>
+              <w:lastRenderedPageBreak/>
               <w:t xml:space="preserve">Delete </w:t>
             </w:r>
             <w:r>
@@ -7778,6 +7655,7 @@
         <w:ind w:firstLine="709"/>
       </w:pPr>
       <w:r>
+        <w:lastRenderedPageBreak/>
         <w:t>Tampilan halaman kelola person in charge dapat dilihat pada gambar dibawah ini:</w:t>
       </w:r>
     </w:p>
@@ -8095,7 +7973,6 @@
         <w:rPr>
           <w:szCs w:val="20"/>
         </w:rPr>
-        <w:lastRenderedPageBreak/>
         <w:t xml:space="preserve">Fungsi ini terdapat pada </w:t>
       </w:r>
       <w:r>
@@ -8360,6 +8237,19 @@
               </w:rPr>
               <w:t>PIC Name</w:t>
             </w:r>
+            <w:r>
+              <w:rPr>
+                <w:i/>
+              </w:rPr>
+              <w:t xml:space="preserve"> </w:t>
+            </w:r>
+            <w:r>
+              <w:rPr>
+                <w:i/>
+                <w:color w:val="FF0000"/>
+              </w:rPr>
+              <w:t>*</w:t>
+            </w:r>
           </w:p>
         </w:tc>
         <w:tc>
@@ -8393,7 +8283,21 @@
               <w:rPr>
                 <w:i/>
               </w:rPr>
+              <w:lastRenderedPageBreak/>
               <w:t>NIP</w:t>
+            </w:r>
+            <w:r>
+              <w:rPr>
+                <w:i/>
+              </w:rPr>
+              <w:t xml:space="preserve"> </w:t>
+            </w:r>
+            <w:r>
+              <w:rPr>
+                <w:i/>
+                <w:color w:val="FF0000"/>
+              </w:rPr>
+              <w:t>*</w:t>
             </w:r>
           </w:p>
         </w:tc>
@@ -8430,6 +8334,19 @@
               </w:rPr>
               <w:t>Position</w:t>
             </w:r>
+            <w:r>
+              <w:rPr>
+                <w:i/>
+              </w:rPr>
+              <w:t xml:space="preserve"> </w:t>
+            </w:r>
+            <w:r>
+              <w:rPr>
+                <w:i/>
+                <w:color w:val="FF0000"/>
+              </w:rPr>
+              <w:t>*</w:t>
+            </w:r>
           </w:p>
         </w:tc>
         <w:tc>
@@ -8534,15 +8451,7 @@
               <w:spacing w:line="240" w:lineRule="auto"/>
             </w:pPr>
             <w:r>
-              <w:t xml:space="preserve">Input ini berisi status default </w:t>
-            </w:r>
-            <w:proofErr w:type="gramStart"/>
-            <w:r>
-              <w:t>PIC  pada</w:t>
-            </w:r>
-            <w:proofErr w:type="gramEnd"/>
-            <w:r>
-              <w:t xml:space="preserve"> aplikasi.</w:t>
+              <w:t>Input ini berisi status default PIC  pada aplikasi.</w:t>
             </w:r>
           </w:p>
           <w:p>
@@ -8632,7 +8541,6 @@
             <w:r>
               <w:t xml:space="preserve"> </w:t>
             </w:r>
-            <w:proofErr w:type="gramStart"/>
             <w:r>
               <w:t xml:space="preserve">PIC </w:t>
             </w:r>
@@ -8640,11 +8548,7 @@
               <w:t xml:space="preserve"> </w:t>
             </w:r>
             <w:r>
-              <w:t>pada</w:t>
-            </w:r>
-            <w:proofErr w:type="gramEnd"/>
-            <w:r>
-              <w:t xml:space="preserve"> aplikasi. </w:t>
+              <w:t xml:space="preserve">pada aplikasi. </w:t>
             </w:r>
           </w:p>
           <w:p>
@@ -8721,7 +8625,6 @@
         <w:ind w:firstLine="709"/>
       </w:pPr>
       <w:r>
-        <w:lastRenderedPageBreak/>
         <w:t>Tampilan halaman formulir kelola PIC dapat dilihat pada gambar dibawah ini:</w:t>
       </w:r>
     </w:p>
@@ -8766,6 +8669,7 @@
         <w:keepNext/>
       </w:pPr>
       <w:r>
+        <w:lastRenderedPageBreak/>
         <w:t xml:space="preserve">Table </w:t>
       </w:r>
       <w:r>
@@ -9229,7 +9133,6 @@
               <w:rPr>
                 <w:i/>
               </w:rPr>
-              <w:lastRenderedPageBreak/>
               <w:t>Item</w:t>
             </w:r>
           </w:p>
@@ -9426,6 +9329,7 @@
               <w:spacing w:line="240" w:lineRule="auto"/>
             </w:pPr>
             <w:r>
+              <w:lastRenderedPageBreak/>
               <w:t xml:space="preserve">Terdapat 3 (tiga) </w:t>
             </w:r>
             <w:r>
@@ -9572,6 +9476,7 @@
         <w:ind w:firstLine="709"/>
       </w:pPr>
       <w:r>
+        <w:lastRenderedPageBreak/>
         <w:t xml:space="preserve">Tampilan halaman kelola </w:t>
       </w:r>
       <w:r>
@@ -9799,7 +9704,6 @@
         <w:rPr>
           <w:szCs w:val="20"/>
         </w:rPr>
-        <w:lastRenderedPageBreak/>
         <w:t xml:space="preserve">Fungsi ini terdapat pada </w:t>
       </w:r>
       <w:r>
@@ -10049,6 +9953,7 @@
         <w:ind w:firstLine="709"/>
       </w:pPr>
       <w:r>
+        <w:lastRenderedPageBreak/>
         <w:t xml:space="preserve">Tampilan halaman detail </w:t>
       </w:r>
       <w:r>
@@ -10217,6 +10122,19 @@
               </w:rPr>
               <w:t>Publisher</w:t>
             </w:r>
+            <w:r>
+              <w:rPr>
+                <w:i/>
+              </w:rPr>
+              <w:t xml:space="preserve"> </w:t>
+            </w:r>
+            <w:r>
+              <w:rPr>
+                <w:i/>
+                <w:color w:val="FF0000"/>
+              </w:rPr>
+              <w:t>*</w:t>
+            </w:r>
           </w:p>
         </w:tc>
         <w:tc>
@@ -10390,7 +10308,6 @@
               <w:rPr>
                 <w:i/>
               </w:rPr>
-              <w:lastRenderedPageBreak/>
               <w:t>Phone</w:t>
             </w:r>
           </w:p>
@@ -10579,6 +10496,7 @@
         <w:ind w:firstLine="709"/>
       </w:pPr>
       <w:r>
+        <w:lastRenderedPageBreak/>
         <w:t xml:space="preserve">Tampilan halaman formulir kelola </w:t>
       </w:r>
       <w:r>
@@ -10591,7 +10509,6 @@
         <w:t>dapat dilihat pada gambar dibawah ini:</w:t>
       </w:r>
     </w:p>
-    <w:p/>
     <w:bookmarkEnd w:id="1"/>
     <w:bookmarkEnd w:id="7"/>
     <w:bookmarkEnd w:id="8"/>
@@ -10602,6 +10519,1799 @@
       <w:r>
         <w:t>Medias</w:t>
       </w:r>
+    </w:p>
+    <w:p>
+      <w:pPr>
+        <w:ind w:firstLine="709"/>
+      </w:pPr>
+      <w:r>
+        <w:t xml:space="preserve">Fitur </w:t>
+      </w:r>
+      <w:r>
+        <w:rPr>
+          <w:i/>
+        </w:rPr>
+        <w:t>medias</w:t>
+      </w:r>
+      <w:r>
+        <w:t xml:space="preserve"> ini dapat Anda gunakan untuk melakukan kelola terhadap daftar karya yang telah diserahkan oleh </w:t>
+      </w:r>
+      <w:r>
+        <w:t>perusahaan penerbit dan perekam</w:t>
+      </w:r>
+      <w:r>
+        <w:t xml:space="preserve"> kepada perpustakaan daerah pada program serah terima karya cetak dan karya rekam (KCKR). Pada fitur ini Anda dapat melihat daftar karya yang telah diserah terimakan. Data yang dapat Anda lihat pada tabel kelola data karya, yaitu:</w:t>
+      </w:r>
+    </w:p>
+    <w:p>
+      <w:pPr>
+        <w:pStyle w:val="Caption"/>
+        <w:keepNext/>
+      </w:pPr>
+      <w:r>
+        <w:t xml:space="preserve">Table </w:t>
+      </w:r>
+      <w:r>
+        <w:fldChar w:fldCharType="begin"/>
+      </w:r>
+      <w:r>
+        <w:instrText xml:space="preserve"> SEQ Table \* ARABIC </w:instrText>
+      </w:r>
+      <w:r>
+        <w:fldChar w:fldCharType="separate"/>
+      </w:r>
+      <w:r>
+        <w:rPr>
+          <w:noProof/>
+        </w:rPr>
+        <w:t>11</w:t>
+      </w:r>
+      <w:r>
+        <w:fldChar w:fldCharType="end"/>
+      </w:r>
+      <w:r>
+        <w:t xml:space="preserve"> Medias Manage</w:t>
+      </w:r>
+    </w:p>
+    <w:tbl>
+      <w:tblPr>
+        <w:tblStyle w:val="TableGrid"/>
+        <w:tblW w:w="0" w:type="auto"/>
+        <w:tblCellMar>
+          <w:top w:w="85" w:type="dxa"/>
+        </w:tblCellMar>
+        <w:tblLook w:val="04A0" w:firstRow="1" w:lastRow="0" w:firstColumn="1" w:lastColumn="0" w:noHBand="0" w:noVBand="1"/>
+      </w:tblPr>
+      <w:tblGrid>
+        <w:gridCol w:w="1555"/>
+        <w:gridCol w:w="4961"/>
+      </w:tblGrid>
+      <w:tr>
+        <w:trPr>
+          <w:tblHeader/>
+        </w:trPr>
+        <w:tc>
+          <w:tcPr>
+            <w:tcW w:w="1555" w:type="dxa"/>
+            <w:shd w:val="clear" w:color="auto" w:fill="BFBFBF" w:themeFill="background1" w:themeFillShade="BF"/>
+          </w:tcPr>
+          <w:p>
+            <w:pPr>
+              <w:spacing w:line="240" w:lineRule="auto"/>
+              <w:jc w:val="center"/>
+              <w:rPr>
+                <w:b/>
+              </w:rPr>
+            </w:pPr>
+            <w:r>
+              <w:rPr>
+                <w:b/>
+              </w:rPr>
+              <w:t>KOLOM</w:t>
+            </w:r>
+          </w:p>
+        </w:tc>
+        <w:tc>
+          <w:tcPr>
+            <w:tcW w:w="4961" w:type="dxa"/>
+            <w:shd w:val="clear" w:color="auto" w:fill="BFBFBF" w:themeFill="background1" w:themeFillShade="BF"/>
+          </w:tcPr>
+          <w:p>
+            <w:pPr>
+              <w:spacing w:line="240" w:lineRule="auto"/>
+              <w:jc w:val="center"/>
+              <w:rPr>
+                <w:b/>
+              </w:rPr>
+            </w:pPr>
+            <w:r>
+              <w:rPr>
+                <w:b/>
+              </w:rPr>
+              <w:t>KETERANGAN</w:t>
+            </w:r>
+          </w:p>
+        </w:tc>
+      </w:tr>
+      <w:tr>
+        <w:tc>
+          <w:tcPr>
+            <w:tcW w:w="1555" w:type="dxa"/>
+          </w:tcPr>
+          <w:p>
+            <w:pPr>
+              <w:spacing w:line="240" w:lineRule="auto"/>
+              <w:rPr>
+                <w:i/>
+              </w:rPr>
+            </w:pPr>
+            <w:r>
+              <w:rPr>
+                <w:i/>
+              </w:rPr>
+              <w:t>No</w:t>
+            </w:r>
+          </w:p>
+        </w:tc>
+        <w:tc>
+          <w:tcPr>
+            <w:tcW w:w="4961" w:type="dxa"/>
+          </w:tcPr>
+          <w:p>
+            <w:pPr>
+              <w:spacing w:line="240" w:lineRule="auto"/>
+            </w:pPr>
+            <w:r>
+              <w:t xml:space="preserve">Nomor urut </w:t>
+            </w:r>
+            <w:r>
+              <w:t>karya</w:t>
+            </w:r>
+            <w:r>
+              <w:t xml:space="preserve"> yang </w:t>
+            </w:r>
+            <w:r>
+              <w:t>telah diserah terimakan pada program KCKR</w:t>
+            </w:r>
+            <w:r>
+              <w:t xml:space="preserve"> </w:t>
+            </w:r>
+            <w:r>
+              <w:t>berdasarkan data terbaru yang dibuat</w:t>
+            </w:r>
+            <w:r>
+              <w:t>.</w:t>
+            </w:r>
+          </w:p>
+        </w:tc>
+      </w:tr>
+      <w:tr>
+        <w:tc>
+          <w:tcPr>
+            <w:tcW w:w="1555" w:type="dxa"/>
+          </w:tcPr>
+          <w:p>
+            <w:pPr>
+              <w:spacing w:line="240" w:lineRule="auto"/>
+              <w:rPr>
+                <w:i/>
+              </w:rPr>
+            </w:pPr>
+            <w:r>
+              <w:rPr>
+                <w:i/>
+              </w:rPr>
+              <w:t>Publisher</w:t>
+            </w:r>
+          </w:p>
+        </w:tc>
+        <w:tc>
+          <w:tcPr>
+            <w:tcW w:w="4961" w:type="dxa"/>
+          </w:tcPr>
+          <w:p>
+            <w:pPr>
+              <w:spacing w:line="240" w:lineRule="auto"/>
+            </w:pPr>
+            <w:r>
+              <w:t xml:space="preserve">Kolom ini berisi informasi </w:t>
+            </w:r>
+            <w:r>
+              <w:t xml:space="preserve">nama </w:t>
+            </w:r>
+            <w:r>
+              <w:t>perusahaan penerbit dan perekam</w:t>
+            </w:r>
+            <w:r>
+              <w:t xml:space="preserve"> yang menyerahkan karya pada program KCKR</w:t>
+            </w:r>
+          </w:p>
+        </w:tc>
+      </w:tr>
+      <w:tr>
+        <w:tc>
+          <w:tcPr>
+            <w:tcW w:w="1555" w:type="dxa"/>
+          </w:tcPr>
+          <w:p>
+            <w:pPr>
+              <w:spacing w:line="240" w:lineRule="auto"/>
+              <w:rPr>
+                <w:i/>
+              </w:rPr>
+            </w:pPr>
+            <w:r>
+              <w:rPr>
+                <w:i/>
+              </w:rPr>
+              <w:t>Letter Number</w:t>
+            </w:r>
+          </w:p>
+        </w:tc>
+        <w:tc>
+          <w:tcPr>
+            <w:tcW w:w="4961" w:type="dxa"/>
+          </w:tcPr>
+          <w:p>
+            <w:pPr>
+              <w:spacing w:line="240" w:lineRule="auto"/>
+            </w:pPr>
+            <w:r>
+              <w:t xml:space="preserve">Kolom ini berisi informasi nomor surat yang disertakan oleh </w:t>
+            </w:r>
+            <w:r>
+              <w:t>perusahaan penerbit dan perekam</w:t>
+            </w:r>
+            <w:r>
+              <w:t xml:space="preserve"> pada penyerahan karya pada program KCKR</w:t>
+            </w:r>
+          </w:p>
+        </w:tc>
+      </w:tr>
+      <w:tr>
+        <w:tc>
+          <w:tcPr>
+            <w:tcW w:w="1555" w:type="dxa"/>
+          </w:tcPr>
+          <w:p>
+            <w:pPr>
+              <w:spacing w:line="240" w:lineRule="auto"/>
+              <w:rPr>
+                <w:i/>
+              </w:rPr>
+            </w:pPr>
+            <w:r>
+              <w:rPr>
+                <w:i/>
+              </w:rPr>
+              <w:t>Category</w:t>
+            </w:r>
+          </w:p>
+        </w:tc>
+        <w:tc>
+          <w:tcPr>
+            <w:tcW w:w="4961" w:type="dxa"/>
+          </w:tcPr>
+          <w:p>
+            <w:pPr>
+              <w:spacing w:line="240" w:lineRule="auto"/>
+            </w:pPr>
+            <w:r>
+              <w:t xml:space="preserve">Kolom ini berisi informasi kategori karya </w:t>
+            </w:r>
+            <w:r>
+              <w:t>yang</w:t>
+            </w:r>
+            <w:r>
+              <w:t xml:space="preserve"> diserah terimakan pada program KCKR</w:t>
+            </w:r>
+          </w:p>
+        </w:tc>
+      </w:tr>
+      <w:tr>
+        <w:tc>
+          <w:tcPr>
+            <w:tcW w:w="1555" w:type="dxa"/>
+          </w:tcPr>
+          <w:p>
+            <w:pPr>
+              <w:spacing w:line="240" w:lineRule="auto"/>
+              <w:rPr>
+                <w:i/>
+              </w:rPr>
+            </w:pPr>
+            <w:r>
+              <w:rPr>
+                <w:i/>
+              </w:rPr>
+              <w:t>Title</w:t>
+            </w:r>
+          </w:p>
+        </w:tc>
+        <w:tc>
+          <w:tcPr>
+            <w:tcW w:w="4961" w:type="dxa"/>
+          </w:tcPr>
+          <w:p>
+            <w:pPr>
+              <w:spacing w:line="240" w:lineRule="auto"/>
+              <w:rPr>
+                <w:i/>
+              </w:rPr>
+            </w:pPr>
+            <w:r>
+              <w:t xml:space="preserve">Kolom ini berisi informasi </w:t>
+            </w:r>
+            <w:r>
+              <w:t xml:space="preserve">judul karya </w:t>
+            </w:r>
+            <w:r>
+              <w:t>yang</w:t>
+            </w:r>
+            <w:r>
+              <w:t xml:space="preserve"> diserah terimakan pada program KCKR</w:t>
+            </w:r>
+          </w:p>
+        </w:tc>
+      </w:tr>
+      <w:tr>
+        <w:tc>
+          <w:tcPr>
+            <w:tcW w:w="1555" w:type="dxa"/>
+          </w:tcPr>
+          <w:p>
+            <w:pPr>
+              <w:spacing w:line="240" w:lineRule="auto"/>
+              <w:rPr>
+                <w:i/>
+              </w:rPr>
+            </w:pPr>
+            <w:r>
+              <w:rPr>
+                <w:i/>
+              </w:rPr>
+              <w:t>Author</w:t>
+            </w:r>
+          </w:p>
+        </w:tc>
+        <w:tc>
+          <w:tcPr>
+            <w:tcW w:w="4961" w:type="dxa"/>
+          </w:tcPr>
+          <w:p>
+            <w:pPr>
+              <w:spacing w:line="240" w:lineRule="auto"/>
+              <w:rPr>
+                <w:i/>
+              </w:rPr>
+            </w:pPr>
+            <w:r>
+              <w:t xml:space="preserve">Kolom ini berisi informasi </w:t>
+            </w:r>
+            <w:r>
+              <w:t xml:space="preserve">nama penulis </w:t>
+            </w:r>
+            <w:r>
+              <w:t>karya</w:t>
+            </w:r>
+            <w:r>
+              <w:t xml:space="preserve"> yang</w:t>
+            </w:r>
+            <w:r>
+              <w:t xml:space="preserve"> diserah terimakan pada program KCKR</w:t>
+            </w:r>
+          </w:p>
+        </w:tc>
+      </w:tr>
+      <w:tr>
+        <w:tc>
+          <w:tcPr>
+            <w:tcW w:w="1555" w:type="dxa"/>
+          </w:tcPr>
+          <w:p>
+            <w:pPr>
+              <w:spacing w:line="240" w:lineRule="auto"/>
+              <w:rPr>
+                <w:i/>
+              </w:rPr>
+            </w:pPr>
+            <w:r>
+              <w:rPr>
+                <w:i/>
+              </w:rPr>
+              <w:t>Publish Year</w:t>
+            </w:r>
+          </w:p>
+        </w:tc>
+        <w:tc>
+          <w:tcPr>
+            <w:tcW w:w="4961" w:type="dxa"/>
+          </w:tcPr>
+          <w:p>
+            <w:pPr>
+              <w:spacing w:line="240" w:lineRule="auto"/>
+              <w:rPr>
+                <w:i/>
+              </w:rPr>
+            </w:pPr>
+            <w:r>
+              <w:t xml:space="preserve">Kolom ini berisi informasi </w:t>
+            </w:r>
+            <w:r>
+              <w:t xml:space="preserve">tahun terbit </w:t>
+            </w:r>
+            <w:r>
+              <w:t>karya</w:t>
+            </w:r>
+            <w:r>
+              <w:t xml:space="preserve"> yang</w:t>
+            </w:r>
+            <w:r>
+              <w:t xml:space="preserve"> diserah terimakan pada program KCKR</w:t>
+            </w:r>
+          </w:p>
+        </w:tc>
+      </w:tr>
+      <w:tr>
+        <w:tc>
+          <w:tcPr>
+            <w:tcW w:w="1555" w:type="dxa"/>
+          </w:tcPr>
+          <w:p>
+            <w:pPr>
+              <w:spacing w:line="240" w:lineRule="auto"/>
+              <w:rPr>
+                <w:i/>
+              </w:rPr>
+            </w:pPr>
+            <w:r>
+              <w:rPr>
+                <w:i/>
+              </w:rPr>
+              <w:t>Item</w:t>
+            </w:r>
+          </w:p>
+        </w:tc>
+        <w:tc>
+          <w:tcPr>
+            <w:tcW w:w="4961" w:type="dxa"/>
+          </w:tcPr>
+          <w:p>
+            <w:pPr>
+              <w:spacing w:line="240" w:lineRule="auto"/>
+            </w:pPr>
+            <w:r>
+              <w:t xml:space="preserve">Kolom ini berisi informasi jumlah item </w:t>
+            </w:r>
+            <w:r>
+              <w:t xml:space="preserve">perjudul </w:t>
+            </w:r>
+            <w:r>
+              <w:t>karya</w:t>
+            </w:r>
+            <w:r>
+              <w:t xml:space="preserve"> yang</w:t>
+            </w:r>
+            <w:r>
+              <w:t xml:space="preserve"> diserah terimakan pada program KCKR</w:t>
+            </w:r>
+          </w:p>
+        </w:tc>
+      </w:tr>
+      <w:tr>
+        <w:tc>
+          <w:tcPr>
+            <w:tcW w:w="1555" w:type="dxa"/>
+          </w:tcPr>
+          <w:p>
+            <w:pPr>
+              <w:spacing w:line="240" w:lineRule="auto"/>
+              <w:rPr>
+                <w:i/>
+              </w:rPr>
+            </w:pPr>
+            <w:r>
+              <w:rPr>
+                <w:i/>
+              </w:rPr>
+              <w:t>Publish</w:t>
+            </w:r>
+          </w:p>
+        </w:tc>
+        <w:tc>
+          <w:tcPr>
+            <w:tcW w:w="4961" w:type="dxa"/>
+          </w:tcPr>
+          <w:p>
+            <w:pPr>
+              <w:spacing w:line="240" w:lineRule="auto"/>
+            </w:pPr>
+            <w:r>
+              <w:t xml:space="preserve">Kolom ini berisi informasi status </w:t>
+            </w:r>
+            <w:r>
+              <w:t xml:space="preserve">tayang </w:t>
+            </w:r>
+            <w:r>
+              <w:t xml:space="preserve">data </w:t>
+            </w:r>
+            <w:r>
+              <w:t>karya yang diserah terimakan pada program KCKR</w:t>
+            </w:r>
+          </w:p>
+          <w:p>
+            <w:pPr>
+              <w:spacing w:line="240" w:lineRule="auto"/>
+              <w:rPr>
+                <w:i/>
+              </w:rPr>
+            </w:pPr>
+            <w:r>
+              <w:rPr>
+                <w:b/>
+                <w:i/>
+                <w:sz w:val="18"/>
+              </w:rPr>
+              <w:lastRenderedPageBreak/>
+              <w:t>Catatan:</w:t>
+            </w:r>
+            <w:r>
+              <w:rPr>
+                <w:i/>
+                <w:sz w:val="18"/>
+              </w:rPr>
+              <w:t xml:space="preserve"> Pada kolom ini Anda dapat memperbarui status </w:t>
+            </w:r>
+            <w:r>
+              <w:rPr>
+                <w:i/>
+                <w:sz w:val="18"/>
+              </w:rPr>
+              <w:t>tayang data karya yang diserah terimakan pada program KCKR</w:t>
+            </w:r>
+            <w:r>
+              <w:rPr>
+                <w:i/>
+                <w:sz w:val="18"/>
+              </w:rPr>
+              <w:t xml:space="preserve"> </w:t>
+            </w:r>
+            <w:r>
+              <w:rPr>
+                <w:i/>
+                <w:sz w:val="18"/>
+              </w:rPr>
+              <w:t xml:space="preserve">dengan menggunakan fungsi quickupdate. Klik icon yang terdapat pada kolom </w:t>
+            </w:r>
+            <w:r>
+              <w:rPr>
+                <w:i/>
+                <w:sz w:val="18"/>
+              </w:rPr>
+              <w:t>PUBLISH</w:t>
+            </w:r>
+            <w:r>
+              <w:rPr>
+                <w:i/>
+                <w:sz w:val="18"/>
+              </w:rPr>
+              <w:t xml:space="preserve"> untuk merubah status </w:t>
+            </w:r>
+            <w:r>
+              <w:rPr>
+                <w:i/>
+                <w:sz w:val="18"/>
+              </w:rPr>
+              <w:t>tayang data karya yang diserah terimakan pada program KCKR</w:t>
+            </w:r>
+            <w:r>
+              <w:rPr>
+                <w:i/>
+                <w:sz w:val="18"/>
+              </w:rPr>
+              <w:t>.</w:t>
+            </w:r>
+          </w:p>
+        </w:tc>
+      </w:tr>
+      <w:tr>
+        <w:tc>
+          <w:tcPr>
+            <w:tcW w:w="1555" w:type="dxa"/>
+          </w:tcPr>
+          <w:p>
+            <w:pPr>
+              <w:spacing w:line="240" w:lineRule="auto"/>
+              <w:rPr>
+                <w:i/>
+              </w:rPr>
+            </w:pPr>
+            <w:r>
+              <w:rPr>
+                <w:i/>
+              </w:rPr>
+              <w:lastRenderedPageBreak/>
+              <w:t>Options</w:t>
+            </w:r>
+          </w:p>
+        </w:tc>
+        <w:tc>
+          <w:tcPr>
+            <w:tcW w:w="4961" w:type="dxa"/>
+          </w:tcPr>
+          <w:p>
+            <w:pPr>
+              <w:spacing w:line="240" w:lineRule="auto"/>
+            </w:pPr>
+            <w:r>
+              <w:t xml:space="preserve">Kolom ini berisi </w:t>
+            </w:r>
+            <w:r>
+              <w:rPr>
+                <w:i/>
+              </w:rPr>
+              <w:t>action</w:t>
+            </w:r>
+            <w:r>
+              <w:t xml:space="preserve"> yang dapat</w:t>
+            </w:r>
+            <w:r>
+              <w:t xml:space="preserve"> Anda gunakan untuk</w:t>
+            </w:r>
+            <w:r>
+              <w:t xml:space="preserve"> melakukan kelola terhadap data </w:t>
+            </w:r>
+            <w:r>
+              <w:t xml:space="preserve">karya </w:t>
+            </w:r>
+            <w:r>
+              <w:t xml:space="preserve">yang diserah terimakan pada program KCKR. </w:t>
+            </w:r>
+          </w:p>
+          <w:p>
+            <w:pPr>
+              <w:spacing w:line="240" w:lineRule="auto"/>
+            </w:pPr>
+            <w:r>
+              <w:t xml:space="preserve">Terdapat 3 (tiga) </w:t>
+            </w:r>
+            <w:r>
+              <w:t>pilihan</w:t>
+            </w:r>
+            <w:r>
+              <w:rPr>
+                <w:i/>
+              </w:rPr>
+              <w:t xml:space="preserve"> </w:t>
+            </w:r>
+            <w:r>
+              <w:t xml:space="preserve">yang dapat Anda gunakan yaitu </w:t>
+            </w:r>
+            <w:r>
+              <w:rPr>
+                <w:i/>
+              </w:rPr>
+              <w:t>View,</w:t>
+            </w:r>
+            <w:r>
+              <w:t xml:space="preserve"> </w:t>
+            </w:r>
+            <w:r>
+              <w:rPr>
+                <w:i/>
+              </w:rPr>
+              <w:t>Edit</w:t>
+            </w:r>
+            <w:r>
+              <w:rPr>
+                <w:i/>
+              </w:rPr>
+              <w:t xml:space="preserve"> </w:t>
+            </w:r>
+            <w:r>
+              <w:t xml:space="preserve">dan </w:t>
+            </w:r>
+            <w:r>
+              <w:rPr>
+                <w:i/>
+              </w:rPr>
+              <w:t>Delete</w:t>
+            </w:r>
+            <w:r>
+              <w:t>.</w:t>
+            </w:r>
+          </w:p>
+          <w:p>
+            <w:pPr>
+              <w:pStyle w:val="ListParagraph"/>
+              <w:numPr>
+                <w:ilvl w:val="0"/>
+                <w:numId w:val="6"/>
+              </w:numPr>
+              <w:spacing w:line="240" w:lineRule="auto"/>
+              <w:ind w:left="317" w:hanging="284"/>
+              <w:contextualSpacing w:val="0"/>
+            </w:pPr>
+            <w:r>
+              <w:rPr>
+                <w:i/>
+              </w:rPr>
+              <w:t xml:space="preserve">View </w:t>
+            </w:r>
+            <w:r>
+              <w:rPr>
+                <w:i/>
+              </w:rPr>
+              <w:t>Media</w:t>
+            </w:r>
+            <w:r>
+              <w:t xml:space="preserve">, action ini dapat Anda gunakan untuk melihat informasi lengkap tentang </w:t>
+            </w:r>
+            <w:r>
+              <w:t xml:space="preserve">data karya </w:t>
+            </w:r>
+            <w:r>
+              <w:t>yang diserah terimakan pada program KCKR</w:t>
+            </w:r>
+          </w:p>
+          <w:p>
+            <w:pPr>
+              <w:pStyle w:val="ListParagraph"/>
+              <w:numPr>
+                <w:ilvl w:val="0"/>
+                <w:numId w:val="6"/>
+              </w:numPr>
+              <w:spacing w:line="240" w:lineRule="auto"/>
+              <w:ind w:left="317" w:hanging="284"/>
+              <w:contextualSpacing w:val="0"/>
+            </w:pPr>
+            <w:r>
+              <w:rPr>
+                <w:i/>
+              </w:rPr>
+              <w:t xml:space="preserve">Edit </w:t>
+            </w:r>
+            <w:r>
+              <w:rPr>
+                <w:i/>
+              </w:rPr>
+              <w:t>Media</w:t>
+            </w:r>
+            <w:r>
+              <w:t xml:space="preserve">, action ini dapat Anda gunakan untuk memperbarui data </w:t>
+            </w:r>
+            <w:r>
+              <w:t xml:space="preserve">karya </w:t>
+            </w:r>
+            <w:r>
+              <w:t>yang diserah terimakan pada program KCKR</w:t>
+            </w:r>
+          </w:p>
+          <w:p>
+            <w:pPr>
+              <w:pStyle w:val="ListParagraph"/>
+              <w:numPr>
+                <w:ilvl w:val="0"/>
+                <w:numId w:val="6"/>
+              </w:numPr>
+              <w:spacing w:line="240" w:lineRule="auto"/>
+              <w:ind w:left="317" w:hanging="284"/>
+            </w:pPr>
+            <w:r>
+              <w:rPr>
+                <w:i/>
+              </w:rPr>
+              <w:t xml:space="preserve">Delete </w:t>
+            </w:r>
+            <w:r>
+              <w:rPr>
+                <w:i/>
+              </w:rPr>
+              <w:t>Media</w:t>
+            </w:r>
+            <w:r>
+              <w:t xml:space="preserve">, action ini dapat Anda gunakan untuk menghapus data </w:t>
+            </w:r>
+            <w:r>
+              <w:t xml:space="preserve">karya </w:t>
+            </w:r>
+            <w:r>
+              <w:t>yang diserah terimakan pada program KCKR</w:t>
+            </w:r>
+          </w:p>
+        </w:tc>
+      </w:tr>
+    </w:tbl>
+    <w:p>
+      <w:pPr>
+        <w:spacing w:before="240"/>
+        <w:ind w:firstLine="709"/>
+      </w:pPr>
+      <w:r>
+        <w:t xml:space="preserve">Tampilan halaman kelola daftar karya </w:t>
+      </w:r>
+      <w:r>
+        <w:t>yang</w:t>
+      </w:r>
+      <w:r>
+        <w:t xml:space="preserve"> diserah terimakan pada program KCKR</w:t>
+      </w:r>
+      <w:r>
+        <w:t xml:space="preserve"> dapat dilihat pada gambar dibawah ini:</w:t>
+      </w:r>
+    </w:p>
+    <w:p>
+      <w:pPr>
+        <w:ind w:firstLine="709"/>
+        <w:rPr>
+          <w:szCs w:val="20"/>
+        </w:rPr>
+      </w:pPr>
+      <w:r>
+        <w:rPr>
+          <w:szCs w:val="20"/>
+        </w:rPr>
+        <w:t>Terdapat beberapa fungsi pada fitur ini yang dapat Anda gunakan untuk melakukan kelola terhadap</w:t>
+      </w:r>
+      <w:r>
+        <w:rPr>
+          <w:szCs w:val="20"/>
+        </w:rPr>
+        <w:t xml:space="preserve"> </w:t>
+      </w:r>
+      <w:r>
+        <w:rPr>
+          <w:szCs w:val="20"/>
+        </w:rPr>
+        <w:t xml:space="preserve">data </w:t>
+      </w:r>
+      <w:r>
+        <w:t>karya yang</w:t>
+      </w:r>
+      <w:r>
+        <w:t xml:space="preserve"> diserah terimakan pada program KCKR</w:t>
+      </w:r>
+      <w:r>
+        <w:rPr>
+          <w:szCs w:val="20"/>
+        </w:rPr>
+        <w:t>, yaitu:</w:t>
+      </w:r>
+    </w:p>
+    <w:p>
+      <w:pPr>
+        <w:pStyle w:val="ListParagraph"/>
+        <w:numPr>
+          <w:ilvl w:val="0"/>
+          <w:numId w:val="14"/>
+        </w:numPr>
+        <w:ind w:left="284" w:hanging="284"/>
+        <w:contextualSpacing w:val="0"/>
+        <w:rPr>
+          <w:szCs w:val="20"/>
+        </w:rPr>
+      </w:pPr>
+      <w:r>
+        <w:rPr>
+          <w:szCs w:val="20"/>
+        </w:rPr>
+        <w:t xml:space="preserve">Tambah </w:t>
+      </w:r>
+      <w:r>
+        <w:rPr>
+          <w:szCs w:val="20"/>
+        </w:rPr>
+        <w:t>Karya</w:t>
+      </w:r>
+      <w:r>
+        <w:rPr>
+          <w:szCs w:val="20"/>
+        </w:rPr>
+        <w:t xml:space="preserve"> (</w:t>
+      </w:r>
+      <w:r>
+        <w:rPr>
+          <w:i/>
+          <w:szCs w:val="20"/>
+        </w:rPr>
+        <w:t xml:space="preserve">Add </w:t>
+      </w:r>
+      <w:r>
+        <w:rPr>
+          <w:i/>
+          <w:szCs w:val="20"/>
+        </w:rPr>
+        <w:t>Media</w:t>
+      </w:r>
+      <w:r>
+        <w:rPr>
+          <w:szCs w:val="20"/>
+        </w:rPr>
+        <w:t>)</w:t>
+      </w:r>
+    </w:p>
+    <w:p>
+      <w:pPr>
+        <w:pStyle w:val="ListParagraph"/>
+        <w:ind w:left="284"/>
+        <w:contextualSpacing w:val="0"/>
+        <w:rPr>
+          <w:szCs w:val="20"/>
+        </w:rPr>
+      </w:pPr>
+      <w:r>
+        <w:rPr>
+          <w:szCs w:val="20"/>
+        </w:rPr>
+        <w:t xml:space="preserve">Fungsi ini terdapat pada </w:t>
+      </w:r>
+      <w:r>
+        <w:rPr>
+          <w:i/>
+          <w:szCs w:val="20"/>
+        </w:rPr>
+        <w:t>content menu</w:t>
+      </w:r>
+      <w:r>
+        <w:rPr>
+          <w:szCs w:val="20"/>
+        </w:rPr>
+        <w:t xml:space="preserve"> pada halaman sunting data KCKR</w:t>
+      </w:r>
+      <w:r>
+        <w:rPr>
+          <w:i/>
+          <w:szCs w:val="20"/>
+        </w:rPr>
+        <w:t xml:space="preserve">, </w:t>
+      </w:r>
+      <w:r>
+        <w:rPr>
+          <w:szCs w:val="20"/>
+        </w:rPr>
+        <w:t>An</w:t>
+      </w:r>
+      <w:r>
+        <w:rPr>
+          <w:szCs w:val="20"/>
+        </w:rPr>
+        <w:t xml:space="preserve">da dapat menambahkan data </w:t>
+      </w:r>
+      <w:r>
+        <w:rPr>
+          <w:szCs w:val="20"/>
+        </w:rPr>
+        <w:t xml:space="preserve">karya </w:t>
+      </w:r>
+      <w:r>
+        <w:rPr>
+          <w:szCs w:val="20"/>
+        </w:rPr>
+        <w:t xml:space="preserve">baru </w:t>
+      </w:r>
+      <w:r>
+        <w:rPr>
+          <w:szCs w:val="20"/>
+        </w:rPr>
+        <w:t>yang diserah terimakan pada program KCKR</w:t>
+      </w:r>
+      <w:r>
+        <w:rPr>
+          <w:szCs w:val="20"/>
+        </w:rPr>
+        <w:t xml:space="preserve"> dengan menggunakan formulir</w:t>
+      </w:r>
+      <w:r>
+        <w:rPr>
+          <w:szCs w:val="20"/>
+        </w:rPr>
+        <w:t xml:space="preserve"> kelola karya</w:t>
+      </w:r>
+      <w:r>
+        <w:rPr>
+          <w:szCs w:val="20"/>
+        </w:rPr>
+        <w:t>.</w:t>
+      </w:r>
+    </w:p>
+    <w:p>
+      <w:pPr>
+        <w:pStyle w:val="ListParagraph"/>
+        <w:numPr>
+          <w:ilvl w:val="0"/>
+          <w:numId w:val="14"/>
+        </w:numPr>
+        <w:ind w:left="284" w:hanging="284"/>
+        <w:contextualSpacing w:val="0"/>
+        <w:rPr>
+          <w:szCs w:val="20"/>
+        </w:rPr>
+      </w:pPr>
+      <w:r>
+        <w:rPr>
+          <w:szCs w:val="20"/>
+        </w:rPr>
+        <w:t>Perbarui Karya</w:t>
+      </w:r>
+      <w:r>
+        <w:rPr>
+          <w:szCs w:val="20"/>
+        </w:rPr>
+        <w:t xml:space="preserve"> </w:t>
+      </w:r>
+      <w:r>
+        <w:rPr>
+          <w:szCs w:val="20"/>
+        </w:rPr>
+        <w:t>(</w:t>
+      </w:r>
+      <w:r>
+        <w:rPr>
+          <w:i/>
+          <w:szCs w:val="20"/>
+        </w:rPr>
+        <w:t xml:space="preserve">Update </w:t>
+      </w:r>
+      <w:r>
+        <w:rPr>
+          <w:i/>
+          <w:szCs w:val="20"/>
+        </w:rPr>
+        <w:t>Media</w:t>
+      </w:r>
+      <w:r>
+        <w:rPr>
+          <w:szCs w:val="20"/>
+        </w:rPr>
+        <w:t>)</w:t>
+      </w:r>
+    </w:p>
+    <w:p>
+      <w:pPr>
+        <w:pStyle w:val="ListParagraph"/>
+        <w:ind w:left="284"/>
+        <w:contextualSpacing w:val="0"/>
+        <w:rPr>
+          <w:szCs w:val="20"/>
+        </w:rPr>
+      </w:pPr>
+      <w:r>
+        <w:rPr>
+          <w:szCs w:val="20"/>
+        </w:rPr>
+        <w:t xml:space="preserve">Fungsi ini terdapat pada </w:t>
+      </w:r>
+      <w:r>
+        <w:rPr>
+          <w:i/>
+          <w:szCs w:val="20"/>
+        </w:rPr>
+        <w:t>option menu</w:t>
+      </w:r>
+      <w:r>
+        <w:rPr>
+          <w:szCs w:val="20"/>
+        </w:rPr>
+        <w:t xml:space="preserve">, Anda dapat memperbarui data </w:t>
+      </w:r>
+      <w:r>
+        <w:rPr>
+          <w:szCs w:val="20"/>
+        </w:rPr>
+        <w:t>karya yang diserah terimakan pada program KCKR</w:t>
+      </w:r>
+      <w:r>
+        <w:rPr>
+          <w:szCs w:val="20"/>
+        </w:rPr>
+        <w:t xml:space="preserve"> </w:t>
+      </w:r>
+      <w:r>
+        <w:rPr>
+          <w:szCs w:val="20"/>
+        </w:rPr>
+        <w:t>dengan menggunakan formulir kelola karya.</w:t>
+      </w:r>
+    </w:p>
+    <w:p>
+      <w:pPr>
+        <w:pStyle w:val="ListParagraph"/>
+        <w:numPr>
+          <w:ilvl w:val="0"/>
+          <w:numId w:val="14"/>
+        </w:numPr>
+        <w:ind w:left="284" w:hanging="284"/>
+        <w:contextualSpacing w:val="0"/>
+        <w:rPr>
+          <w:szCs w:val="20"/>
+        </w:rPr>
+      </w:pPr>
+      <w:r>
+        <w:rPr>
+          <w:szCs w:val="20"/>
+        </w:rPr>
+        <w:lastRenderedPageBreak/>
+        <w:t>Lihat Karya</w:t>
+      </w:r>
+      <w:r>
+        <w:rPr>
+          <w:szCs w:val="20"/>
+        </w:rPr>
+        <w:t xml:space="preserve"> </w:t>
+      </w:r>
+      <w:r>
+        <w:rPr>
+          <w:szCs w:val="20"/>
+        </w:rPr>
+        <w:t>(</w:t>
+      </w:r>
+      <w:r>
+        <w:rPr>
+          <w:i/>
+          <w:szCs w:val="20"/>
+        </w:rPr>
+        <w:t xml:space="preserve">View </w:t>
+      </w:r>
+      <w:r>
+        <w:rPr>
+          <w:i/>
+          <w:szCs w:val="20"/>
+        </w:rPr>
+        <w:t>Media</w:t>
+      </w:r>
+      <w:r>
+        <w:rPr>
+          <w:szCs w:val="20"/>
+        </w:rPr>
+        <w:t>)</w:t>
+      </w:r>
+    </w:p>
+    <w:p>
+      <w:pPr>
+        <w:pStyle w:val="ListParagraph"/>
+        <w:ind w:left="284"/>
+        <w:contextualSpacing w:val="0"/>
+        <w:rPr>
+          <w:szCs w:val="20"/>
+        </w:rPr>
+      </w:pPr>
+      <w:r>
+        <w:rPr>
+          <w:szCs w:val="20"/>
+        </w:rPr>
+        <w:t xml:space="preserve">Fungsi ini terdapat pada </w:t>
+      </w:r>
+      <w:r>
+        <w:rPr>
+          <w:i/>
+          <w:szCs w:val="20"/>
+        </w:rPr>
+        <w:t>option menu</w:t>
+      </w:r>
+      <w:r>
+        <w:rPr>
+          <w:szCs w:val="20"/>
+        </w:rPr>
+        <w:t xml:space="preserve">, Anda dapat melihat detail data </w:t>
+      </w:r>
+      <w:r>
+        <w:rPr>
+          <w:szCs w:val="20"/>
+        </w:rPr>
+        <w:t>karya yang diserah terimakan pada program KCKR</w:t>
+      </w:r>
+      <w:r>
+        <w:rPr>
+          <w:szCs w:val="20"/>
+        </w:rPr>
+        <w:t xml:space="preserve"> menggunakan fungsi ini.</w:t>
+      </w:r>
+    </w:p>
+    <w:p>
+      <w:pPr>
+        <w:pStyle w:val="ListParagraph"/>
+        <w:numPr>
+          <w:ilvl w:val="0"/>
+          <w:numId w:val="14"/>
+        </w:numPr>
+        <w:ind w:left="284" w:hanging="284"/>
+        <w:contextualSpacing w:val="0"/>
+        <w:rPr>
+          <w:szCs w:val="20"/>
+        </w:rPr>
+      </w:pPr>
+      <w:r>
+        <w:rPr>
+          <w:szCs w:val="20"/>
+        </w:rPr>
+        <w:t>Hapus Karya</w:t>
+      </w:r>
+      <w:r>
+        <w:rPr>
+          <w:szCs w:val="20"/>
+        </w:rPr>
+        <w:t xml:space="preserve"> </w:t>
+      </w:r>
+      <w:r>
+        <w:rPr>
+          <w:szCs w:val="20"/>
+        </w:rPr>
+        <w:t>(</w:t>
+      </w:r>
+      <w:r>
+        <w:rPr>
+          <w:i/>
+          <w:szCs w:val="20"/>
+        </w:rPr>
+        <w:t xml:space="preserve">Delete </w:t>
+      </w:r>
+      <w:r>
+        <w:rPr>
+          <w:i/>
+          <w:szCs w:val="20"/>
+        </w:rPr>
+        <w:t>Media</w:t>
+      </w:r>
+      <w:r>
+        <w:rPr>
+          <w:szCs w:val="20"/>
+        </w:rPr>
+        <w:t>)</w:t>
+      </w:r>
+    </w:p>
+    <w:p>
+      <w:pPr>
+        <w:pStyle w:val="ListParagraph"/>
+        <w:ind w:left="284"/>
+        <w:contextualSpacing w:val="0"/>
+        <w:rPr>
+          <w:szCs w:val="20"/>
+        </w:rPr>
+      </w:pPr>
+      <w:r>
+        <w:rPr>
+          <w:szCs w:val="20"/>
+        </w:rPr>
+        <w:t xml:space="preserve">Fungsi ini terdapat pada </w:t>
+      </w:r>
+      <w:r>
+        <w:rPr>
+          <w:i/>
+          <w:szCs w:val="20"/>
+        </w:rPr>
+        <w:t>option menu</w:t>
+      </w:r>
+      <w:r>
+        <w:rPr>
+          <w:szCs w:val="20"/>
+        </w:rPr>
+        <w:t xml:space="preserve">, Anda dapat menghapus data </w:t>
+      </w:r>
+      <w:r>
+        <w:rPr>
+          <w:szCs w:val="20"/>
+        </w:rPr>
+        <w:t>karya yang diserah terimakan pada program KCKR</w:t>
+      </w:r>
+      <w:r>
+        <w:rPr>
+          <w:szCs w:val="20"/>
+        </w:rPr>
+        <w:t xml:space="preserve"> dengan menggunakan fungsi ini.</w:t>
+      </w:r>
+    </w:p>
+    <w:p>
+      <w:pPr>
+        <w:ind w:firstLine="709"/>
+      </w:pPr>
+      <w:r>
+        <w:t xml:space="preserve">Tampilan halaman detail </w:t>
+      </w:r>
+      <w:r>
+        <w:rPr>
+          <w:szCs w:val="20"/>
+        </w:rPr>
+        <w:t>karya yang diserah terimakan pada program KCKR</w:t>
+      </w:r>
+      <w:r>
+        <w:t xml:space="preserve"> dapat dilihat pada gambar dibawah ini:</w:t>
+      </w:r>
+    </w:p>
+    <w:p>
+      <w:pPr>
+        <w:ind w:firstLine="709"/>
+      </w:pPr>
+      <w:r>
+        <w:t xml:space="preserve">Untuk menambahkan atau menyunting </w:t>
+      </w:r>
+      <w:r>
+        <w:t xml:space="preserve">data </w:t>
+      </w:r>
+      <w:r>
+        <w:rPr>
+          <w:szCs w:val="20"/>
+        </w:rPr>
+        <w:t>karya yang diserah terimakan pada program KCKR</w:t>
+      </w:r>
+      <w:r>
+        <w:t xml:space="preserve"> Anda dapat menggunakan fasilitas formulir kelola </w:t>
+      </w:r>
+      <w:r>
+        <w:rPr>
+          <w:szCs w:val="20"/>
+        </w:rPr>
+        <w:t>karya</w:t>
+      </w:r>
+      <w:r>
+        <w:t xml:space="preserve">. Input yang terdapat pada formulir kelola </w:t>
+      </w:r>
+      <w:r>
+        <w:rPr>
+          <w:szCs w:val="20"/>
+        </w:rPr>
+        <w:t>karya</w:t>
+      </w:r>
+      <w:r>
+        <w:t>, yaitu:</w:t>
+      </w:r>
+    </w:p>
+    <w:p>
+      <w:pPr>
+        <w:pStyle w:val="Caption"/>
+        <w:keepNext/>
+      </w:pPr>
+      <w:r>
+        <w:t xml:space="preserve">Table </w:t>
+      </w:r>
+      <w:r>
+        <w:fldChar w:fldCharType="begin"/>
+      </w:r>
+      <w:r>
+        <w:instrText xml:space="preserve"> SEQ Table \* ARABIC </w:instrText>
+      </w:r>
+      <w:r>
+        <w:fldChar w:fldCharType="separate"/>
+      </w:r>
+      <w:r>
+        <w:rPr>
+          <w:noProof/>
+        </w:rPr>
+        <w:t>12</w:t>
+      </w:r>
+      <w:r>
+        <w:fldChar w:fldCharType="end"/>
+      </w:r>
+      <w:r>
+        <w:t xml:space="preserve"> Input Media Form</w:t>
+      </w:r>
+    </w:p>
+    <w:tbl>
+      <w:tblPr>
+        <w:tblStyle w:val="TableGrid"/>
+        <w:tblW w:w="0" w:type="auto"/>
+        <w:tblCellMar>
+          <w:top w:w="85" w:type="dxa"/>
+        </w:tblCellMar>
+        <w:tblLook w:val="04A0" w:firstRow="1" w:lastRow="0" w:firstColumn="1" w:lastColumn="0" w:noHBand="0" w:noVBand="1"/>
+      </w:tblPr>
+      <w:tblGrid>
+        <w:gridCol w:w="1555"/>
+        <w:gridCol w:w="4961"/>
+      </w:tblGrid>
+      <w:tr>
+        <w:trPr>
+          <w:tblHeader/>
+        </w:trPr>
+        <w:tc>
+          <w:tcPr>
+            <w:tcW w:w="1555" w:type="dxa"/>
+            <w:shd w:val="clear" w:color="auto" w:fill="BFBFBF" w:themeFill="background1" w:themeFillShade="BF"/>
+          </w:tcPr>
+          <w:p>
+            <w:pPr>
+              <w:spacing w:line="240" w:lineRule="auto"/>
+              <w:jc w:val="center"/>
+              <w:rPr>
+                <w:b/>
+              </w:rPr>
+            </w:pPr>
+            <w:r>
+              <w:rPr>
+                <w:b/>
+              </w:rPr>
+              <w:t>INPUT</w:t>
+            </w:r>
+          </w:p>
+        </w:tc>
+        <w:tc>
+          <w:tcPr>
+            <w:tcW w:w="4961" w:type="dxa"/>
+            <w:shd w:val="clear" w:color="auto" w:fill="BFBFBF" w:themeFill="background1" w:themeFillShade="BF"/>
+          </w:tcPr>
+          <w:p>
+            <w:pPr>
+              <w:spacing w:line="240" w:lineRule="auto"/>
+              <w:jc w:val="center"/>
+              <w:rPr>
+                <w:b/>
+              </w:rPr>
+            </w:pPr>
+            <w:r>
+              <w:rPr>
+                <w:b/>
+              </w:rPr>
+              <w:t>KETERANGAN</w:t>
+            </w:r>
+          </w:p>
+        </w:tc>
+      </w:tr>
+      <w:tr>
+        <w:tc>
+          <w:tcPr>
+            <w:tcW w:w="1555" w:type="dxa"/>
+          </w:tcPr>
+          <w:p>
+            <w:pPr>
+              <w:spacing w:line="240" w:lineRule="auto"/>
+              <w:jc w:val="left"/>
+              <w:rPr>
+                <w:i/>
+              </w:rPr>
+            </w:pPr>
+            <w:r>
+              <w:rPr>
+                <w:i/>
+              </w:rPr>
+              <w:t>Category</w:t>
+            </w:r>
+            <w:r>
+              <w:rPr>
+                <w:i/>
+              </w:rPr>
+              <w:t xml:space="preserve"> </w:t>
+            </w:r>
+            <w:r>
+              <w:rPr>
+                <w:i/>
+                <w:color w:val="FF0000"/>
+              </w:rPr>
+              <w:t>*</w:t>
+            </w:r>
+          </w:p>
+        </w:tc>
+        <w:tc>
+          <w:tcPr>
+            <w:tcW w:w="4961" w:type="dxa"/>
+          </w:tcPr>
+          <w:p>
+            <w:pPr>
+              <w:spacing w:line="240" w:lineRule="auto"/>
+            </w:pPr>
+            <w:r>
+              <w:t>Isikan input ini dengan nama lengkap termasuk title didalamnya dari PIC yang akan Anda tambahkan atau sunting</w:t>
+            </w:r>
+          </w:p>
+        </w:tc>
+      </w:tr>
+      <w:tr>
+        <w:tc>
+          <w:tcPr>
+            <w:tcW w:w="1555" w:type="dxa"/>
+          </w:tcPr>
+          <w:p>
+            <w:pPr>
+              <w:spacing w:line="240" w:lineRule="auto"/>
+              <w:jc w:val="left"/>
+              <w:rPr>
+                <w:i/>
+              </w:rPr>
+            </w:pPr>
+            <w:r>
+              <w:rPr>
+                <w:i/>
+              </w:rPr>
+              <w:t>Title</w:t>
+            </w:r>
+          </w:p>
+        </w:tc>
+        <w:tc>
+          <w:tcPr>
+            <w:tcW w:w="4961" w:type="dxa"/>
+          </w:tcPr>
+          <w:p>
+            <w:pPr>
+              <w:spacing w:line="240" w:lineRule="auto"/>
+            </w:pPr>
+            <w:r>
+              <w:t xml:space="preserve">Isikan input ini dengan </w:t>
+            </w:r>
+            <w:r>
+              <w:t>informasi</w:t>
+            </w:r>
+            <w:r>
+              <w:t xml:space="preserve"> judul karya yang diserah terimakan pada program KCKR</w:t>
+            </w:r>
+          </w:p>
+        </w:tc>
+      </w:tr>
+      <w:tr>
+        <w:tc>
+          <w:tcPr>
+            <w:tcW w:w="1555" w:type="dxa"/>
+          </w:tcPr>
+          <w:p>
+            <w:pPr>
+              <w:spacing w:line="240" w:lineRule="auto"/>
+              <w:jc w:val="left"/>
+              <w:rPr>
+                <w:i/>
+              </w:rPr>
+            </w:pPr>
+            <w:r>
+              <w:rPr>
+                <w:i/>
+              </w:rPr>
+              <w:t>Description</w:t>
+            </w:r>
+          </w:p>
+        </w:tc>
+        <w:tc>
+          <w:tcPr>
+            <w:tcW w:w="4961" w:type="dxa"/>
+          </w:tcPr>
+          <w:p>
+            <w:pPr>
+              <w:spacing w:line="240" w:lineRule="auto"/>
+            </w:pPr>
+            <w:r>
+              <w:t xml:space="preserve">Isikan </w:t>
+            </w:r>
+            <w:r>
+              <w:t>input</w:t>
+            </w:r>
+            <w:r>
+              <w:t xml:space="preserve"> ini dengan </w:t>
+            </w:r>
+            <w:r>
+              <w:t xml:space="preserve">keterangan tambahan dari </w:t>
+            </w:r>
+            <w:r>
+              <w:t>karya yang diserah terimakan pada program KCKR</w:t>
+            </w:r>
+          </w:p>
+        </w:tc>
+      </w:tr>
+      <w:tr>
+        <w:tc>
+          <w:tcPr>
+            <w:tcW w:w="1555" w:type="dxa"/>
+          </w:tcPr>
+          <w:p>
+            <w:pPr>
+              <w:spacing w:line="240" w:lineRule="auto"/>
+              <w:jc w:val="left"/>
+              <w:rPr>
+                <w:i/>
+              </w:rPr>
+            </w:pPr>
+            <w:r>
+              <w:rPr>
+                <w:i/>
+              </w:rPr>
+              <w:t>Author</w:t>
+            </w:r>
+          </w:p>
+        </w:tc>
+        <w:tc>
+          <w:tcPr>
+            <w:tcW w:w="4961" w:type="dxa"/>
+          </w:tcPr>
+          <w:p>
+            <w:pPr>
+              <w:spacing w:line="240" w:lineRule="auto"/>
+            </w:pPr>
+            <w:r>
+              <w:t xml:space="preserve">Isikan input ini dengan </w:t>
+            </w:r>
+            <w:r>
+              <w:t xml:space="preserve">informasi </w:t>
+            </w:r>
+            <w:r>
+              <w:t xml:space="preserve">nama penulis dari </w:t>
+            </w:r>
+            <w:r>
+              <w:t>karya yang diserah terimakan pada program KCKR</w:t>
+            </w:r>
+          </w:p>
+        </w:tc>
+      </w:tr>
+      <w:tr>
+        <w:tc>
+          <w:tcPr>
+            <w:tcW w:w="1555" w:type="dxa"/>
+          </w:tcPr>
+          <w:p>
+            <w:pPr>
+              <w:spacing w:line="240" w:lineRule="auto"/>
+              <w:jc w:val="left"/>
+              <w:rPr>
+                <w:i/>
+              </w:rPr>
+            </w:pPr>
+            <w:r>
+              <w:rPr>
+                <w:i/>
+              </w:rPr>
+              <w:t>Publish Year</w:t>
+            </w:r>
+          </w:p>
+        </w:tc>
+        <w:tc>
+          <w:tcPr>
+            <w:tcW w:w="4961" w:type="dxa"/>
+          </w:tcPr>
+          <w:p>
+            <w:pPr>
+              <w:spacing w:line="240" w:lineRule="auto"/>
+            </w:pPr>
+            <w:r>
+              <w:t xml:space="preserve">Isikan input ini dengan </w:t>
+            </w:r>
+            <w:r>
+              <w:t xml:space="preserve">informasi tahun terbit </w:t>
+            </w:r>
+            <w:r>
+              <w:t>dari karya yang diserah terimakan pada program KCKR</w:t>
+            </w:r>
+          </w:p>
+        </w:tc>
+      </w:tr>
+      <w:tr>
+        <w:tc>
+          <w:tcPr>
+            <w:tcW w:w="1555" w:type="dxa"/>
+          </w:tcPr>
+          <w:p>
+            <w:pPr>
+              <w:spacing w:line="240" w:lineRule="auto"/>
+              <w:jc w:val="left"/>
+              <w:rPr>
+                <w:i/>
+              </w:rPr>
+            </w:pPr>
+            <w:r>
+              <w:rPr>
+                <w:i/>
+              </w:rPr>
+              <w:t>Item</w:t>
+            </w:r>
+          </w:p>
+        </w:tc>
+        <w:tc>
+          <w:tcPr>
+            <w:tcW w:w="4961" w:type="dxa"/>
+          </w:tcPr>
+          <w:p>
+            <w:pPr>
+              <w:spacing w:line="240" w:lineRule="auto"/>
+            </w:pPr>
+            <w:r>
+              <w:t xml:space="preserve">Isikan input ini dengan jumlah item perjudul </w:t>
+            </w:r>
+            <w:r>
+              <w:t xml:space="preserve">karya </w:t>
+            </w:r>
+            <w:r>
+              <w:t>yang diserah terimakan pada program KCKR</w:t>
+            </w:r>
+          </w:p>
+        </w:tc>
+      </w:tr>
+      <w:tr>
+        <w:tc>
+          <w:tcPr>
+            <w:tcW w:w="1555" w:type="dxa"/>
+          </w:tcPr>
+          <w:p>
+            <w:pPr>
+              <w:spacing w:line="240" w:lineRule="auto"/>
+              <w:jc w:val="left"/>
+              <w:rPr>
+                <w:i/>
+              </w:rPr>
+            </w:pPr>
+            <w:r>
+              <w:rPr>
+                <w:i/>
+              </w:rPr>
+              <w:t>Publish</w:t>
+            </w:r>
+          </w:p>
+        </w:tc>
+        <w:tc>
+          <w:tcPr>
+            <w:tcW w:w="4961" w:type="dxa"/>
+          </w:tcPr>
+          <w:p>
+            <w:pPr>
+              <w:spacing w:line="240" w:lineRule="auto"/>
+            </w:pPr>
+            <w:r>
+              <w:t>Input ini berisi</w:t>
+            </w:r>
+            <w:r>
+              <w:t xml:space="preserve"> status </w:t>
+            </w:r>
+            <w:r>
+              <w:t>tayang data karya yang diserah terimakan pada program KCKR</w:t>
+            </w:r>
+            <w:r>
+              <w:t xml:space="preserve">. </w:t>
+            </w:r>
+          </w:p>
+          <w:p>
+            <w:pPr>
+              <w:spacing w:line="240" w:lineRule="auto"/>
+              <w:rPr>
+                <w:i/>
+              </w:rPr>
+            </w:pPr>
+            <w:r>
+              <w:rPr>
+                <w:b/>
+                <w:i/>
+                <w:sz w:val="18"/>
+              </w:rPr>
+              <w:t>Catatan:</w:t>
+            </w:r>
+            <w:r>
+              <w:rPr>
+                <w:i/>
+                <w:sz w:val="18"/>
+              </w:rPr>
+              <w:t xml:space="preserve"> Checklist jika Anda ingin menayangkan </w:t>
+            </w:r>
+            <w:r>
+              <w:rPr>
+                <w:i/>
+                <w:sz w:val="18"/>
+              </w:rPr>
+              <w:t xml:space="preserve">data </w:t>
+            </w:r>
+            <w:r>
+              <w:rPr>
+                <w:i/>
+                <w:sz w:val="18"/>
+              </w:rPr>
+              <w:t xml:space="preserve">karya </w:t>
+            </w:r>
+            <w:r>
+              <w:rPr>
+                <w:i/>
+                <w:sz w:val="18"/>
+              </w:rPr>
+              <w:t>yang Anda buat, begitu juga sebaliknya.</w:t>
+            </w:r>
+          </w:p>
+        </w:tc>
+      </w:tr>
+    </w:tbl>
+    <w:p>
+      <w:pPr>
+        <w:ind w:firstLine="709"/>
+      </w:pPr>
+      <w:r>
+        <w:lastRenderedPageBreak/>
+        <w:t xml:space="preserve">Tampilan halaman formulir tambah dan sunting data karya </w:t>
+      </w:r>
+      <w:r>
+        <w:t>yang diserah terimakan pada program KCKR</w:t>
+      </w:r>
+      <w:r>
+        <w:t xml:space="preserve"> dapat dilihat pada gambar dibawah ini:</w:t>
+      </w:r>
+      <w:bookmarkStart w:id="18" w:name="_GoBack"/>
+      <w:bookmarkEnd w:id="18"/>
     </w:p>
     <w:p>
       <w:pPr>
@@ -10658,21 +12368,7 @@
         <w:rPr>
           <w:szCs w:val="20"/>
         </w:rPr>
-        <w:t xml:space="preserve">. Input ini </w:t>
-      </w:r>
-      <w:proofErr w:type="gramStart"/>
-      <w:r>
-        <w:rPr>
-          <w:szCs w:val="20"/>
-        </w:rPr>
-        <w:t>akan</w:t>
-      </w:r>
-      <w:proofErr w:type="gramEnd"/>
-      <w:r>
-        <w:rPr>
-          <w:szCs w:val="20"/>
-        </w:rPr>
-        <w:t xml:space="preserve"> secara otomatis terisi dengan nomor lisensi module setalah anda melakukan install module.</w:t>
+        <w:t>. Input ini akan secara otomatis terisi dengan nomor lisensi module setalah anda melakukan install module.</w:t>
       </w:r>
     </w:p>
     <w:p>
@@ -10816,11 +12512,7 @@
         <w:t xml:space="preserve"> jika Anda mengijinkan setiap </w:t>
       </w:r>
       <w:r>
-        <w:t xml:space="preserve">user dan </w:t>
-      </w:r>
-      <w:r>
-        <w:lastRenderedPageBreak/>
-        <w:t xml:space="preserve">pengunjung </w:t>
+        <w:t xml:space="preserve">user dan pengunjung </w:t>
       </w:r>
       <w:r>
         <w:t xml:space="preserve">yang </w:t>
@@ -10926,15 +12618,7 @@
         <w:t>karya cetak dan karya rekam</w:t>
       </w:r>
       <w:r>
-        <w:t xml:space="preserve"> yang </w:t>
-      </w:r>
-      <w:proofErr w:type="gramStart"/>
-      <w:r>
-        <w:t>akan</w:t>
-      </w:r>
-      <w:proofErr w:type="gramEnd"/>
-      <w:r>
-        <w:t xml:space="preserve"> dimunculkan pada source code aplikasi yang akan digunakan untuk keperluan search engine optimization (SEO).</w:t>
+        <w:t xml:space="preserve"> yang akan dimunculkan pada source code aplikasi yang akan digunakan untuk keperluan search engine optimization (SEO).</w:t>
       </w:r>
     </w:p>
     <w:p>
@@ -10970,15 +12654,7 @@
         <w:t>karya cetak dan karya rekam</w:t>
       </w:r>
       <w:r>
-        <w:t xml:space="preserve"> yang </w:t>
-      </w:r>
-      <w:proofErr w:type="gramStart"/>
-      <w:r>
-        <w:t>akan</w:t>
-      </w:r>
-      <w:proofErr w:type="gramEnd"/>
-      <w:r>
-        <w:t xml:space="preserve"> dimunculkan pada source code aplikasi yang akan digunakan untuk keperluan search engine optimization (SEO).</w:t>
+        <w:t xml:space="preserve"> yang akan dimunculkan pada source code aplikasi yang akan digunakan untuk keperluan search engine optimization (SEO).</w:t>
       </w:r>
     </w:p>
     <w:p>
@@ -11024,6 +12700,7 @@
         <w:rPr>
           <w:szCs w:val="20"/>
         </w:rPr>
+        <w:lastRenderedPageBreak/>
         <w:t>Pada pengaturan ini Anda dapat menentukan informasi tambahan yang ingin ditayangkan pada halaman kelola data KCKR</w:t>
       </w:r>
       <w:r>
@@ -11038,14 +12715,12 @@
         </w:rPr>
         <w:t xml:space="preserve"> (</w:t>
       </w:r>
-      <w:proofErr w:type="gramStart"/>
       <w:r>
         <w:rPr>
           <w:szCs w:val="20"/>
         </w:rPr>
         <w:t>lima</w:t>
       </w:r>
-      <w:proofErr w:type="gramEnd"/>
       <w:r>
         <w:rPr>
           <w:szCs w:val="20"/>
@@ -11359,25 +13034,7 @@
           <w:sz w:val="18"/>
           <w:szCs w:val="20"/>
         </w:rPr>
-        <w:t>. (</w:t>
-      </w:r>
-      <w:proofErr w:type="gramStart"/>
-      <w:r>
-        <w:rPr>
-          <w:i/>
-          <w:sz w:val="18"/>
-          <w:szCs w:val="20"/>
-        </w:rPr>
-        <w:t>baca</w:t>
-      </w:r>
-      <w:proofErr w:type="gramEnd"/>
-      <w:r>
-        <w:rPr>
-          <w:i/>
-          <w:sz w:val="18"/>
-          <w:szCs w:val="20"/>
-        </w:rPr>
-        <w:t xml:space="preserve">: view </w:t>
+        <w:t xml:space="preserve">. (baca: view </w:t>
       </w:r>
       <w:r>
         <w:rPr>
@@ -11450,21 +13107,7 @@
         <w:rPr>
           <w:szCs w:val="20"/>
         </w:rPr>
-        <w:t xml:space="preserve">Dengan pengaturan ini Anda bisa menentukan ukuran gambar yang </w:t>
-      </w:r>
-      <w:proofErr w:type="gramStart"/>
-      <w:r>
-        <w:rPr>
-          <w:szCs w:val="20"/>
-        </w:rPr>
-        <w:t>akan</w:t>
-      </w:r>
-      <w:proofErr w:type="gramEnd"/>
-      <w:r>
-        <w:rPr>
-          <w:szCs w:val="20"/>
-        </w:rPr>
-        <w:t xml:space="preserve"> diunggah dan juga ukuran gambar yang akan ditampilkan.</w:t>
+        <w:t>Dengan pengaturan ini Anda bisa menentukan ukuran gambar yang akan diunggah dan juga ukuran gambar yang akan ditampilkan.</w:t>
       </w:r>
     </w:p>
     <w:p>
@@ -11488,7 +13131,6 @@
           <w:i/>
           <w:szCs w:val="20"/>
         </w:rPr>
-        <w:lastRenderedPageBreak/>
         <w:t>Media Resize</w:t>
       </w:r>
     </w:p>
@@ -11707,6 +13349,7 @@
         <w:contextualSpacing w:val="0"/>
       </w:pPr>
       <w:r>
+        <w:lastRenderedPageBreak/>
         <w:t xml:space="preserve">Module KCKR terhubung dengan module lainnya yaitu </w:t>
       </w:r>
       <w:r>
@@ -11756,15 +13399,7 @@
         <w:contextualSpacing w:val="0"/>
       </w:pPr>
       <w:r>
-        <w:t xml:space="preserve">Terdapat 2 (dua) pilihan pada input ini yaitu “Yes” dan “No”. Jika Anda memilih untuk melakukan sinkron data pada module artikel maka Anda diwajibkan untuk memilih kategori artikel yang </w:t>
-      </w:r>
-      <w:proofErr w:type="gramStart"/>
-      <w:r>
-        <w:t>akan</w:t>
-      </w:r>
-      <w:proofErr w:type="gramEnd"/>
-      <w:r>
-        <w:t xml:space="preserve"> Anda jadikan kanal berita KCKR.</w:t>
+        <w:t>Terdapat 2 (dua) pilihan pada input ini yaitu “Yes” dan “No”. Jika Anda memilih untuk melakukan sinkron data pada module artikel maka Anda diwajibkan untuk memilih kategori artikel yang akan Anda jadikan kanal berita KCKR.</w:t>
       </w:r>
     </w:p>
     <w:p>
@@ -11774,8 +13409,6 @@
       <w:r>
         <w:t>Tampilan halaman pengaturan module KCKR dapat dilihat pada gambar dibawah ini:</w:t>
       </w:r>
-      <w:bookmarkStart w:id="18" w:name="_GoBack"/>
-      <w:bookmarkEnd w:id="18"/>
     </w:p>
     <w:p/>
     <w:sectPr>
@@ -12157,6 +13790,92 @@
     </w:lvl>
   </w:abstractNum>
   <w:abstractNum w:abstractNumId="2" w15:restartNumberingAfterBreak="0">
+    <w:nsid w:val="12EE5BC3"/>
+    <w:multiLevelType w:val="hybridMultilevel"/>
+    <w:tmpl w:val="B0702FF0"/>
+    <w:lvl w:ilvl="0" w:tplc="0409000F">
+      <w:start w:val="1"/>
+      <w:numFmt w:val="decimal"/>
+      <w:lvlText w:val="%1."/>
+      <w:lvlJc w:val="left"/>
+      <w:pPr>
+        <w:ind w:left="720" w:hanging="360"/>
+      </w:pPr>
+    </w:lvl>
+    <w:lvl w:ilvl="1" w:tplc="04090019" w:tentative="1">
+      <w:start w:val="1"/>
+      <w:numFmt w:val="lowerLetter"/>
+      <w:lvlText w:val="%2."/>
+      <w:lvlJc w:val="left"/>
+      <w:pPr>
+        <w:ind w:left="1440" w:hanging="360"/>
+      </w:pPr>
+    </w:lvl>
+    <w:lvl w:ilvl="2" w:tplc="0409001B" w:tentative="1">
+      <w:start w:val="1"/>
+      <w:numFmt w:val="lowerRoman"/>
+      <w:lvlText w:val="%3."/>
+      <w:lvlJc w:val="right"/>
+      <w:pPr>
+        <w:ind w:left="2160" w:hanging="180"/>
+      </w:pPr>
+    </w:lvl>
+    <w:lvl w:ilvl="3" w:tplc="0409000F" w:tentative="1">
+      <w:start w:val="1"/>
+      <w:numFmt w:val="decimal"/>
+      <w:lvlText w:val="%4."/>
+      <w:lvlJc w:val="left"/>
+      <w:pPr>
+        <w:ind w:left="2880" w:hanging="360"/>
+      </w:pPr>
+    </w:lvl>
+    <w:lvl w:ilvl="4" w:tplc="04090019" w:tentative="1">
+      <w:start w:val="1"/>
+      <w:numFmt w:val="lowerLetter"/>
+      <w:lvlText w:val="%5."/>
+      <w:lvlJc w:val="left"/>
+      <w:pPr>
+        <w:ind w:left="3600" w:hanging="360"/>
+      </w:pPr>
+    </w:lvl>
+    <w:lvl w:ilvl="5" w:tplc="0409001B" w:tentative="1">
+      <w:start w:val="1"/>
+      <w:numFmt w:val="lowerRoman"/>
+      <w:lvlText w:val="%6."/>
+      <w:lvlJc w:val="right"/>
+      <w:pPr>
+        <w:ind w:left="4320" w:hanging="180"/>
+      </w:pPr>
+    </w:lvl>
+    <w:lvl w:ilvl="6" w:tplc="0409000F" w:tentative="1">
+      <w:start w:val="1"/>
+      <w:numFmt w:val="decimal"/>
+      <w:lvlText w:val="%7."/>
+      <w:lvlJc w:val="left"/>
+      <w:pPr>
+        <w:ind w:left="5040" w:hanging="360"/>
+      </w:pPr>
+    </w:lvl>
+    <w:lvl w:ilvl="7" w:tplc="04090019" w:tentative="1">
+      <w:start w:val="1"/>
+      <w:numFmt w:val="lowerLetter"/>
+      <w:lvlText w:val="%8."/>
+      <w:lvlJc w:val="left"/>
+      <w:pPr>
+        <w:ind w:left="5760" w:hanging="360"/>
+      </w:pPr>
+    </w:lvl>
+    <w:lvl w:ilvl="8" w:tplc="0409001B" w:tentative="1">
+      <w:start w:val="1"/>
+      <w:numFmt w:val="lowerRoman"/>
+      <w:lvlText w:val="%9."/>
+      <w:lvlJc w:val="right"/>
+      <w:pPr>
+        <w:ind w:left="6480" w:hanging="180"/>
+      </w:pPr>
+    </w:lvl>
+  </w:abstractNum>
+  <w:abstractNum w:abstractNumId="3" w15:restartNumberingAfterBreak="0">
     <w:nsid w:val="16197E49"/>
     <w:multiLevelType w:val="hybridMultilevel"/>
     <w:tmpl w:val="DEAAA934"/>
@@ -12245,7 +13964,7 @@
       </w:pPr>
     </w:lvl>
   </w:abstractNum>
-  <w:abstractNum w:abstractNumId="3" w15:restartNumberingAfterBreak="0">
+  <w:abstractNum w:abstractNumId="4" w15:restartNumberingAfterBreak="0">
     <w:nsid w:val="261D5642"/>
     <w:multiLevelType w:val="hybridMultilevel"/>
     <w:tmpl w:val="CF544FE2"/>
@@ -12358,7 +14077,7 @@
       </w:rPr>
     </w:lvl>
   </w:abstractNum>
-  <w:abstractNum w:abstractNumId="4" w15:restartNumberingAfterBreak="0">
+  <w:abstractNum w:abstractNumId="5" w15:restartNumberingAfterBreak="0">
     <w:nsid w:val="3B735CCC"/>
     <w:multiLevelType w:val="hybridMultilevel"/>
     <w:tmpl w:val="B0702FF0"/>
@@ -12444,7 +14163,7 @@
       </w:pPr>
     </w:lvl>
   </w:abstractNum>
-  <w:abstractNum w:abstractNumId="5" w15:restartNumberingAfterBreak="0">
+  <w:abstractNum w:abstractNumId="6" w15:restartNumberingAfterBreak="0">
     <w:nsid w:val="4A5D09D5"/>
     <w:multiLevelType w:val="hybridMultilevel"/>
     <w:tmpl w:val="B0702FF0"/>
@@ -12530,7 +14249,7 @@
       </w:pPr>
     </w:lvl>
   </w:abstractNum>
-  <w:abstractNum w:abstractNumId="6" w15:restartNumberingAfterBreak="0">
+  <w:abstractNum w:abstractNumId="7" w15:restartNumberingAfterBreak="0">
     <w:nsid w:val="518479B3"/>
     <w:multiLevelType w:val="hybridMultilevel"/>
     <w:tmpl w:val="2D3E0182"/>
@@ -12643,7 +14362,7 @@
       </w:rPr>
     </w:lvl>
   </w:abstractNum>
-  <w:abstractNum w:abstractNumId="7" w15:restartNumberingAfterBreak="0">
+  <w:abstractNum w:abstractNumId="8" w15:restartNumberingAfterBreak="0">
     <w:nsid w:val="622E3CA9"/>
     <w:multiLevelType w:val="hybridMultilevel"/>
     <w:tmpl w:val="1DDCF648"/>
@@ -12756,7 +14475,7 @@
       </w:rPr>
     </w:lvl>
   </w:abstractNum>
-  <w:abstractNum w:abstractNumId="8" w15:restartNumberingAfterBreak="0">
+  <w:abstractNum w:abstractNumId="9" w15:restartNumberingAfterBreak="0">
     <w:nsid w:val="67FF6ACA"/>
     <w:multiLevelType w:val="hybridMultilevel"/>
     <w:tmpl w:val="B0702FF0"/>
@@ -12842,7 +14561,7 @@
       </w:pPr>
     </w:lvl>
   </w:abstractNum>
-  <w:abstractNum w:abstractNumId="9" w15:restartNumberingAfterBreak="0">
+  <w:abstractNum w:abstractNumId="10" w15:restartNumberingAfterBreak="0">
     <w:nsid w:val="720C7D55"/>
     <w:multiLevelType w:val="hybridMultilevel"/>
     <w:tmpl w:val="B0702FF0"/>
@@ -12928,7 +14647,7 @@
       </w:pPr>
     </w:lvl>
   </w:abstractNum>
-  <w:abstractNum w:abstractNumId="10" w15:restartNumberingAfterBreak="0">
+  <w:abstractNum w:abstractNumId="11" w15:restartNumberingAfterBreak="0">
     <w:nsid w:val="78FF2667"/>
     <w:multiLevelType w:val="hybridMultilevel"/>
     <w:tmpl w:val="F9409FA0"/>
@@ -13041,7 +14760,7 @@
       </w:rPr>
     </w:lvl>
   </w:abstractNum>
-  <w:abstractNum w:abstractNumId="11" w15:restartNumberingAfterBreak="0">
+  <w:abstractNum w:abstractNumId="12" w15:restartNumberingAfterBreak="0">
     <w:nsid w:val="7D9A620E"/>
     <w:multiLevelType w:val="hybridMultilevel"/>
     <w:tmpl w:val="14CAE65C"/>
@@ -13154,7 +14873,7 @@
       </w:rPr>
     </w:lvl>
   </w:abstractNum>
-  <w:abstractNum w:abstractNumId="12" w15:restartNumberingAfterBreak="0">
+  <w:abstractNum w:abstractNumId="13" w15:restartNumberingAfterBreak="0">
     <w:nsid w:val="7E375F62"/>
     <w:multiLevelType w:val="hybridMultilevel"/>
     <w:tmpl w:val="073E2262"/>
@@ -13244,45 +14963,48 @@
     </w:lvl>
   </w:abstractNum>
   <w:num w:numId="1">
+    <w:abstractNumId w:val="12"/>
+  </w:num>
+  <w:num w:numId="2">
+    <w:abstractNumId w:val="4"/>
+  </w:num>
+  <w:num w:numId="3">
+    <w:abstractNumId w:val="8"/>
+  </w:num>
+  <w:num w:numId="4">
+    <w:abstractNumId w:val="7"/>
+  </w:num>
+  <w:num w:numId="5">
+    <w:abstractNumId w:val="3"/>
+  </w:num>
+  <w:num w:numId="6">
     <w:abstractNumId w:val="11"/>
   </w:num>
-  <w:num w:numId="2">
-    <w:abstractNumId w:val="3"/>
-  </w:num>
-  <w:num w:numId="3">
-    <w:abstractNumId w:val="7"/>
-  </w:num>
-  <w:num w:numId="4">
-    <w:abstractNumId w:val="6"/>
-  </w:num>
-  <w:num w:numId="5">
-    <w:abstractNumId w:val="2"/>
-  </w:num>
-  <w:num w:numId="6">
-    <w:abstractNumId w:val="10"/>
-  </w:num>
   <w:num w:numId="7">
-    <w:abstractNumId w:val="12"/>
+    <w:abstractNumId w:val="13"/>
   </w:num>
   <w:num w:numId="8">
     <w:abstractNumId w:val="0"/>
   </w:num>
   <w:num w:numId="9">
-    <w:abstractNumId w:val="5"/>
+    <w:abstractNumId w:val="6"/>
   </w:num>
   <w:num w:numId="10">
-    <w:abstractNumId w:val="9"/>
+    <w:abstractNumId w:val="10"/>
   </w:num>
   <w:num w:numId="11">
     <w:abstractNumId w:val="1"/>
   </w:num>
   <w:num w:numId="12">
-    <w:abstractNumId w:val="8"/>
+    <w:abstractNumId w:val="9"/>
   </w:num>
   <w:num w:numId="13">
-    <w:abstractNumId w:val="4"/>
+    <w:abstractNumId w:val="5"/>
   </w:num>
-  <w:numIdMacAtCleanup w:val="13"/>
+  <w:num w:numId="14">
+    <w:abstractNumId w:val="2"/>
+  </w:num>
+  <w:numIdMacAtCleanup w:val="14"/>
 </w:numbering>
 </file>
 
@@ -13756,7 +15478,6 @@
   <w:style w:type="character" w:default="1" w:styleId="DefaultParagraphFont">
     <w:name w:val="Default Paragraph Font"/>
     <w:uiPriority w:val="1"/>
-    <w:semiHidden/>
     <w:unhideWhenUsed/>
   </w:style>
   <w:style w:type="table" w:default="1" w:styleId="TableNormal">
@@ -14309,7 +16030,7 @@
 </file>
 
 <file path=customXml/itemProps1.xml><?xml version="1.0" encoding="utf-8"?>
-<ds:datastoreItem xmlns:ds="http://schemas.openxmlformats.org/officeDocument/2006/customXml" ds:itemID="{207E9F51-8AB5-4D68-8FF8-968D59A99C58}">
+<ds:datastoreItem xmlns:ds="http://schemas.openxmlformats.org/officeDocument/2006/customXml" ds:itemID="{D671A1C1-9150-4AD0-8488-E03647D101FE}">
   <ds:schemaRefs>
     <ds:schemaRef ds:uri="http://schemas.openxmlformats.org/officeDocument/2006/bibliography"/>
   </ds:schemaRefs>

</xml_diff>